<commit_message>
Update 31/05/2019 - Documentación
Doc y algunos cambios muy minimos.
</commit_message>
<xml_diff>
--- a/Program2.docx
+++ b/Program2.docx
@@ -1,6 +1,6 @@
 
 <file path=word/document.xml><?xml version="1.0" encoding="utf-8"?>
-<w:document xmlns:wpc="http://schemas.microsoft.com/office/word/2010/wordprocessingCanvas" xmlns:cx="http://schemas.microsoft.com/office/drawing/2014/chartex" xmlns:cx1="http://schemas.microsoft.com/office/drawing/2015/9/8/chartex" xmlns:cx2="http://schemas.microsoft.com/office/drawing/2015/10/21/chartex" xmlns:cx3="http://schemas.microsoft.com/office/drawing/2016/5/9/chartex" xmlns:cx4="http://schemas.microsoft.com/office/drawing/2016/5/10/chartex" xmlns:cx5="http://schemas.microsoft.com/office/drawing/2016/5/11/chartex" xmlns:cx6="http://schemas.microsoft.com/office/drawing/2016/5/12/chartex" xmlns:cx7="http://schemas.microsoft.com/office/drawing/2016/5/13/chartex" xmlns:cx8="http://schemas.microsoft.com/office/drawing/2016/5/14/chartex" xmlns:mc="http://schemas.openxmlformats.org/markup-compatibility/2006" xmlns:aink="http://schemas.microsoft.com/office/drawing/2016/ink" xmlns:am3d="http://schemas.microsoft.com/office/drawing/2017/model3d" xmlns:o="urn:schemas-microsoft-com:office:office" xmlns:r="http://schemas.openxmlformats.org/officeDocument/2006/relationships" xmlns:m="http://schemas.openxmlformats.org/officeDocument/2006/math" xmlns:v="urn:schemas-microsoft-com:vml" xmlns:wp14="http://schemas.microsoft.com/office/word/2010/wordprocessingDrawing" xmlns:wp="http://schemas.openxmlformats.org/drawingml/2006/wordprocessingDrawing" xmlns:w10="urn:schemas-microsoft-com:office:word" xmlns:w="http://schemas.openxmlformats.org/wordprocessingml/2006/main" xmlns:w14="http://schemas.microsoft.com/office/word/2010/wordml" xmlns:w15="http://schemas.microsoft.com/office/word/2012/wordml" xmlns:w16cid="http://schemas.microsoft.com/office/word/2016/wordml/cid" xmlns:w16se="http://schemas.microsoft.com/office/word/2015/wordml/symex" xmlns:wpg="http://schemas.microsoft.com/office/word/2010/wordprocessingGroup" xmlns:wpi="http://schemas.microsoft.com/office/word/2010/wordprocessingInk" xmlns:wne="http://schemas.microsoft.com/office/word/2006/wordml" xmlns:wps="http://schemas.microsoft.com/office/word/2010/wordprocessingShape" mc:Ignorable="w14 w15 w16se w16cid wp14">
+<w:document xmlns:ve="http://schemas.openxmlformats.org/markup-compatibility/2006" xmlns:o="urn:schemas-microsoft-com:office:office" xmlns:r="http://schemas.openxmlformats.org/officeDocument/2006/relationships" xmlns:m="http://schemas.openxmlformats.org/officeDocument/2006/math" xmlns:v="urn:schemas-microsoft-com:vml" xmlns:wp="http://schemas.openxmlformats.org/drawingml/2006/wordprocessingDrawing" xmlns:w10="urn:schemas-microsoft-com:office:word" xmlns:w="http://schemas.openxmlformats.org/wordprocessingml/2006/main" xmlns:wne="http://schemas.microsoft.com/office/word/2006/wordml">
   <w:body>
     <w:sdt>
       <w:sdtPr>
@@ -10,7 +10,6 @@
           <w:docPartUnique/>
         </w:docPartObj>
       </w:sdtPr>
-      <w:sdtEndPr/>
       <w:sdtContent>
         <w:p>
           <w:pPr>
@@ -20,548 +19,125 @@
             <w:rPr>
               <w:noProof/>
             </w:rPr>
-            <mc:AlternateContent>
-              <mc:Choice Requires="wpg">
-                <w:drawing>
-                  <wp:anchor distT="0" distB="0" distL="114300" distR="114300" simplePos="0" relativeHeight="251662336" behindDoc="0" locked="0" layoutInCell="1" allowOverlap="1">
-                    <wp:simplePos x="0" y="0"/>
-                    <wp:positionH relativeFrom="page">
-                      <wp:align>center</wp:align>
-                    </wp:positionH>
-                    <mc:AlternateContent>
-                      <mc:Choice Requires="wp14">
-                        <wp:positionV relativeFrom="page">
-                          <wp14:pctPosVOffset>2300</wp14:pctPosVOffset>
-                        </wp:positionV>
-                      </mc:Choice>
-                      <mc:Fallback>
-                        <wp:positionV relativeFrom="page">
-                          <wp:posOffset>245745</wp:posOffset>
-                        </wp:positionV>
-                      </mc:Fallback>
-                    </mc:AlternateContent>
-                    <wp:extent cx="7315200" cy="1215391"/>
-                    <wp:effectExtent l="0" t="0" r="1270" b="1905"/>
-                    <wp:wrapNone/>
-                    <wp:docPr id="149" name="Grupo 149"/>
-                    <wp:cNvGraphicFramePr/>
-                    <a:graphic xmlns:a="http://schemas.openxmlformats.org/drawingml/2006/main">
-                      <a:graphicData uri="http://schemas.microsoft.com/office/word/2010/wordprocessingGroup">
-                        <wpg:wgp>
-                          <wpg:cNvGrpSpPr/>
-                          <wpg:grpSpPr>
-                            <a:xfrm>
-                              <a:off x="0" y="0"/>
-                              <a:ext cx="7315200" cy="1215391"/>
-                              <a:chOff x="0" y="-1"/>
-                              <a:chExt cx="7315200" cy="1216153"/>
-                            </a:xfrm>
-                          </wpg:grpSpPr>
-                          <wps:wsp>
-                            <wps:cNvPr id="150" name="Rectángulo 51"/>
-                            <wps:cNvSpPr/>
-                            <wps:spPr>
-                              <a:xfrm>
-                                <a:off x="0" y="-1"/>
-                                <a:ext cx="7315200" cy="1130373"/>
-                              </a:xfrm>
-                              <a:custGeom>
-                                <a:avLst/>
-                                <a:gdLst>
-                                  <a:gd name="connsiteX0" fmla="*/ 0 w 7312660"/>
-                                  <a:gd name="connsiteY0" fmla="*/ 0 h 1215390"/>
-                                  <a:gd name="connsiteX1" fmla="*/ 7312660 w 7312660"/>
-                                  <a:gd name="connsiteY1" fmla="*/ 0 h 1215390"/>
-                                  <a:gd name="connsiteX2" fmla="*/ 7312660 w 7312660"/>
-                                  <a:gd name="connsiteY2" fmla="*/ 1215390 h 1215390"/>
-                                  <a:gd name="connsiteX3" fmla="*/ 0 w 7312660"/>
-                                  <a:gd name="connsiteY3" fmla="*/ 1215390 h 1215390"/>
-                                  <a:gd name="connsiteX4" fmla="*/ 0 w 7312660"/>
-                                  <a:gd name="connsiteY4" fmla="*/ 0 h 1215390"/>
-                                  <a:gd name="connsiteX0" fmla="*/ 0 w 7312660"/>
-                                  <a:gd name="connsiteY0" fmla="*/ 0 h 1215390"/>
-                                  <a:gd name="connsiteX1" fmla="*/ 7312660 w 7312660"/>
-                                  <a:gd name="connsiteY1" fmla="*/ 0 h 1215390"/>
-                                  <a:gd name="connsiteX2" fmla="*/ 7312660 w 7312660"/>
-                                  <a:gd name="connsiteY2" fmla="*/ 1215390 h 1215390"/>
-                                  <a:gd name="connsiteX3" fmla="*/ 3667125 w 7312660"/>
-                                  <a:gd name="connsiteY3" fmla="*/ 1209675 h 1215390"/>
-                                  <a:gd name="connsiteX4" fmla="*/ 0 w 7312660"/>
-                                  <a:gd name="connsiteY4" fmla="*/ 1215390 h 1215390"/>
-                                  <a:gd name="connsiteX5" fmla="*/ 0 w 7312660"/>
-                                  <a:gd name="connsiteY5" fmla="*/ 0 h 1215390"/>
-                                  <a:gd name="connsiteX0" fmla="*/ 0 w 7312660"/>
-                                  <a:gd name="connsiteY0" fmla="*/ 0 h 1215390"/>
-                                  <a:gd name="connsiteX1" fmla="*/ 7312660 w 7312660"/>
-                                  <a:gd name="connsiteY1" fmla="*/ 0 h 1215390"/>
-                                  <a:gd name="connsiteX2" fmla="*/ 7312660 w 7312660"/>
-                                  <a:gd name="connsiteY2" fmla="*/ 1215390 h 1215390"/>
-                                  <a:gd name="connsiteX3" fmla="*/ 3619500 w 7312660"/>
-                                  <a:gd name="connsiteY3" fmla="*/ 733425 h 1215390"/>
-                                  <a:gd name="connsiteX4" fmla="*/ 0 w 7312660"/>
-                                  <a:gd name="connsiteY4" fmla="*/ 1215390 h 1215390"/>
-                                  <a:gd name="connsiteX5" fmla="*/ 0 w 7312660"/>
-                                  <a:gd name="connsiteY5" fmla="*/ 0 h 1215390"/>
-                                  <a:gd name="connsiteX0" fmla="*/ 0 w 7312660"/>
-                                  <a:gd name="connsiteY0" fmla="*/ 0 h 1215390"/>
-                                  <a:gd name="connsiteX1" fmla="*/ 7312660 w 7312660"/>
-                                  <a:gd name="connsiteY1" fmla="*/ 0 h 1215390"/>
-                                  <a:gd name="connsiteX2" fmla="*/ 7312660 w 7312660"/>
-                                  <a:gd name="connsiteY2" fmla="*/ 1129665 h 1215390"/>
-                                  <a:gd name="connsiteX3" fmla="*/ 3619500 w 7312660"/>
-                                  <a:gd name="connsiteY3" fmla="*/ 733425 h 1215390"/>
-                                  <a:gd name="connsiteX4" fmla="*/ 0 w 7312660"/>
-                                  <a:gd name="connsiteY4" fmla="*/ 1215390 h 1215390"/>
-                                  <a:gd name="connsiteX5" fmla="*/ 0 w 7312660"/>
-                                  <a:gd name="connsiteY5" fmla="*/ 0 h 1215390"/>
-                                  <a:gd name="connsiteX0" fmla="*/ 9525 w 7322185"/>
-                                  <a:gd name="connsiteY0" fmla="*/ 0 h 1129665"/>
-                                  <a:gd name="connsiteX1" fmla="*/ 7322185 w 7322185"/>
-                                  <a:gd name="connsiteY1" fmla="*/ 0 h 1129665"/>
-                                  <a:gd name="connsiteX2" fmla="*/ 7322185 w 7322185"/>
-                                  <a:gd name="connsiteY2" fmla="*/ 1129665 h 1129665"/>
-                                  <a:gd name="connsiteX3" fmla="*/ 3629025 w 7322185"/>
-                                  <a:gd name="connsiteY3" fmla="*/ 733425 h 1129665"/>
-                                  <a:gd name="connsiteX4" fmla="*/ 0 w 7322185"/>
-                                  <a:gd name="connsiteY4" fmla="*/ 1091565 h 1129665"/>
-                                  <a:gd name="connsiteX5" fmla="*/ 9525 w 7322185"/>
-                                  <a:gd name="connsiteY5" fmla="*/ 0 h 1129665"/>
-                                  <a:gd name="connsiteX0" fmla="*/ 0 w 7312660"/>
-                                  <a:gd name="connsiteY0" fmla="*/ 0 h 1129665"/>
-                                  <a:gd name="connsiteX1" fmla="*/ 7312660 w 7312660"/>
-                                  <a:gd name="connsiteY1" fmla="*/ 0 h 1129665"/>
-                                  <a:gd name="connsiteX2" fmla="*/ 7312660 w 7312660"/>
-                                  <a:gd name="connsiteY2" fmla="*/ 1129665 h 1129665"/>
-                                  <a:gd name="connsiteX3" fmla="*/ 3619500 w 7312660"/>
-                                  <a:gd name="connsiteY3" fmla="*/ 733425 h 1129665"/>
-                                  <a:gd name="connsiteX4" fmla="*/ 0 w 7312660"/>
-                                  <a:gd name="connsiteY4" fmla="*/ 1091565 h 1129665"/>
-                                  <a:gd name="connsiteX5" fmla="*/ 0 w 7312660"/>
-                                  <a:gd name="connsiteY5" fmla="*/ 0 h 1129665"/>
-                                </a:gdLst>
-                                <a:ahLst/>
-                                <a:cxnLst>
-                                  <a:cxn ang="0">
-                                    <a:pos x="connsiteX0" y="connsiteY0"/>
-                                  </a:cxn>
-                                  <a:cxn ang="0">
-                                    <a:pos x="connsiteX1" y="connsiteY1"/>
-                                  </a:cxn>
-                                  <a:cxn ang="0">
-                                    <a:pos x="connsiteX2" y="connsiteY2"/>
-                                  </a:cxn>
-                                  <a:cxn ang="0">
-                                    <a:pos x="connsiteX3" y="connsiteY3"/>
-                                  </a:cxn>
-                                  <a:cxn ang="0">
-                                    <a:pos x="connsiteX4" y="connsiteY4"/>
-                                  </a:cxn>
-                                  <a:cxn ang="0">
-                                    <a:pos x="connsiteX5" y="connsiteY5"/>
-                                  </a:cxn>
-                                </a:cxnLst>
-                                <a:rect l="l" t="t" r="r" b="b"/>
-                                <a:pathLst>
-                                  <a:path w="7312660" h="1129665">
-                                    <a:moveTo>
-                                      <a:pt x="0" y="0"/>
-                                    </a:moveTo>
-                                    <a:lnTo>
-                                      <a:pt x="7312660" y="0"/>
-                                    </a:lnTo>
-                                    <a:lnTo>
-                                      <a:pt x="7312660" y="1129665"/>
-                                    </a:lnTo>
-                                    <a:lnTo>
-                                      <a:pt x="3619500" y="733425"/>
-                                    </a:lnTo>
-                                    <a:lnTo>
-                                      <a:pt x="0" y="1091565"/>
-                                    </a:lnTo>
-                                    <a:lnTo>
-                                      <a:pt x="0" y="0"/>
-                                    </a:lnTo>
-                                    <a:close/>
-                                  </a:path>
-                                </a:pathLst>
-                              </a:custGeom>
-                              <a:ln>
-                                <a:noFill/>
-                              </a:ln>
-                            </wps:spPr>
-                            <wps:style>
-                              <a:lnRef idx="2">
-                                <a:schemeClr val="accent1">
-                                  <a:shade val="50000"/>
-                                </a:schemeClr>
-                              </a:lnRef>
-                              <a:fillRef idx="1">
-                                <a:schemeClr val="accent1"/>
-                              </a:fillRef>
-                              <a:effectRef idx="0">
-                                <a:schemeClr val="accent1"/>
-                              </a:effectRef>
-                              <a:fontRef idx="minor">
-                                <a:schemeClr val="lt1"/>
-                              </a:fontRef>
-                            </wps:style>
-                            <wps:bodyPr rot="0" spcFirstLastPara="0" vertOverflow="overflow" horzOverflow="overflow" vert="horz" wrap="square" lIns="91440" tIns="45720" rIns="91440" bIns="45720" numCol="1" spcCol="0" rtlCol="0" fromWordArt="0" anchor="ctr" anchorCtr="0" forceAA="0" compatLnSpc="1">
-                              <a:prstTxWarp prst="textNoShape">
-                                <a:avLst/>
-                              </a:prstTxWarp>
-                              <a:noAutofit/>
-                            </wps:bodyPr>
-                          </wps:wsp>
-                          <wps:wsp>
-                            <wps:cNvPr id="151" name="Rectángulo 151"/>
-                            <wps:cNvSpPr/>
-                            <wps:spPr>
-                              <a:xfrm>
-                                <a:off x="0" y="0"/>
-                                <a:ext cx="7315200" cy="1216152"/>
-                              </a:xfrm>
-                              <a:prstGeom prst="rect">
-                                <a:avLst/>
-                              </a:prstGeom>
-                              <a:blipFill>
-                                <a:blip r:embed="rId6"/>
-                                <a:stretch>
-                                  <a:fillRect r="-7574"/>
-                                </a:stretch>
-                              </a:blipFill>
-                              <a:ln>
-                                <a:noFill/>
-                              </a:ln>
-                            </wps:spPr>
-                            <wps:style>
-                              <a:lnRef idx="2">
-                                <a:schemeClr val="accent1">
-                                  <a:shade val="50000"/>
-                                </a:schemeClr>
-                              </a:lnRef>
-                              <a:fillRef idx="1">
-                                <a:schemeClr val="accent1"/>
-                              </a:fillRef>
-                              <a:effectRef idx="0">
-                                <a:schemeClr val="accent1"/>
-                              </a:effectRef>
-                              <a:fontRef idx="minor">
-                                <a:schemeClr val="lt1"/>
-                              </a:fontRef>
-                            </wps:style>
-                            <wps:bodyPr rot="0" spcFirstLastPara="0" vertOverflow="overflow" horzOverflow="overflow" vert="horz" wrap="square" lIns="91440" tIns="45720" rIns="91440" bIns="45720" numCol="1" spcCol="0" rtlCol="0" fromWordArt="0" anchor="ctr" anchorCtr="0" forceAA="0" compatLnSpc="1">
-                              <a:prstTxWarp prst="textNoShape">
-                                <a:avLst/>
-                              </a:prstTxWarp>
-                              <a:noAutofit/>
-                            </wps:bodyPr>
-                          </wps:wsp>
-                        </wpg:wgp>
-                      </a:graphicData>
-                    </a:graphic>
-                    <wp14:sizeRelH relativeFrom="page">
-                      <wp14:pctWidth>94100</wp14:pctWidth>
-                    </wp14:sizeRelH>
-                    <wp14:sizeRelV relativeFrom="page">
-                      <wp14:pctHeight>12100</wp14:pctHeight>
-                    </wp14:sizeRelV>
-                  </wp:anchor>
-                </w:drawing>
-              </mc:Choice>
-              <mc:Fallback>
-                <w:pict>
-                  <v:group w14:anchorId="384B3F41" id="Grupo 149" o:spid="_x0000_s1026" style="position:absolute;margin-left:0;margin-top:0;width:8in;height:95.7pt;z-index:251662336;mso-width-percent:941;mso-height-percent:121;mso-top-percent:23;mso-position-horizontal:center;mso-position-horizontal-relative:page;mso-position-vertical-relative:page;mso-width-percent:941;mso-height-percent:121;mso-top-percent:23" coordorigin="" coordsize="73152,12161" o:gfxdata="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">
-                    <v:shape id="Rectángulo 51" o:spid="_x0000_s1027" style="position:absolute;width:73152;height:11303;visibility:visible;mso-wrap-style:square;v-text-anchor:middle" coordsize="7312660,1129665" o:gfxdata="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" path="m,l7312660,r,1129665l3619500,733425,,1091565,,xe" fillcolor="#4472c4 [3204]" stroked="f" strokeweight="1pt">
-                      <v:stroke joinstyle="miter"/>
-                      <v:path arrowok="t" o:connecttype="custom" o:connectlocs="0,0;7315200,0;7315200,1130373;3620757,733885;0,1092249;0,0" o:connectangles="0,0,0,0,0,0"/>
-                    </v:shape>
-                    <v:rect id="Rectángulo 151" o:spid="_x0000_s1028" style="position:absolute;width:73152;height:12161;visibility:visible;mso-wrap-style:square;v-text-anchor:middle" o:gfxdata="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" stroked="f" strokeweight="1pt">
-                      <v:fill r:id="rId7" o:title="" recolor="t" rotate="t" type="frame"/>
-                    </v:rect>
-                    <w10:wrap anchorx="page" anchory="page"/>
-                  </v:group>
-                </w:pict>
-              </mc:Fallback>
-            </mc:AlternateContent>
+            <w:pict>
+              <v:group id="Grupo 149" o:spid="_x0000_s1026" style="position:absolute;left:0;text-align:left;margin-left:0;margin-top:0;width:8in;height:95.7pt;z-index:251662336;mso-width-percent:941;mso-height-percent:121;mso-top-percent:23;mso-position-horizontal:center;mso-position-horizontal-relative:page;mso-position-vertical-relative:page;mso-width-percent:941;mso-height-percent:121;mso-top-percent:23" coordsize="73152,12161" o:gfxdata="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">
+                <v:shape id="Rectángulo 51" o:spid="_x0000_s1027" style="position:absolute;width:73152;height:11303;visibility:visible;mso-wrap-style:square;v-text-anchor:middle" coordsize="7312660,1129665" o:gfxdata="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" path="m,l7312660,r,1129665l3619500,733425,,1091565,,xe" fillcolor="#4472c4 [3204]" stroked="f" strokeweight="1pt">
+                  <v:stroke joinstyle="miter"/>
+                  <v:path arrowok="t" o:connecttype="custom" o:connectlocs="0,0;7315200,0;7315200,1130373;3620757,733885;0,1092249;0,0" o:connectangles="0,0,0,0,0,0"/>
+                </v:shape>
+                <v:rect id="Rectángulo 151" o:spid="_x0000_s1028" style="position:absolute;width:73152;height:12161;visibility:visible;v-text-anchor:middle" o:gfxdata="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" stroked="f" strokeweight="1pt">
+                  <v:fill r:id="rId8" o:title="" recolor="t" rotate="t" type="frame"/>
+                </v:rect>
+                <w10:wrap anchorx="page" anchory="page"/>
+              </v:group>
+            </w:pict>
           </w:r>
           <w:r>
             <w:rPr>
               <w:noProof/>
             </w:rPr>
-            <mc:AlternateContent>
-              <mc:Choice Requires="wps">
-                <w:drawing>
-                  <wp:anchor distT="0" distB="0" distL="114300" distR="114300" simplePos="0" relativeHeight="251659264" behindDoc="0" locked="0" layoutInCell="1" allowOverlap="1">
-                    <wp:simplePos x="0" y="0"/>
-                    <wp:positionH relativeFrom="page">
-                      <wp:align>center</wp:align>
-                    </wp:positionH>
-                    <mc:AlternateContent>
-                      <mc:Choice Requires="wp14">
-                        <wp:positionV relativeFrom="page">
-                          <wp14:pctPosVOffset>30000</wp14:pctPosVOffset>
-                        </wp:positionV>
-                      </mc:Choice>
-                      <mc:Fallback>
-                        <wp:positionV relativeFrom="page">
-                          <wp:posOffset>3207385</wp:posOffset>
-                        </wp:positionV>
-                      </mc:Fallback>
-                    </mc:AlternateContent>
-                    <wp:extent cx="7315200" cy="3638550"/>
-                    <wp:effectExtent l="0" t="0" r="0" b="6350"/>
-                    <wp:wrapSquare wrapText="bothSides"/>
-                    <wp:docPr id="154" name="Cuadro de texto 154"/>
-                    <wp:cNvGraphicFramePr/>
-                    <a:graphic xmlns:a="http://schemas.openxmlformats.org/drawingml/2006/main">
-                      <a:graphicData uri="http://schemas.microsoft.com/office/word/2010/wordprocessingShape">
-                        <wps:wsp>
-                          <wps:cNvSpPr txBox="1"/>
-                          <wps:spPr>
-                            <a:xfrm>
-                              <a:off x="0" y="0"/>
-                              <a:ext cx="7315200" cy="3638550"/>
-                            </a:xfrm>
-                            <a:prstGeom prst="rect">
-                              <a:avLst/>
-                            </a:prstGeom>
-                            <a:noFill/>
-                            <a:ln w="6350">
-                              <a:noFill/>
-                            </a:ln>
-                            <a:effectLst/>
-                          </wps:spPr>
-                          <wps:style>
-                            <a:lnRef idx="0">
-                              <a:schemeClr val="accent1"/>
-                            </a:lnRef>
-                            <a:fillRef idx="0">
-                              <a:schemeClr val="accent1"/>
-                            </a:fillRef>
-                            <a:effectRef idx="0">
-                              <a:schemeClr val="accent1"/>
-                            </a:effectRef>
-                            <a:fontRef idx="minor">
-                              <a:schemeClr val="dk1"/>
-                            </a:fontRef>
-                          </wps:style>
-                          <wps:txbx>
-                            <w:txbxContent>
-                              <w:p>
-                                <w:pPr>
-                                  <w:jc w:val="right"/>
-                                  <w:rPr>
-                                    <w:color w:val="4472C4" w:themeColor="accent1"/>
-                                    <w:sz w:val="64"/>
-                                    <w:szCs w:val="64"/>
-                                  </w:rPr>
-                                </w:pPr>
-                                <w:sdt>
-                                  <w:sdtPr>
-                                    <w:rPr>
-                                      <w:caps/>
-                                      <w:color w:val="4472C4" w:themeColor="accent1"/>
-                                      <w:sz w:val="64"/>
-                                      <w:szCs w:val="64"/>
-                                    </w:rPr>
-                                    <w:alias w:val="Título"/>
-                                    <w:tag w:val=""/>
-                                    <w:id w:val="-134955954"/>
-                                    <w:dataBinding w:prefixMappings="xmlns:ns0='http://purl.org/dc/elements/1.1/' xmlns:ns1='http://schemas.openxmlformats.org/package/2006/metadata/core-properties' " w:xpath="/ns1:coreProperties[1]/ns0:title[1]" w:storeItemID="{6C3C8BC8-F283-45AE-878A-BAB7291924A1}"/>
-                                    <w:text w:multiLine="1"/>
-                                  </w:sdtPr>
-                                  <w:sdtEndPr>
-                                    <w:rPr>
-                                      <w:caps w:val="0"/>
-                                    </w:rPr>
-                                  </w:sdtEndPr>
-                                  <w:sdtContent>
-                                    <w:r>
-                                      <w:rPr>
-                                        <w:caps/>
-                                        <w:color w:val="4472C4" w:themeColor="accent1"/>
-                                        <w:sz w:val="64"/>
-                                        <w:szCs w:val="64"/>
-                                      </w:rPr>
-                                      <w:t>Lando</w:t>
-                                    </w:r>
-                                  </w:sdtContent>
-                                </w:sdt>
-                              </w:p>
-                              <w:sdt>
-                                <w:sdtPr>
-                                  <w:rPr>
-                                    <w:color w:val="595959" w:themeColor="text1" w:themeTint="A6"/>
-                                    <w:sz w:val="28"/>
-                                    <w:szCs w:val="28"/>
-                                  </w:rPr>
-                                  <w:alias w:val="Descripción breve"/>
-                                  <w:tag w:val=""/>
-                                  <w:id w:val="1408111840"/>
-                                  <w:dataBinding w:prefixMappings="xmlns:ns0='http://schemas.microsoft.com/office/2006/coverPageProps' " w:xpath="/ns0:CoverPageProperties[1]/ns0:Abstract[1]" w:storeItemID="{55AF091B-3C7A-41E3-B477-F2FDAA23CFDA}"/>
-                                  <w:text w:multiLine="1"/>
-                                </w:sdtPr>
-                                <w:sdtEndPr/>
-                                <w:sdtContent>
-                                  <w:p>
-                                    <w:pPr>
-                                      <w:pStyle w:val="Sinespaciado"/>
-                                      <w:jc w:val="right"/>
-                                      <w:rPr>
-                                        <w:rFonts w:eastAsiaTheme="minorHAnsi"/>
-                                        <w:color w:val="595959" w:themeColor="text1" w:themeTint="A6"/>
-                                        <w:sz w:val="28"/>
-                                        <w:szCs w:val="28"/>
-                                        <w:lang w:eastAsia="en-US"/>
-                                      </w:rPr>
-                                    </w:pPr>
-                                    <w:r>
-                                      <w:rPr>
-                                        <w:color w:val="595959" w:themeColor="text1" w:themeTint="A6"/>
-                                        <w:sz w:val="28"/>
-                                        <w:szCs w:val="28"/>
-                                      </w:rPr>
-                                      <w:t>Programación II</w:t>
-                                    </w:r>
-                                  </w:p>
-                                </w:sdtContent>
-                              </w:sdt>
-                              <w:p>
-                                <w:pPr>
-                                  <w:jc w:val="right"/>
-                                  <w:rPr>
-                                    <w:smallCaps/>
-                                    <w:color w:val="404040" w:themeColor="text1" w:themeTint="BF"/>
-                                    <w:sz w:val="36"/>
-                                    <w:szCs w:val="36"/>
-                                  </w:rPr>
-                                </w:pPr>
-                              </w:p>
-                            </w:txbxContent>
-                          </wps:txbx>
-                          <wps:bodyPr rot="0" spcFirstLastPara="0" vertOverflow="overflow" horzOverflow="overflow" vert="horz" wrap="square" lIns="1600200" tIns="0" rIns="685800" bIns="0" numCol="1" spcCol="0" rtlCol="0" fromWordArt="0" anchor="b" anchorCtr="0" forceAA="0" compatLnSpc="1">
-                            <a:prstTxWarp prst="textNoShape">
-                              <a:avLst/>
-                            </a:prstTxWarp>
-                            <a:noAutofit/>
-                          </wps:bodyPr>
-                        </wps:wsp>
-                      </a:graphicData>
-                    </a:graphic>
-                    <wp14:sizeRelH relativeFrom="page">
-                      <wp14:pctWidth>94100</wp14:pctWidth>
-                    </wp14:sizeRelH>
-                    <wp14:sizeRelV relativeFrom="page">
-                      <wp14:pctHeight>36300</wp14:pctHeight>
-                    </wp14:sizeRelV>
-                  </wp:anchor>
-                </w:drawing>
-              </mc:Choice>
-              <mc:Fallback>
-                <w:pict>
-                  <v:shapetype id="_x0000_t202" coordsize="21600,21600" o:spt="202" path="m,l,21600r21600,l21600,xe">
-                    <v:stroke joinstyle="miter"/>
-                    <v:path gradientshapeok="t" o:connecttype="rect"/>
-                  </v:shapetype>
-                  <v:shape id="Cuadro de texto 154" o:spid="_x0000_s1026" type="#_x0000_t202" style="position:absolute;margin-left:0;margin-top:0;width:8in;height:286.5pt;z-index:251659264;visibility:visible;mso-wrap-style:square;mso-width-percent:941;mso-height-percent:363;mso-top-percent:300;mso-wrap-distance-left:9pt;mso-wrap-distance-top:0;mso-wrap-distance-right:9pt;mso-wrap-distance-bottom:0;mso-position-horizontal:center;mso-position-horizontal-relative:page;mso-position-vertical-relative:page;mso-width-percent:941;mso-height-percent:363;mso-top-percent:300;mso-width-relative:page;mso-height-relative:page;v-text-anchor:bottom" o:gfxdata="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" filled="f" stroked="f" strokeweight=".5pt">
-                    <v:textbox inset="126pt,0,54pt,0">
-                      <w:txbxContent>
-                        <w:p>
-                          <w:pPr>
-                            <w:jc w:val="right"/>
+            <w:pict>
+              <v:shapetype id="_x0000_t202" coordsize="21600,21600" o:spt="202" path="m,l,21600r21600,l21600,xe">
+                <v:stroke joinstyle="miter"/>
+                <v:path gradientshapeok="t" o:connecttype="rect"/>
+              </v:shapetype>
+              <v:shape id="Cuadro de texto 154" o:spid="_x0000_s1031" type="#_x0000_t202" style="position:absolute;left:0;text-align:left;margin-left:0;margin-top:0;width:8in;height:286.5pt;z-index:251659264;visibility:visible;mso-width-percent:941;mso-height-percent:363;mso-top-percent:300;mso-position-horizontal:center;mso-position-horizontal-relative:page;mso-position-vertical-relative:page;mso-width-percent:941;mso-height-percent:363;mso-top-percent:300;v-text-anchor:bottom" o:gfxdata="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" filled="f" stroked="f" strokeweight=".5pt">
+                <v:textbox inset="126pt,0,54pt,0">
+                  <w:txbxContent>
+                    <w:p>
+                      <w:pPr>
+                        <w:jc w:val="right"/>
+                        <w:rPr>
+                          <w:color w:val="4472C4" w:themeColor="accent1"/>
+                          <w:sz w:val="64"/>
+                          <w:szCs w:val="64"/>
+                        </w:rPr>
+                      </w:pPr>
+                      <w:sdt>
+                        <w:sdtPr>
+                          <w:rPr>
+                            <w:caps/>
+                            <w:color w:val="4472C4" w:themeColor="accent1"/>
+                            <w:sz w:val="64"/>
+                            <w:szCs w:val="64"/>
+                          </w:rPr>
+                          <w:alias w:val="Título"/>
+                          <w:tag w:val=""/>
+                          <w:id w:val="-134955954"/>
+                          <w:dataBinding w:prefixMappings="xmlns:ns0='http://purl.org/dc/elements/1.1/' xmlns:ns1='http://schemas.openxmlformats.org/package/2006/metadata/core-properties' " w:xpath="/ns1:coreProperties[1]/ns0:title[1]" w:storeItemID="{6C3C8BC8-F283-45AE-878A-BAB7291924A1}"/>
+                          <w:text w:multiLine="1"/>
+                        </w:sdtPr>
+                        <w:sdtEndPr>
+                          <w:rPr>
+                            <w:caps w:val="0"/>
+                          </w:rPr>
+                        </w:sdtEndPr>
+                        <w:sdtContent>
+                          <w:r>
                             <w:rPr>
+                              <w:caps/>
                               <w:color w:val="4472C4" w:themeColor="accent1"/>
                               <w:sz w:val="64"/>
                               <w:szCs w:val="64"/>
                             </w:rPr>
+                            <w:t>Lando</w:t>
+                          </w:r>
+                        </w:sdtContent>
+                      </w:sdt>
+                    </w:p>
+                    <w:sdt>
+                      <w:sdtPr>
+                        <w:rPr>
+                          <w:color w:val="595959" w:themeColor="text1" w:themeTint="A6"/>
+                          <w:sz w:val="28"/>
+                          <w:szCs w:val="28"/>
+                        </w:rPr>
+                        <w:alias w:val="Descripción breve"/>
+                        <w:tag w:val=""/>
+                        <w:id w:val="1408111840"/>
+                        <w:dataBinding w:prefixMappings="xmlns:ns0='http://schemas.microsoft.com/office/2006/coverPageProps' " w:xpath="/ns0:CoverPageProperties[1]/ns0:Abstract[1]" w:storeItemID="{55AF091B-3C7A-41E3-B477-F2FDAA23CFDA}"/>
+                        <w:text w:multiLine="1"/>
+                      </w:sdtPr>
+                      <w:sdtContent>
+                        <w:p>
+                          <w:pPr>
+                            <w:pStyle w:val="Sinespaciado"/>
+                            <w:jc w:val="right"/>
+                            <w:rPr>
+                              <w:rFonts w:eastAsiaTheme="minorHAnsi"/>
+                              <w:color w:val="595959" w:themeColor="text1" w:themeTint="A6"/>
+                              <w:sz w:val="28"/>
+                              <w:szCs w:val="28"/>
+                              <w:lang w:eastAsia="en-US"/>
+                            </w:rPr>
                           </w:pPr>
-                          <w:sdt>
-                            <w:sdtPr>
-                              <w:rPr>
-                                <w:caps/>
-                                <w:color w:val="4472C4" w:themeColor="accent1"/>
-                                <w:sz w:val="64"/>
-                                <w:szCs w:val="64"/>
-                              </w:rPr>
-                              <w:alias w:val="Título"/>
-                              <w:tag w:val=""/>
-                              <w:id w:val="-134955954"/>
-                              <w:dataBinding w:prefixMappings="xmlns:ns0='http://purl.org/dc/elements/1.1/' xmlns:ns1='http://schemas.openxmlformats.org/package/2006/metadata/core-properties' " w:xpath="/ns1:coreProperties[1]/ns0:title[1]" w:storeItemID="{6C3C8BC8-F283-45AE-878A-BAB7291924A1}"/>
-                              <w:text w:multiLine="1"/>
-                            </w:sdtPr>
-                            <w:sdtEndPr>
-                              <w:rPr>
-                                <w:caps w:val="0"/>
-                              </w:rPr>
-                            </w:sdtEndPr>
-                            <w:sdtContent>
-                              <w:r>
-                                <w:rPr>
-                                  <w:caps/>
-                                  <w:color w:val="4472C4" w:themeColor="accent1"/>
-                                  <w:sz w:val="64"/>
-                                  <w:szCs w:val="64"/>
-                                </w:rPr>
-                                <w:t>Lando</w:t>
-                              </w:r>
-                            </w:sdtContent>
-                          </w:sdt>
-                        </w:p>
-                        <w:sdt>
-                          <w:sdtPr>
+                          <w:r>
                             <w:rPr>
                               <w:color w:val="595959" w:themeColor="text1" w:themeTint="A6"/>
                               <w:sz w:val="28"/>
                               <w:szCs w:val="28"/>
                             </w:rPr>
-                            <w:alias w:val="Descripción breve"/>
-                            <w:tag w:val=""/>
-                            <w:id w:val="1408111840"/>
-                            <w:dataBinding w:prefixMappings="xmlns:ns0='http://schemas.microsoft.com/office/2006/coverPageProps' " w:xpath="/ns0:CoverPageProperties[1]/ns0:Abstract[1]" w:storeItemID="{55AF091B-3C7A-41E3-B477-F2FDAA23CFDA}"/>
-                            <w:text w:multiLine="1"/>
-                          </w:sdtPr>
-                          <w:sdtContent>
-                            <w:p>
-                              <w:pPr>
-                                <w:pStyle w:val="Sinespaciado"/>
-                                <w:jc w:val="right"/>
-                                <w:rPr>
-                                  <w:rFonts w:eastAsiaTheme="minorHAnsi"/>
-                                  <w:color w:val="595959" w:themeColor="text1" w:themeTint="A6"/>
-                                  <w:sz w:val="28"/>
-                                  <w:szCs w:val="28"/>
-                                  <w:lang w:eastAsia="en-US"/>
-                                </w:rPr>
-                              </w:pPr>
-                              <w:r>
-                                <w:rPr>
-                                  <w:color w:val="595959" w:themeColor="text1" w:themeTint="A6"/>
-                                  <w:sz w:val="28"/>
-                                  <w:szCs w:val="28"/>
-                                </w:rPr>
-                                <w:t>Programación II</w:t>
-                              </w:r>
-                            </w:p>
-                          </w:sdtContent>
-                        </w:sdt>
-                        <w:p>
-                          <w:pPr>
-                            <w:jc w:val="right"/>
-                            <w:rPr>
-                              <w:smallCaps/>
-                              <w:color w:val="404040" w:themeColor="text1" w:themeTint="BF"/>
-                              <w:sz w:val="36"/>
-                              <w:szCs w:val="36"/>
-                            </w:rPr>
-                          </w:pPr>
+                            <w:t>Programación II</w:t>
+                          </w:r>
                         </w:p>
-                      </w:txbxContent>
-                    </v:textbox>
-                    <w10:wrap type="square" anchorx="page" anchory="page"/>
-                  </v:shape>
-                </w:pict>
-              </mc:Fallback>
-            </mc:AlternateContent>
+                      </w:sdtContent>
+                    </w:sdt>
+                    <w:p>
+                      <w:pPr>
+                        <w:jc w:val="right"/>
+                        <w:rPr>
+                          <w:smallCaps/>
+                          <w:color w:val="404040" w:themeColor="text1" w:themeTint="BF"/>
+                          <w:sz w:val="36"/>
+                          <w:szCs w:val="36"/>
+                        </w:rPr>
+                      </w:pPr>
+                    </w:p>
+                  </w:txbxContent>
+                </v:textbox>
+                <w10:wrap type="square" anchorx="page" anchory="page"/>
+              </v:shape>
+            </w:pict>
           </w:r>
         </w:p>
         <w:p>
@@ -572,335 +148,117 @@
             <w:rPr>
               <w:noProof/>
             </w:rPr>
-            <mc:AlternateContent>
-              <mc:Choice Requires="wps">
-                <w:drawing>
-                  <wp:anchor distT="0" distB="0" distL="114300" distR="114300" simplePos="0" relativeHeight="251661312" behindDoc="0" locked="0" layoutInCell="1" allowOverlap="1">
-                    <wp:simplePos x="0" y="0"/>
-                    <wp:positionH relativeFrom="page">
-                      <wp:posOffset>3390181</wp:posOffset>
-                    </wp:positionH>
-                    <wp:positionV relativeFrom="page">
-                      <wp:posOffset>9290649</wp:posOffset>
-                    </wp:positionV>
-                    <wp:extent cx="3767851" cy="1009650"/>
-                    <wp:effectExtent l="0" t="0" r="0" b="2540"/>
-                    <wp:wrapSquare wrapText="bothSides"/>
-                    <wp:docPr id="153" name="Cuadro de texto 153"/>
-                    <wp:cNvGraphicFramePr/>
-                    <a:graphic xmlns:a="http://schemas.openxmlformats.org/drawingml/2006/main">
-                      <a:graphicData uri="http://schemas.microsoft.com/office/word/2010/wordprocessingShape">
-                        <wps:wsp>
-                          <wps:cNvSpPr txBox="1"/>
-                          <wps:spPr>
-                            <a:xfrm>
-                              <a:off x="0" y="0"/>
-                              <a:ext cx="3767851" cy="1009650"/>
-                            </a:xfrm>
-                            <a:prstGeom prst="rect">
-                              <a:avLst/>
-                            </a:prstGeom>
-                            <a:noFill/>
-                            <a:ln w="6350">
-                              <a:noFill/>
-                            </a:ln>
-                            <a:effectLst/>
-                          </wps:spPr>
-                          <wps:style>
-                            <a:lnRef idx="0">
-                              <a:schemeClr val="accent1"/>
-                            </a:lnRef>
-                            <a:fillRef idx="0">
-                              <a:schemeClr val="accent1"/>
-                            </a:fillRef>
-                            <a:effectRef idx="0">
-                              <a:schemeClr val="accent1"/>
-                            </a:effectRef>
-                            <a:fontRef idx="minor">
-                              <a:schemeClr val="dk1"/>
-                            </a:fontRef>
-                          </wps:style>
-                          <wps:txbx>
-                            <w:txbxContent>
-                              <w:p>
-                                <w:pPr>
-                                  <w:pStyle w:val="Sinespaciado"/>
-                                  <w:jc w:val="right"/>
-                                  <w:rPr>
-                                    <w:color w:val="595959" w:themeColor="text1" w:themeTint="A6"/>
-                                    <w:sz w:val="28"/>
-                                    <w:szCs w:val="28"/>
-                                  </w:rPr>
-                                </w:pPr>
-                                <w:r>
-                                  <w:rPr>
-                                    <w:color w:val="595959" w:themeColor="text1" w:themeTint="A6"/>
-                                    <w:sz w:val="28"/>
-                                    <w:szCs w:val="28"/>
-                                  </w:rPr>
-                                  <w:t>30/05/2019</w:t>
-                                </w:r>
-                              </w:p>
-                              <w:p>
-                                <w:pPr>
-                                  <w:pStyle w:val="Sinespaciado"/>
-                                  <w:jc w:val="right"/>
-                                  <w:rPr>
-                                    <w:color w:val="595959" w:themeColor="text1" w:themeTint="A6"/>
-                                    <w:sz w:val="20"/>
-                                    <w:szCs w:val="20"/>
-                                  </w:rPr>
-                                </w:pPr>
-                              </w:p>
-                            </w:txbxContent>
-                          </wps:txbx>
-                          <wps:bodyPr rot="0" spcFirstLastPara="0" vertOverflow="overflow" horzOverflow="overflow" vert="horz" wrap="square" lIns="1600200" tIns="0" rIns="685800" bIns="0" numCol="1" spcCol="0" rtlCol="0" fromWordArt="0" anchor="t" anchorCtr="0" forceAA="0" compatLnSpc="1">
-                            <a:prstTxWarp prst="textNoShape">
-                              <a:avLst/>
-                            </a:prstTxWarp>
-                            <a:spAutoFit/>
-                          </wps:bodyPr>
-                        </wps:wsp>
-                      </a:graphicData>
-                    </a:graphic>
-                    <wp14:sizeRelH relativeFrom="page">
-                      <wp14:pctWidth>0</wp14:pctWidth>
-                    </wp14:sizeRelH>
-                    <wp14:sizeRelV relativeFrom="page">
-                      <wp14:pctHeight>10000</wp14:pctHeight>
-                    </wp14:sizeRelV>
-                  </wp:anchor>
-                </w:drawing>
-              </mc:Choice>
-              <mc:Fallback>
-                <w:pict>
-                  <v:shape id="Cuadro de texto 153" o:spid="_x0000_s1027" type="#_x0000_t202" style="position:absolute;margin-left:266.95pt;margin-top:731.55pt;width:296.7pt;height:79.5pt;z-index:251661312;visibility:visible;mso-wrap-style:square;mso-width-percent:0;mso-height-percent:100;mso-wrap-distance-left:9pt;mso-wrap-distance-top:0;mso-wrap-distance-right:9pt;mso-wrap-distance-bottom:0;mso-position-horizontal:absolute;mso-position-horizontal-relative:page;mso-position-vertical:absolute;mso-position-vertical-relative:page;mso-width-percent:0;mso-height-percent:100;mso-width-relative:page;mso-height-relative:page;v-text-anchor:top" o:gfxdata="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" filled="f" stroked="f" strokeweight=".5pt">
-                    <v:textbox style="mso-fit-shape-to-text:t" inset="126pt,0,54pt,0">
-                      <w:txbxContent>
-                        <w:p>
-                          <w:pPr>
-                            <w:pStyle w:val="Sinespaciado"/>
-                            <w:jc w:val="right"/>
-                            <w:rPr>
-                              <w:color w:val="595959" w:themeColor="text1" w:themeTint="A6"/>
-                              <w:sz w:val="28"/>
-                              <w:szCs w:val="28"/>
-                            </w:rPr>
-                          </w:pPr>
-                          <w:r>
-                            <w:rPr>
-                              <w:color w:val="595959" w:themeColor="text1" w:themeTint="A6"/>
-                              <w:sz w:val="28"/>
-                              <w:szCs w:val="28"/>
-                            </w:rPr>
-                            <w:t>30/05/2019</w:t>
-                          </w:r>
-                        </w:p>
-                        <w:p>
-                          <w:pPr>
-                            <w:pStyle w:val="Sinespaciado"/>
-                            <w:jc w:val="right"/>
-                            <w:rPr>
-                              <w:color w:val="595959" w:themeColor="text1" w:themeTint="A6"/>
-                              <w:sz w:val="20"/>
-                              <w:szCs w:val="20"/>
-                            </w:rPr>
-                          </w:pPr>
-                        </w:p>
-                      </w:txbxContent>
-                    </v:textbox>
-                    <w10:wrap type="square" anchorx="page" anchory="page"/>
-                  </v:shape>
-                </w:pict>
-              </mc:Fallback>
-            </mc:AlternateContent>
+            <w:pict>
+              <v:shape id="Cuadro de texto 153" o:spid="_x0000_s1030" type="#_x0000_t202" style="position:absolute;left:0;text-align:left;margin-left:266.95pt;margin-top:731.55pt;width:296.7pt;height:79.5pt;z-index:251661312;visibility:visible;mso-height-percent:100;mso-position-horizontal-relative:page;mso-position-vertical-relative:page;mso-height-percent:100" o:gfxdata="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" filled="f" stroked="f" strokeweight=".5pt">
+                <v:textbox style="mso-fit-shape-to-text:t" inset="126pt,0,54pt,0">
+                  <w:txbxContent>
+                    <w:p>
+                      <w:pPr>
+                        <w:pStyle w:val="Sinespaciado"/>
+                        <w:jc w:val="right"/>
+                        <w:rPr>
+                          <w:color w:val="595959" w:themeColor="text1" w:themeTint="A6"/>
+                          <w:sz w:val="28"/>
+                          <w:szCs w:val="28"/>
+                        </w:rPr>
+                      </w:pPr>
+                      <w:r>
+                        <w:rPr>
+                          <w:color w:val="595959" w:themeColor="text1" w:themeTint="A6"/>
+                          <w:sz w:val="28"/>
+                          <w:szCs w:val="28"/>
+                        </w:rPr>
+                        <w:t>31</w:t>
+                      </w:r>
+                      <w:r>
+                        <w:rPr>
+                          <w:color w:val="595959" w:themeColor="text1" w:themeTint="A6"/>
+                          <w:sz w:val="28"/>
+                          <w:szCs w:val="28"/>
+                        </w:rPr>
+                        <w:t>/05/2019</w:t>
+                      </w:r>
+                    </w:p>
+                    <w:p>
+                      <w:pPr>
+                        <w:pStyle w:val="Sinespaciado"/>
+                        <w:jc w:val="right"/>
+                        <w:rPr>
+                          <w:color w:val="595959" w:themeColor="text1" w:themeTint="A6"/>
+                          <w:sz w:val="20"/>
+                          <w:szCs w:val="20"/>
+                        </w:rPr>
+                      </w:pPr>
+                    </w:p>
+                  </w:txbxContent>
+                </v:textbox>
+                <w10:wrap type="square" anchorx="page" anchory="page"/>
+              </v:shape>
+            </w:pict>
           </w:r>
           <w:r>
             <w:rPr>
               <w:noProof/>
             </w:rPr>
-            <mc:AlternateContent>
-              <mc:Choice Requires="wps">
-                <w:drawing>
-                  <wp:anchor distT="0" distB="0" distL="114300" distR="114300" simplePos="0" relativeHeight="251660288" behindDoc="0" locked="0" layoutInCell="1" allowOverlap="1">
-                    <wp:simplePos x="0" y="0"/>
-                    <wp:positionH relativeFrom="page">
-                      <wp:posOffset>3371849</wp:posOffset>
-                    </wp:positionH>
-                    <wp:positionV relativeFrom="page">
-                      <wp:posOffset>8743950</wp:posOffset>
-                    </wp:positionV>
-                    <wp:extent cx="3961765" cy="552450"/>
-                    <wp:effectExtent l="0" t="0" r="0" b="0"/>
-                    <wp:wrapSquare wrapText="bothSides"/>
-                    <wp:docPr id="152" name="Cuadro de texto 152"/>
-                    <wp:cNvGraphicFramePr/>
-                    <a:graphic xmlns:a="http://schemas.openxmlformats.org/drawingml/2006/main">
-                      <a:graphicData uri="http://schemas.microsoft.com/office/word/2010/wordprocessingShape">
-                        <wps:wsp>
-                          <wps:cNvSpPr txBox="1"/>
-                          <wps:spPr>
-                            <a:xfrm>
-                              <a:off x="0" y="0"/>
-                              <a:ext cx="3961765" cy="552450"/>
-                            </a:xfrm>
-                            <a:prstGeom prst="rect">
-                              <a:avLst/>
-                            </a:prstGeom>
-                            <a:noFill/>
-                            <a:ln w="6350">
-                              <a:noFill/>
-                            </a:ln>
-                            <a:effectLst/>
-                          </wps:spPr>
-                          <wps:style>
-                            <a:lnRef idx="0">
-                              <a:schemeClr val="accent1"/>
-                            </a:lnRef>
-                            <a:fillRef idx="0">
-                              <a:schemeClr val="accent1"/>
-                            </a:fillRef>
-                            <a:effectRef idx="0">
-                              <a:schemeClr val="accent1"/>
-                            </a:effectRef>
-                            <a:fontRef idx="minor">
-                              <a:schemeClr val="dk1"/>
-                            </a:fontRef>
-                          </wps:style>
-                          <wps:txbx>
-                            <w:txbxContent>
-                              <w:p>
-                                <w:pPr>
-                                  <w:pStyle w:val="Sinespaciado"/>
-                                  <w:jc w:val="right"/>
-                                  <w:rPr>
-                                    <w:color w:val="2F5496" w:themeColor="accent1" w:themeShade="BF"/>
-                                    <w:sz w:val="28"/>
-                                    <w:szCs w:val="28"/>
-                                  </w:rPr>
-                                </w:pPr>
-                                <w:r>
-                                  <w:rPr>
-                                    <w:color w:val="2F5496" w:themeColor="accent1" w:themeShade="BF"/>
-                                    <w:sz w:val="28"/>
-                                    <w:szCs w:val="28"/>
-                                  </w:rPr>
-                                  <w:t>Aritz Garitano</w:t>
-                                </w:r>
-                              </w:p>
-                              <w:p>
-                                <w:pPr>
-                                  <w:pStyle w:val="Sinespaciado"/>
-                                  <w:jc w:val="right"/>
-                                  <w:rPr>
-                                    <w:color w:val="2F5496" w:themeColor="accent1" w:themeShade="BF"/>
-                                    <w:sz w:val="28"/>
-                                    <w:szCs w:val="28"/>
-                                  </w:rPr>
-                                </w:pPr>
-                                <w:r>
-                                  <w:rPr>
-                                    <w:color w:val="2F5496" w:themeColor="accent1" w:themeShade="BF"/>
-                                    <w:sz w:val="28"/>
-                                    <w:szCs w:val="28"/>
-                                  </w:rPr>
-                                  <w:t>Rubén Domínguez</w:t>
-                                </w:r>
-                              </w:p>
-                              <w:p>
-                                <w:pPr>
-                                  <w:pStyle w:val="Sinespaciado"/>
-                                  <w:jc w:val="right"/>
-                                  <w:rPr>
-                                    <w:color w:val="595959" w:themeColor="text1" w:themeTint="A6"/>
-                                    <w:sz w:val="18"/>
-                                    <w:szCs w:val="18"/>
-                                  </w:rPr>
-                                </w:pPr>
-                              </w:p>
-                              <w:p/>
-                            </w:txbxContent>
-                          </wps:txbx>
-                          <wps:bodyPr rot="0" spcFirstLastPara="0" vertOverflow="overflow" horzOverflow="overflow" vert="horz" wrap="square" lIns="1600200" tIns="0" rIns="685800" bIns="0" numCol="1" spcCol="0" rtlCol="0" fromWordArt="0" anchor="b" anchorCtr="0" forceAA="0" compatLnSpc="1">
-                            <a:prstTxWarp prst="textNoShape">
-                              <a:avLst/>
-                            </a:prstTxWarp>
-                            <a:noAutofit/>
-                          </wps:bodyPr>
-                        </wps:wsp>
-                      </a:graphicData>
-                    </a:graphic>
-                    <wp14:sizeRelH relativeFrom="page">
-                      <wp14:pctWidth>0</wp14:pctWidth>
-                    </wp14:sizeRelH>
-                    <wp14:sizeRelV relativeFrom="page">
-                      <wp14:pctHeight>0</wp14:pctHeight>
-                    </wp14:sizeRelV>
-                  </wp:anchor>
-                </w:drawing>
-              </mc:Choice>
-              <mc:Fallback>
-                <w:pict>
-                  <v:shape id="Cuadro de texto 152" o:spid="_x0000_s1028" type="#_x0000_t202" style="position:absolute;margin-left:265.5pt;margin-top:688.5pt;width:311.95pt;height:43.5pt;z-index:251660288;visibility:visible;mso-wrap-style:square;mso-width-percent:0;mso-height-percent:0;mso-wrap-distance-left:9pt;mso-wrap-distance-top:0;mso-wrap-distance-right:9pt;mso-wrap-distance-bottom:0;mso-position-horizontal:absolute;mso-position-horizontal-relative:page;mso-position-vertical:absolute;mso-position-vertical-relative:page;mso-width-percent:0;mso-height-percent:0;mso-width-relative:page;mso-height-relative:page;v-text-anchor:bottom" o:gfxdata="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" filled="f" stroked="f" strokeweight=".5pt">
-                    <v:textbox inset="126pt,0,54pt,0">
-                      <w:txbxContent>
-                        <w:p>
-                          <w:pPr>
-                            <w:pStyle w:val="Sinespaciado"/>
-                            <w:jc w:val="right"/>
-                            <w:rPr>
-                              <w:color w:val="2F5496" w:themeColor="accent1" w:themeShade="BF"/>
-                              <w:sz w:val="28"/>
-                              <w:szCs w:val="28"/>
-                            </w:rPr>
-                          </w:pPr>
-                          <w:r>
-                            <w:rPr>
-                              <w:color w:val="2F5496" w:themeColor="accent1" w:themeShade="BF"/>
-                              <w:sz w:val="28"/>
-                              <w:szCs w:val="28"/>
-                            </w:rPr>
-                            <w:t>Aritz Garitano</w:t>
-                          </w:r>
-                        </w:p>
-                        <w:p>
-                          <w:pPr>
-                            <w:pStyle w:val="Sinespaciado"/>
-                            <w:jc w:val="right"/>
-                            <w:rPr>
-                              <w:color w:val="2F5496" w:themeColor="accent1" w:themeShade="BF"/>
-                              <w:sz w:val="28"/>
-                              <w:szCs w:val="28"/>
-                            </w:rPr>
-                          </w:pPr>
-                          <w:r>
-                            <w:rPr>
-                              <w:color w:val="2F5496" w:themeColor="accent1" w:themeShade="BF"/>
-                              <w:sz w:val="28"/>
-                              <w:szCs w:val="28"/>
-                            </w:rPr>
-                            <w:t>Rubén Domínguez</w:t>
-                          </w:r>
-                        </w:p>
-                        <w:p>
-                          <w:pPr>
-                            <w:pStyle w:val="Sinespaciado"/>
-                            <w:jc w:val="right"/>
-                            <w:rPr>
-                              <w:color w:val="595959" w:themeColor="text1" w:themeTint="A6"/>
-                              <w:sz w:val="18"/>
-                              <w:szCs w:val="18"/>
-                            </w:rPr>
-                          </w:pPr>
-                        </w:p>
-                        <w:p/>
-                      </w:txbxContent>
-                    </v:textbox>
-                    <w10:wrap type="square" anchorx="page" anchory="page"/>
-                  </v:shape>
-                </w:pict>
-              </mc:Fallback>
-            </mc:AlternateContent>
+            <w:pict>
+              <v:shape id="Cuadro de texto 152" o:spid="_x0000_s1029" type="#_x0000_t202" style="position:absolute;left:0;text-align:left;margin-left:265.5pt;margin-top:688.5pt;width:311.95pt;height:43.5pt;z-index:251660288;visibility:visible;mso-position-horizontal-relative:page;mso-position-vertical-relative:page;v-text-anchor:bottom" o:gfxdata="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" filled="f" stroked="f" strokeweight=".5pt">
+                <v:textbox inset="126pt,0,54pt,0">
+                  <w:txbxContent>
+                    <w:p>
+                      <w:pPr>
+                        <w:pStyle w:val="Sinespaciado"/>
+                        <w:jc w:val="right"/>
+                        <w:rPr>
+                          <w:color w:val="2F5496" w:themeColor="accent1" w:themeShade="BF"/>
+                          <w:sz w:val="28"/>
+                          <w:szCs w:val="28"/>
+                        </w:rPr>
+                      </w:pPr>
+                      <w:r>
+                        <w:rPr>
+                          <w:color w:val="2F5496" w:themeColor="accent1" w:themeShade="BF"/>
+                          <w:sz w:val="28"/>
+                          <w:szCs w:val="28"/>
+                        </w:rPr>
+                        <w:t>Aritz Garitano</w:t>
+                      </w:r>
+                    </w:p>
+                    <w:p>
+                      <w:pPr>
+                        <w:pStyle w:val="Sinespaciado"/>
+                        <w:jc w:val="right"/>
+                        <w:rPr>
+                          <w:color w:val="2F5496" w:themeColor="accent1" w:themeShade="BF"/>
+                          <w:sz w:val="28"/>
+                          <w:szCs w:val="28"/>
+                        </w:rPr>
+                      </w:pPr>
+                      <w:r>
+                        <w:rPr>
+                          <w:color w:val="2F5496" w:themeColor="accent1" w:themeShade="BF"/>
+                          <w:sz w:val="28"/>
+                          <w:szCs w:val="28"/>
+                        </w:rPr>
+                        <w:t>Rubén Domínguez</w:t>
+                      </w:r>
+                    </w:p>
+                    <w:p>
+                      <w:pPr>
+                        <w:pStyle w:val="Sinespaciado"/>
+                        <w:jc w:val="right"/>
+                        <w:rPr>
+                          <w:color w:val="595959" w:themeColor="text1" w:themeTint="A6"/>
+                          <w:sz w:val="18"/>
+                          <w:szCs w:val="18"/>
+                        </w:rPr>
+                      </w:pPr>
+                    </w:p>
+                    <w:p/>
+                  </w:txbxContent>
+                </v:textbox>
+                <w10:wrap type="square" anchorx="page" anchory="page"/>
+              </v:shape>
+            </w:pict>
           </w:r>
         </w:p>
         <w:p>
@@ -947,7 +305,7 @@
           <w:sdtContent>
             <w:p>
               <w:pPr>
-                <w:pStyle w:val="TtuloTDC"/>
+                <w:pStyle w:val="TtulodeTDC"/>
                 <w:jc w:val="both"/>
               </w:pPr>
               <w:r>
@@ -2156,7 +1514,13 @@
             <w:jc w:val="both"/>
           </w:pPr>
           <w:r>
-            <w:t>La idea de nuestra aplicación se nos ocurrió debido a que los días anteriores al comienzo del proyecto de estuvimos conversando acerca de comics, CDs, DVDs, libros… que teníamos por casa</w:t>
+            <w:t>La idea de nuestra aplicación se nos ocurrió debido a que los días anteriores al comienzo del proyecto de estuvimos conversando acerca de comics, CDs, DVDs, libros</w:t>
+          </w:r>
+          <w:r>
+            <w:t xml:space="preserve">, etc </w:t>
+          </w:r>
+          <w:r>
+            <w:t>que teníamos por casa</w:t>
           </w:r>
           <w:r>
             <w:t>. E</w:t>
@@ -2175,22 +1539,28 @@
         <w:jc w:val="both"/>
       </w:pPr>
       <w:r>
-        <w:t>Ya había aplicaciones de solo libros, de solo películas</w:t>
-      </w:r>
-      <w:r>
-        <w:t>…</w:t>
-      </w:r>
-      <w:r>
-        <w:t xml:space="preserve"> pero nosotros pensamos en una que abarcara todo lo que tuviéramos </w:t>
-      </w:r>
-      <w:r>
-        <w:t>y</w:t>
+        <w:t xml:space="preserve">Ya había aplicaciones </w:t>
+      </w:r>
+      <w:r>
+        <w:t>para organizar el almacenaje de libros y</w:t>
       </w:r>
       <w:r>
         <w:t xml:space="preserve"> </w:t>
       </w:r>
       <w:r>
-        <w:t>tenerlo en la misma aplicación</w:t>
+        <w:t>de películas, pero por separado.</w:t>
+      </w:r>
+      <w:r>
+        <w:t xml:space="preserve"> </w:t>
+      </w:r>
+      <w:r>
+        <w:t>Entonces,</w:t>
+      </w:r>
+      <w:r>
+        <w:t xml:space="preserve"> nosotros pensamos en una que </w:t>
+      </w:r>
+      <w:r>
+        <w:t>aplicación que integrara en una misma plataforma la gestión de los diferentes artículos</w:t>
       </w:r>
       <w:r>
         <w:t xml:space="preserve">. </w:t>
@@ -2216,15 +1586,37 @@
         <w:jc w:val="both"/>
       </w:pPr>
       <w:r>
-        <w:t xml:space="preserve">Nuestros requisitos para el proyecto era que pudieras agrupar canciones, películas y libros en “Librerías Multimedia”. Estos grupos podrían representar por ejemplo una colección en particular y una descripción </w:t>
-      </w:r>
-      <w:proofErr w:type="spellStart"/>
-      <w:r>
-        <w:t>ej</w:t>
-      </w:r>
-      <w:proofErr w:type="spellEnd"/>
-      <w:r>
-        <w:t xml:space="preserve">: Marvel (Nombre), colección de comics y películas de </w:t>
+        <w:t xml:space="preserve">Nuestros </w:t>
+      </w:r>
+      <w:r>
+        <w:t xml:space="preserve">principal </w:t>
+      </w:r>
+      <w:r>
+        <w:t xml:space="preserve">requisito para el proyecto era que </w:t>
+      </w:r>
+      <w:r>
+        <w:t>se pudieran</w:t>
+      </w:r>
+      <w:r>
+        <w:t xml:space="preserve"> agrupar canciones, películas y libros en “Librerías Multimedia”. Estos grupos podrían representar</w:t>
+      </w:r>
+      <w:r>
+        <w:t>,</w:t>
+      </w:r>
+      <w:r>
+        <w:t xml:space="preserve"> por ejemplo</w:t>
+      </w:r>
+      <w:r>
+        <w:t>,</w:t>
+      </w:r>
+      <w:r>
+        <w:t xml:space="preserve"> una colección en particular</w:t>
+      </w:r>
+      <w:r>
+        <w:t>,</w:t>
+      </w:r>
+      <w:r>
+        <w:t xml:space="preserve">  ej: Marvel (Nombre), colección de comics y películas de </w:t>
       </w:r>
       <w:r>
         <w:t>M</w:t>
@@ -2238,6 +1630,9 @@
       <w:r>
         <w:t>.</w:t>
       </w:r>
+      <w:r>
+        <w:t xml:space="preserve"> De esta manera el usuario identifica el grupo de artículos con un nombre a su elección, y tiene la opción de añadirle una descripción para posibles aclaraciones.</w:t>
+      </w:r>
     </w:p>
     <w:p>
       <w:pPr>
@@ -2277,10 +1672,25 @@
         <w:jc w:val="both"/>
       </w:pPr>
       <w:r>
-        <w:t xml:space="preserve">Consta de una clase formada por las constantes de inserción y consulta y la interfaz itfpropertyV2 (Mejora de la interfaz itfProperty presente en otro paquete) usada para mantener la independencia entre los paquetes LN y LP, </w:t>
-      </w:r>
-      <w:r>
-        <w:t>devuelve la propiedad solicitada como un objeto.</w:t>
+        <w:t>Consta de una clase formada por las constantes de inserción y consulta</w:t>
+      </w:r>
+      <w:r>
+        <w:t xml:space="preserve">, y otra clase que contiene </w:t>
+      </w:r>
+      <w:r>
+        <w:t xml:space="preserve">la interfaz itfpropertyV2 (Mejora de la interfaz itfProperty presente en otro paquete) usada para mantener la independencia entre los paquetes LN y LP, </w:t>
+      </w:r>
+      <w:r>
+        <w:t xml:space="preserve">y que </w:t>
+      </w:r>
+      <w:r>
+        <w:t>devuelve la propiedad solicitada</w:t>
+      </w:r>
+      <w:r>
+        <w:t xml:space="preserve"> mediante un String, </w:t>
+      </w:r>
+      <w:r>
+        <w:t xml:space="preserve"> como un objeto.</w:t>
       </w:r>
     </w:p>
     <w:p>
@@ -2326,62 +1736,74 @@
       <w:bookmarkEnd w:id="7"/>
     </w:p>
     <w:p>
-      <w:pPr>
-        <w:jc w:val="both"/>
-      </w:pPr>
-      <w:r>
-        <w:t>Alberga la clase clsConexiónBD</w:t>
-      </w:r>
-      <w:r>
-        <w:t xml:space="preserve"> e</w:t>
-      </w:r>
-      <w:r>
-        <w:t>sta clase es la que establece conexión con la BD, se le dan los parámetros de conexión y con ellos forma una expresión de conexión</w:t>
+      <w:r>
+        <w:t>LD contiene todas las clases que tengan como propósito interactuar con la base de datos; estos son:</w:t>
+      </w:r>
+    </w:p>
+    <w:p>
+      <w:pPr>
+        <w:jc w:val="both"/>
+      </w:pPr>
+      <w:r>
+        <w:t xml:space="preserve">1.-El principal, </w:t>
+      </w:r>
+      <w:r>
+        <w:t>clsConexiónBD</w:t>
+      </w:r>
+      <w:r>
+        <w:t>,</w:t>
       </w:r>
       <w:r>
         <w:t xml:space="preserve"> </w:t>
       </w:r>
       <w:r>
+        <w:t>es la</w:t>
+      </w:r>
+      <w:r>
+        <w:t xml:space="preserve"> que establece conexión con la base de datos</w:t>
+      </w:r>
+      <w:r>
+        <w:t>, se le dan los parámetros de conexión y con ellos forma una expresión de conexión</w:t>
+      </w:r>
+      <w:r>
+        <w:t xml:space="preserve"> </w:t>
+      </w:r>
+      <w:r>
         <w:t xml:space="preserve">que luego </w:t>
       </w:r>
       <w:r>
         <w:t>es</w:t>
       </w:r>
       <w:r>
-        <w:t xml:space="preserve"> leída por el </w:t>
-      </w:r>
-      <w:proofErr w:type="gramStart"/>
-      <w:r>
-        <w:t>driver</w:t>
-      </w:r>
-      <w:proofErr w:type="gramEnd"/>
-      <w:r>
-        <w:t xml:space="preserve"> de </w:t>
+        <w:t xml:space="preserve"> leída por el driver de </w:t>
       </w:r>
       <w:r>
         <w:t>MySQL.</w:t>
       </w:r>
-    </w:p>
-    <w:p>
-      <w:pPr>
-        <w:jc w:val="both"/>
-      </w:pPr>
-      <w:r>
-        <w:t>También alberga antiguas clases de inserción, consulta y datos de cuando comenzamos a hacer pruebas, ahora están en desuso.</w:t>
-      </w:r>
-    </w:p>
-    <w:p>
-      <w:pPr>
-        <w:jc w:val="both"/>
-      </w:pPr>
-      <w:r>
-        <w:t>El resto del paquete esta formado por las clases encargadas de la intercomunicación tabla a tabla entre la aplicación y la base BD.</w:t>
-      </w:r>
-    </w:p>
-    <w:p>
-      <w:pPr>
-        <w:jc w:val="both"/>
-      </w:pPr>
+      <w:r>
+        <w:t xml:space="preserve"> Además es la clase padre de todas las clases que hacen, de forma directa inserciones o lecturas sobre la base de datos. Implementa los cuatro métodos </w:t>
+      </w:r>
+      <w:r>
+        <w:lastRenderedPageBreak/>
+        <w:t>principales (Insert, update, delete y select), que luego serán sobrescritos en función de las necesidades en cada una de las clases.</w:t>
+      </w:r>
+    </w:p>
+    <w:p>
+      <w:pPr>
+        <w:jc w:val="both"/>
+      </w:pPr>
+      <w:r>
+        <w:t xml:space="preserve">2.-Clases antiguas de inserción y consulta, que al cambiar el método de inserción y lectura, teniendo ahora una clase con el sufijo </w:t>
+      </w:r>
+      <w:r>
+        <w:rPr>
+          <w:i/>
+        </w:rPr>
+        <w:t>BD</w:t>
+      </w:r>
+      <w:r>
+        <w:t xml:space="preserve"> para cada tabla que queremos insertar, han quedado en desuso, pero las utilizamos de referencia para generar los nuevos métodos.</w:t>
+      </w:r>
     </w:p>
     <w:p>
       <w:pPr>
@@ -2390,44 +1812,66 @@
       </w:pPr>
       <w:bookmarkStart w:id="8" w:name="_Toc10153744"/>
       <w:r>
-        <w:lastRenderedPageBreak/>
         <w:t>LN</w:t>
       </w:r>
       <w:bookmarkEnd w:id="8"/>
     </w:p>
     <w:p>
-      <w:pPr>
-        <w:jc w:val="both"/>
-      </w:pPr>
-      <w:r>
-        <w:t xml:space="preserve">Esta formada por una interfaz </w:t>
-      </w:r>
-      <w:proofErr w:type="spellStart"/>
-      <w:r>
-        <w:t>itfproperty</w:t>
-      </w:r>
-      <w:proofErr w:type="spellEnd"/>
-      <w:r>
-        <w:t xml:space="preserve"> (sustituida por una versión superior) que devolvía en diferentes tipos de datos en lugar de un objeto único como la versión nueva.</w:t>
-      </w:r>
-    </w:p>
-    <w:p>
-      <w:pPr>
-        <w:jc w:val="both"/>
-      </w:pPr>
-      <w:r>
-        <w:t>También cuenta con un gestor que se encarga de la comunicación entre LP y LN</w:t>
-      </w:r>
-      <w:r>
-        <w:t xml:space="preserve">, una clase de comparación con </w:t>
-      </w:r>
-      <w:proofErr w:type="spellStart"/>
-      <w:r>
-        <w:t>Comparator</w:t>
-      </w:r>
-      <w:proofErr w:type="spellEnd"/>
-      <w:r>
-        <w:t xml:space="preserve"> y un motón de clases de tratamiento de datos.</w:t>
+      <w:r>
+        <w:t>LN contiene todas las clases que conforman la parte "funcional" de la aplicación, estas son, las que gestionan la creación de objetos y listas de estos en la RAM</w:t>
+      </w:r>
+      <w:r>
+        <w:t>, y las que realizan algún tipo de operación sobre estos, o entre las clases. Se diferencian las siguientes:</w:t>
+      </w:r>
+    </w:p>
+    <w:p>
+      <w:pPr>
+        <w:jc w:val="both"/>
+      </w:pPr>
+      <w:r>
+        <w:t xml:space="preserve">La </w:t>
+      </w:r>
+      <w:r>
+        <w:t>interfaz itfproperty (sustituida por una versión superior) que devolvía en diferentes tipos de datos en lugar de un objeto único como la versión nueva.</w:t>
+      </w:r>
+    </w:p>
+    <w:p>
+      <w:pPr>
+        <w:jc w:val="both"/>
+      </w:pPr>
+      <w:r>
+        <w:t>El gestor clsGestorLN, que es el que controla el flujo del programa y contiene los métodos  que permiten el traspaso de información entre LN y LP, así como los métodos que llaman a la parte de LD para las interacciones con la base de datos.</w:t>
+      </w:r>
+    </w:p>
+    <w:p>
+      <w:pPr>
+        <w:jc w:val="both"/>
+      </w:pPr>
+      <w:r>
+        <w:t>U</w:t>
+      </w:r>
+      <w:r>
+        <w:t>na clase de comparación con Comparator</w:t>
+      </w:r>
+      <w:r>
+        <w:t>.</w:t>
+      </w:r>
+    </w:p>
+    <w:p>
+      <w:pPr>
+        <w:jc w:val="both"/>
+      </w:pPr>
+      <w:r>
+        <w:t xml:space="preserve">Y todas las </w:t>
+      </w:r>
+      <w:r>
+        <w:t>clases de tratamiento de datos</w:t>
+      </w:r>
+      <w:r>
+        <w:t>, que serán necesarias para albergar toda la información de la base de datos en memoria antes de visualizarla</w:t>
+      </w:r>
+      <w:r>
+        <w:t>.</w:t>
       </w:r>
     </w:p>
     <w:p>
@@ -2446,7 +1890,10 @@
         <w:jc w:val="both"/>
       </w:pPr>
       <w:r>
-        <w:t>Este paquete principalmente es para las pantallas y la interacción con el usuario.</w:t>
+        <w:t>Este paquete</w:t>
+      </w:r>
+      <w:r>
+        <w:t xml:space="preserve"> contiene todas las clases dedicadas a la interacción con el usuario; ya sean tablas para visualizar contenidos, formularios para insertar información, o la propia pantalla principal que debe tener toda aplicación.</w:t>
       </w:r>
     </w:p>
     <w:p>
@@ -2471,29 +1918,13 @@
         <w:jc w:val="both"/>
       </w:pPr>
       <w:r>
-        <w:t xml:space="preserve">La clase de </w:t>
-      </w:r>
-      <w:proofErr w:type="spellStart"/>
-      <w:r>
-        <w:t>UtilidadesLP</w:t>
-      </w:r>
-      <w:proofErr w:type="spellEnd"/>
-      <w:r>
-        <w:t xml:space="preserve"> por cortesía de Javier Cerro </w:t>
-      </w:r>
-      <w:proofErr w:type="spellStart"/>
-      <w:r>
-        <w:t>Ferna</w:t>
+        <w:t>La clase de UtilidadesLP por cortesía de Javier Cerro Ferna</w:t>
       </w:r>
       <w:r>
         <w:t>n</w:t>
       </w:r>
       <w:r>
-        <w:t>dez</w:t>
-      </w:r>
-      <w:proofErr w:type="spellEnd"/>
-      <w:r>
-        <w:t>.</w:t>
+        <w:t>dez.</w:t>
       </w:r>
     </w:p>
     <w:p>
@@ -2567,66 +1998,108 @@
         <w:jc w:val="both"/>
       </w:pPr>
       <w:r>
-        <w:t xml:space="preserve">Nada más comenzar con el proyecto ya tuvimos problemas para coincidir y perdíamos mucho tiempo en desplazamientos, esto se solucionó cuando comenzamos a usar </w:t>
-      </w:r>
-      <w:proofErr w:type="spellStart"/>
-      <w:r>
-        <w:t>git</w:t>
-      </w:r>
-      <w:proofErr w:type="spellEnd"/>
-      <w:r>
-        <w:t xml:space="preserve"> y </w:t>
-      </w:r>
-      <w:proofErr w:type="spellStart"/>
-      <w:r>
-        <w:t>discord</w:t>
-      </w:r>
-      <w:proofErr w:type="spellEnd"/>
-      <w:r>
-        <w:t>, que nos permitieron tener más flexibilidad.</w:t>
-      </w:r>
-    </w:p>
-    <w:p>
-      <w:pPr>
-        <w:jc w:val="both"/>
-      </w:pPr>
-      <w:r>
-        <w:t>Uno de los primeros problemas de programación que nos encontramos fue el de conexión entre aplicación y la BD, fue por inexperiencia principalmente se solucionó rápidamente. Aunque luego nos volvimos a encontrar problemas similares que solucionamos dedicándole tiempo.</w:t>
-      </w:r>
-    </w:p>
-    <w:p>
-      <w:pPr>
-        <w:jc w:val="both"/>
-      </w:pPr>
-      <w:r>
-        <w:t xml:space="preserve">Luego tuvimos un problema con los autoincrementales, que no incrementaban básicamente. Javi becario nos </w:t>
-      </w:r>
-      <w:r>
-        <w:t>enseñó como arreglar ese problema.</w:t>
-      </w:r>
-    </w:p>
-    <w:p>
-      <w:pPr>
-        <w:jc w:val="both"/>
-      </w:pPr>
-      <w:r>
-        <w:t>Luego tuvimos que reestructurar todo LD y la BD para adecuarla a los requisitos que tendríamos más adelante perdimos una cantidad muy grande de tiempo y esto se repitió bastantes veces.</w:t>
-      </w:r>
-    </w:p>
-    <w:p>
-      <w:pPr>
-        <w:jc w:val="both"/>
-      </w:pPr>
-      <w:r>
-        <w:t xml:space="preserve">Por último un problema que se ido repitiendo bastante es, debido a que usamos intellij teníamos problemas para usar el Windows </w:t>
-      </w:r>
-      <w:proofErr w:type="spellStart"/>
-      <w:r>
-        <w:t>Builder</w:t>
-      </w:r>
-      <w:proofErr w:type="spellEnd"/>
-      <w:r>
-        <w:t xml:space="preserve"> por lo que al final tuvimos que hacer las ventanas a pelo por lo que perdimos mucho tiempo, para la siguiente usaremos eclipse que debe de ser más fácil. </w:t>
+        <w:t>Nada más comenzar con el proyecto ya tuvimos problemas para coincidir y perdíamos mucho tiempo en desplazamientos, esto se solucionó cuando comenzamos a usar git y discord, que nos permitieron tener más flexibilidad.</w:t>
+      </w:r>
+    </w:p>
+    <w:p>
+      <w:pPr>
+        <w:jc w:val="both"/>
+      </w:pPr>
+      <w:r>
+        <w:t xml:space="preserve">Uno de los primeros problemas de programación que nos encontramos fue el de conexión entre aplicación y la BD, fue por inexperiencia principalmente </w:t>
+      </w:r>
+      <w:r>
+        <w:t xml:space="preserve">y </w:t>
+      </w:r>
+      <w:r>
+        <w:t>se solucionó rápidamente. Aunque luego nos volvimos a encontrar problemas similares que solucionamos dedicándole tiempo.</w:t>
+      </w:r>
+    </w:p>
+    <w:p>
+      <w:pPr>
+        <w:jc w:val="both"/>
+      </w:pPr>
+      <w:r>
+        <w:t>Luego tuvimos un problema con los autoincrementales, que no incrementaban</w:t>
+      </w:r>
+      <w:r>
+        <w:t xml:space="preserve"> su valor a pesar de estar definidos en la base de datos como AI</w:t>
+      </w:r>
+      <w:r>
+        <w:t xml:space="preserve">. </w:t>
+      </w:r>
+      <w:r>
+        <w:t xml:space="preserve">Después de probar todas las posibilidades y de emplearle cantidad de horas, se nos sugirió rehacer la base de datos, cosa que hicimos, parcialmente, y al volver a generar la </w:t>
+      </w:r>
+      <w:r>
+        <w:t>BD</w:t>
+      </w:r>
+      <w:r>
+        <w:t xml:space="preserve"> desde el modelo, el error desapareció</w:t>
+      </w:r>
+      <w:r>
+        <w:t>.</w:t>
+      </w:r>
+    </w:p>
+    <w:p>
+      <w:pPr>
+        <w:jc w:val="both"/>
+      </w:pPr>
+      <w:r>
+        <w:t xml:space="preserve">Luego tuvimos que reestructurar todo LD y la BD para adecuarla a los requisitos que </w:t>
+      </w:r>
+      <w:r>
+        <w:t>se iban añadiendo al proyecto a medida que avanzábamos en clase</w:t>
+      </w:r>
+      <w:r>
+        <w:t>.</w:t>
+      </w:r>
+      <w:r>
+        <w:t xml:space="preserve"> Esto hizo que cosas que creíamos saber hacer tuviéramos que rehacerlas de nuevas maneras, teniendo que aprender otra vez como si empezáramos desde cero, con el tiempo que eso conllevó.</w:t>
+      </w:r>
+    </w:p>
+    <w:p>
+      <w:pPr>
+        <w:jc w:val="both"/>
+      </w:pPr>
+      <w:r>
+        <w:t>Para introducir la interfaz gráfica hubo que desechar toda la clase que hasta entonces era el menú y sustituirla por pantallas, cosa que, aunque en clase habíamos dado algunos componentes de los que forman una pantalla, se nos complicó muchísimo por la cantidad de cosas que teníamos que utilizar a la vez cuando apenas comprendíamos como generar pantallas simples. Por no hablar de cómo comunicar unas con otras, que al tener tantas restricciones de paquetes y de objetos se nos hizo muy cuesta arriba.</w:t>
+      </w:r>
+    </w:p>
+    <w:p>
+      <w:pPr>
+        <w:jc w:val="both"/>
+      </w:pPr>
+      <w:r>
+        <w:t>Y una vez hubimos adecuado el programa al funcionamiento con pantallas sueltas, tuvimos que cambiarlas por JInternalFrames, lo que supuso otro cambio, más código desechado, y más horas investigando como adecuar el código, que llegados a este punto habíamos estado más tiempo reformateándolo que aumentándolo.</w:t>
+      </w:r>
+    </w:p>
+    <w:p>
+      <w:pPr>
+        <w:jc w:val="both"/>
+      </w:pPr>
+      <w:r>
+        <w:t>Por último un problema que se ido repitiendo bastante es, debido a que usamos intellij teníamos problemas para usar el Windows Builder</w:t>
+      </w:r>
+      <w:r>
+        <w:t xml:space="preserve"> (realmente, su equivalente) </w:t>
+      </w:r>
+      <w:r>
+        <w:t xml:space="preserve"> por lo que al final tuvimos que hacer las ventanas </w:t>
+      </w:r>
+      <w:r>
+        <w:t>añadiendo y ubicando los componentes por código. P</w:t>
+      </w:r>
+      <w:r>
+        <w:t xml:space="preserve">or lo que perdimos mucho tiempo, para la siguiente usaremos eclipse que debe de ser más fácil. </w:t>
+      </w:r>
+    </w:p>
+    <w:p>
+      <w:pPr>
+        <w:spacing w:line="259" w:lineRule="auto"/>
+      </w:pPr>
+      <w:r>
+        <w:br w:type="page"/>
       </w:r>
     </w:p>
     <w:p>
@@ -2636,6 +2109,7 @@
       </w:pPr>
       <w:bookmarkStart w:id="14" w:name="_Toc10153750"/>
       <w:r>
+        <w:lastRenderedPageBreak/>
         <w:t>Objetivos fijados</w:t>
       </w:r>
       <w:bookmarkEnd w:id="14"/>
@@ -2645,7 +2119,18 @@
         <w:jc w:val="both"/>
       </w:pPr>
       <w:r>
-        <w:t>Inicialmente los objetivos estaban un poco diluidos, teníamos una idea aproximada pero no sabíamos cómo íbamos a ir avanzando, queríamos tener unas librerías con la información de películas, libros, canciones, videojuegos… pero no sabíamos cómo quedaría. Por lo general nuestros objetivos han sido los de hacer lo que era necesario en el proyecto.</w:t>
+        <w:t>Inicialmente los objetivos estaban un poco diluidos, teníamos una idea aproximada pero no sabíamos cómo íbamos a ir avanzando, queríamos tener unas librerías con la información de películas, libros, canciones, videojuegos… pero no sabíamos cómo quedaría. Por lo general nuestros objetivos han sido los de hacer lo que era necesario en el proyec</w:t>
+      </w:r>
+      <w:r>
+        <w:t>to, intentando llegar a cada entrega con lo que ésta requería, olvidándonos un poco de lo que era la aplicación que teníamos en mente.</w:t>
+      </w:r>
+    </w:p>
+    <w:p>
+      <w:pPr>
+        <w:jc w:val="both"/>
+      </w:pPr>
+      <w:r>
+        <w:t>Como no habíamos hecho nunca nada del estilo fue muy difícil dimensionar el proyecto. Y visto lo visto, hemos utilizado tantos recursos en albergar una cantidad amplia de artículos en nuestra BD, cosa que nos parecía sencilla cuando no sabíamos lo que implicaba la programación, que no hemos podido realizar muchas de las funcionalidades que nos habría gustado.</w:t>
       </w:r>
     </w:p>
     <w:p>
@@ -2681,7 +2166,21 @@
         <w:jc w:val="both"/>
       </w:pPr>
       <w:r>
+        <w:t>También hay muchos detalles mejorables, relaciones que no nos ha dado tiempo a completar, funciones que planteamos al principio que no nos ha dado tiempo ni a plantearnos como programarlas</w:t>
+      </w:r>
+      <w:r>
+        <w:t>, etc.</w:t>
+      </w:r>
+    </w:p>
+    <w:p>
+      <w:pPr>
+        <w:jc w:val="both"/>
+      </w:pPr>
+      <w:r>
         <w:t xml:space="preserve">Aparte de eso tampoco estaría de mas generar mas javadocs, limpiar el código y hacer la interfaz de usuario mas decorada y con más imágenes. </w:t>
+      </w:r>
+      <w:r>
+        <w:t>Siendo esto último muy difícil en el entorno de desarrollo que elegimos.</w:t>
       </w:r>
     </w:p>
     <w:p/>
@@ -2706,17 +2205,12 @@
       <w:bookmarkEnd w:id="16"/>
     </w:p>
     <w:p>
-      <w:proofErr w:type="spellStart"/>
-      <w:r>
-        <w:t>stackoverfLow</w:t>
-      </w:r>
-      <w:proofErr w:type="spellEnd"/>
-      <w:r>
-        <w:t>:</w:t>
-      </w:r>
-    </w:p>
-    <w:p>
-      <w:hyperlink r:id="rId8" w:history="1">
+      <w:r>
+        <w:t>StackoverfLow:</w:t>
+      </w:r>
+    </w:p>
+    <w:p>
+      <w:hyperlink r:id="rId9" w:history="1">
         <w:r>
           <w:rPr>
             <w:rStyle w:val="Hipervnculo"/>
@@ -2731,7 +2225,7 @@
       </w:r>
     </w:p>
     <w:p>
-      <w:hyperlink r:id="rId9" w:history="1">
+      <w:hyperlink r:id="rId10" w:history="1">
         <w:r>
           <w:rPr>
             <w:rStyle w:val="Hipervnculo"/>
@@ -2742,21 +2236,8 @@
     </w:p>
     <w:p/>
     <w:p>
-      <w:proofErr w:type="spellStart"/>
-      <w:r>
-        <w:t>You</w:t>
-      </w:r>
-      <w:proofErr w:type="spellEnd"/>
-      <w:r>
-        <w:t xml:space="preserve"> </w:t>
-      </w:r>
-      <w:proofErr w:type="spellStart"/>
-      <w:r>
-        <w:t>tube</w:t>
-      </w:r>
-      <w:proofErr w:type="spellEnd"/>
-      <w:r>
-        <w:t>:</w:t>
+      <w:r>
+        <w:t>Youtube:</w:t>
       </w:r>
     </w:p>
     <w:p>
@@ -2765,7 +2246,7 @@
       </w:r>
     </w:p>
     <w:p>
-      <w:hyperlink r:id="rId10" w:history="1">
+      <w:hyperlink r:id="rId11" w:history="1">
         <w:r>
           <w:rPr>
             <w:rStyle w:val="Hipervnculo"/>
@@ -2775,7 +2256,7 @@
       </w:hyperlink>
     </w:p>
     <w:p>
-      <w:hyperlink r:id="rId11" w:history="1">
+      <w:hyperlink r:id="rId12" w:history="1">
         <w:r>
           <w:rPr>
             <w:rStyle w:val="Hipervnculo"/>
@@ -2790,7 +2271,7 @@
       </w:r>
     </w:p>
     <w:p>
-      <w:hyperlink r:id="rId12" w:history="1">
+      <w:hyperlink r:id="rId13" w:history="1">
         <w:r>
           <w:rPr>
             <w:rStyle w:val="Hipervnculo"/>
@@ -2800,7 +2281,7 @@
       </w:hyperlink>
     </w:p>
     <w:p>
-      <w:hyperlink r:id="rId13" w:history="1">
+      <w:hyperlink r:id="rId14" w:history="1">
         <w:r>
           <w:rPr>
             <w:rStyle w:val="Hipervnculo"/>
@@ -2810,7 +2291,7 @@
       </w:hyperlink>
     </w:p>
     <w:p>
-      <w:hyperlink r:id="rId14" w:history="1">
+      <w:hyperlink r:id="rId15" w:history="1">
         <w:r>
           <w:rPr>
             <w:rStyle w:val="Hipervnculo"/>
@@ -2825,7 +2306,7 @@
           <w:rStyle w:val="Hipervnculo"/>
         </w:rPr>
       </w:pPr>
-      <w:hyperlink r:id="rId15" w:history="1">
+      <w:hyperlink r:id="rId16" w:history="1">
         <w:r>
           <w:rPr>
             <w:rStyle w:val="Hipervnculo"/>
@@ -2835,7 +2316,7 @@
       </w:hyperlink>
     </w:p>
     <w:p>
-      <w:hyperlink r:id="rId16" w:history="1">
+      <w:hyperlink r:id="rId17" w:history="1">
         <w:r>
           <w:rPr>
             <w:rStyle w:val="Hipervnculo"/>
@@ -2846,6 +2327,8 @@
     </w:p>
     <w:p/>
     <w:sectPr>
+      <w:headerReference w:type="default" r:id="rId18"/>
+      <w:footerReference w:type="default" r:id="rId19"/>
       <w:pgSz w:w="11906" w:h="16838"/>
       <w:pgMar w:top="1417" w:right="1701" w:bottom="1417" w:left="1701" w:header="708" w:footer="708" w:gutter="0"/>
       <w:pgNumType w:start="0"/>
@@ -2857,8 +2340,344 @@
 </w:document>
 </file>
 
+<file path=word/endnotes.xml><?xml version="1.0" encoding="utf-8"?>
+<w:endnotes xmlns:ve="http://schemas.openxmlformats.org/markup-compatibility/2006" xmlns:o="urn:schemas-microsoft-com:office:office" xmlns:r="http://schemas.openxmlformats.org/officeDocument/2006/relationships" xmlns:m="http://schemas.openxmlformats.org/officeDocument/2006/math" xmlns:v="urn:schemas-microsoft-com:vml" xmlns:wp="http://schemas.openxmlformats.org/drawingml/2006/wordprocessingDrawing" xmlns:w10="urn:schemas-microsoft-com:office:word" xmlns:w="http://schemas.openxmlformats.org/wordprocessingml/2006/main" xmlns:wne="http://schemas.microsoft.com/office/word/2006/wordml">
+  <w:endnote w:type="separator" w:id="0">
+    <w:p>
+      <w:pPr>
+        <w:spacing w:after="0" w:line="240" w:lineRule="auto"/>
+      </w:pPr>
+      <w:r>
+        <w:separator/>
+      </w:r>
+    </w:p>
+  </w:endnote>
+  <w:endnote w:type="continuationSeparator" w:id="1">
+    <w:p>
+      <w:pPr>
+        <w:spacing w:after="0" w:line="240" w:lineRule="auto"/>
+      </w:pPr>
+      <w:r>
+        <w:continuationSeparator/>
+      </w:r>
+    </w:p>
+  </w:endnote>
+</w:endnotes>
+</file>
+
+<file path=word/footer1.xml><?xml version="1.0" encoding="utf-8"?>
+<w:ftr xmlns:ve="http://schemas.openxmlformats.org/markup-compatibility/2006" xmlns:o="urn:schemas-microsoft-com:office:office" xmlns:r="http://schemas.openxmlformats.org/officeDocument/2006/relationships" xmlns:m="http://schemas.openxmlformats.org/officeDocument/2006/math" xmlns:v="urn:schemas-microsoft-com:vml" xmlns:wp="http://schemas.openxmlformats.org/drawingml/2006/wordprocessingDrawing" xmlns:w10="urn:schemas-microsoft-com:office:word" xmlns:w="http://schemas.openxmlformats.org/wordprocessingml/2006/main" xmlns:wne="http://schemas.microsoft.com/office/word/2006/wordml">
+  <w:tbl>
+    <w:tblPr>
+      <w:tblpPr w:leftFromText="187" w:rightFromText="187" w:vertAnchor="text" w:tblpY="1"/>
+      <w:tblW w:w="5000" w:type="pct"/>
+      <w:tblLook w:val="04A0"/>
+    </w:tblPr>
+    <w:tblGrid>
+      <w:gridCol w:w="3885"/>
+      <w:gridCol w:w="949"/>
+      <w:gridCol w:w="3886"/>
+    </w:tblGrid>
+    <w:tr>
+      <w:trPr>
+        <w:trHeight w:val="151"/>
+      </w:trPr>
+      <w:tc>
+        <w:tcPr>
+          <w:tcW w:w="2250" w:type="pct"/>
+          <w:tcBorders>
+            <w:bottom w:val="single" w:sz="4" w:space="0" w:color="4472C4" w:themeColor="accent1"/>
+          </w:tcBorders>
+        </w:tcPr>
+        <w:p>
+          <w:pPr>
+            <w:pStyle w:val="Encabezado"/>
+            <w:rPr>
+              <w:rFonts w:asciiTheme="majorHAnsi" w:eastAsiaTheme="majorEastAsia" w:hAnsiTheme="majorHAnsi" w:cstheme="majorBidi"/>
+              <w:b/>
+              <w:bCs/>
+            </w:rPr>
+          </w:pPr>
+        </w:p>
+      </w:tc>
+      <w:tc>
+        <w:tcPr>
+          <w:tcW w:w="500" w:type="pct"/>
+          <w:vMerge w:val="restart"/>
+          <w:noWrap/>
+          <w:vAlign w:val="center"/>
+        </w:tcPr>
+        <w:p>
+          <w:pPr>
+            <w:pStyle w:val="Sinespaciado"/>
+            <w:rPr>
+              <w:rFonts w:asciiTheme="majorHAnsi" w:hAnsiTheme="majorHAnsi"/>
+            </w:rPr>
+          </w:pPr>
+          <w:r>
+            <w:rPr>
+              <w:rFonts w:asciiTheme="majorHAnsi" w:hAnsiTheme="majorHAnsi"/>
+              <w:b/>
+            </w:rPr>
+            <w:t xml:space="preserve">Página </w:t>
+          </w:r>
+          <w:fldSimple w:instr=" PAGE  \* MERGEFORMAT ">
+            <w:r>
+              <w:rPr>
+                <w:rFonts w:asciiTheme="majorHAnsi" w:hAnsiTheme="majorHAnsi"/>
+                <w:b/>
+                <w:noProof/>
+              </w:rPr>
+              <w:t>7</w:t>
+            </w:r>
+          </w:fldSimple>
+        </w:p>
+      </w:tc>
+      <w:tc>
+        <w:tcPr>
+          <w:tcW w:w="2250" w:type="pct"/>
+          <w:tcBorders>
+            <w:bottom w:val="single" w:sz="4" w:space="0" w:color="4472C4" w:themeColor="accent1"/>
+          </w:tcBorders>
+        </w:tcPr>
+        <w:p>
+          <w:pPr>
+            <w:pStyle w:val="Encabezado"/>
+            <w:rPr>
+              <w:rFonts w:asciiTheme="majorHAnsi" w:eastAsiaTheme="majorEastAsia" w:hAnsiTheme="majorHAnsi" w:cstheme="majorBidi"/>
+              <w:b/>
+              <w:bCs/>
+            </w:rPr>
+          </w:pPr>
+        </w:p>
+      </w:tc>
+    </w:tr>
+    <w:tr>
+      <w:trPr>
+        <w:trHeight w:val="150"/>
+      </w:trPr>
+      <w:tc>
+        <w:tcPr>
+          <w:tcW w:w="2250" w:type="pct"/>
+          <w:tcBorders>
+            <w:top w:val="single" w:sz="4" w:space="0" w:color="4472C4" w:themeColor="accent1"/>
+          </w:tcBorders>
+        </w:tcPr>
+        <w:p>
+          <w:pPr>
+            <w:pStyle w:val="Encabezado"/>
+            <w:rPr>
+              <w:rFonts w:asciiTheme="majorHAnsi" w:eastAsiaTheme="majorEastAsia" w:hAnsiTheme="majorHAnsi" w:cstheme="majorBidi"/>
+              <w:b/>
+              <w:bCs/>
+            </w:rPr>
+          </w:pPr>
+        </w:p>
+      </w:tc>
+      <w:tc>
+        <w:tcPr>
+          <w:tcW w:w="500" w:type="pct"/>
+          <w:vMerge/>
+        </w:tcPr>
+        <w:p>
+          <w:pPr>
+            <w:pStyle w:val="Encabezado"/>
+            <w:jc w:val="center"/>
+            <w:rPr>
+              <w:rFonts w:asciiTheme="majorHAnsi" w:eastAsiaTheme="majorEastAsia" w:hAnsiTheme="majorHAnsi" w:cstheme="majorBidi"/>
+              <w:b/>
+              <w:bCs/>
+            </w:rPr>
+          </w:pPr>
+        </w:p>
+      </w:tc>
+      <w:tc>
+        <w:tcPr>
+          <w:tcW w:w="2250" w:type="pct"/>
+          <w:tcBorders>
+            <w:top w:val="single" w:sz="4" w:space="0" w:color="4472C4" w:themeColor="accent1"/>
+          </w:tcBorders>
+        </w:tcPr>
+        <w:p>
+          <w:pPr>
+            <w:pStyle w:val="Encabezado"/>
+            <w:rPr>
+              <w:rFonts w:asciiTheme="majorHAnsi" w:eastAsiaTheme="majorEastAsia" w:hAnsiTheme="majorHAnsi" w:cstheme="majorBidi"/>
+              <w:b/>
+              <w:bCs/>
+            </w:rPr>
+          </w:pPr>
+        </w:p>
+      </w:tc>
+    </w:tr>
+  </w:tbl>
+  <w:p>
+    <w:pPr>
+      <w:pStyle w:val="Piedepgina"/>
+    </w:pPr>
+  </w:p>
+</w:ftr>
+</file>
+
+<file path=word/footnotes.xml><?xml version="1.0" encoding="utf-8"?>
+<w:footnotes xmlns:ve="http://schemas.openxmlformats.org/markup-compatibility/2006" xmlns:o="urn:schemas-microsoft-com:office:office" xmlns:r="http://schemas.openxmlformats.org/officeDocument/2006/relationships" xmlns:m="http://schemas.openxmlformats.org/officeDocument/2006/math" xmlns:v="urn:schemas-microsoft-com:vml" xmlns:wp="http://schemas.openxmlformats.org/drawingml/2006/wordprocessingDrawing" xmlns:w10="urn:schemas-microsoft-com:office:word" xmlns:w="http://schemas.openxmlformats.org/wordprocessingml/2006/main" xmlns:wne="http://schemas.microsoft.com/office/word/2006/wordml">
+  <w:footnote w:type="separator" w:id="0">
+    <w:p>
+      <w:pPr>
+        <w:spacing w:after="0" w:line="240" w:lineRule="auto"/>
+      </w:pPr>
+      <w:r>
+        <w:separator/>
+      </w:r>
+    </w:p>
+  </w:footnote>
+  <w:footnote w:type="continuationSeparator" w:id="1">
+    <w:p>
+      <w:pPr>
+        <w:spacing w:after="0" w:line="240" w:lineRule="auto"/>
+      </w:pPr>
+      <w:r>
+        <w:continuationSeparator/>
+      </w:r>
+    </w:p>
+  </w:footnote>
+</w:footnotes>
+</file>
+
+<file path=word/header1.xml><?xml version="1.0" encoding="utf-8"?>
+<w:hdr xmlns:ve="http://schemas.openxmlformats.org/markup-compatibility/2006" xmlns:o="urn:schemas-microsoft-com:office:office" xmlns:r="http://schemas.openxmlformats.org/officeDocument/2006/relationships" xmlns:m="http://schemas.openxmlformats.org/officeDocument/2006/math" xmlns:v="urn:schemas-microsoft-com:vml" xmlns:wp="http://schemas.openxmlformats.org/drawingml/2006/wordprocessingDrawing" xmlns:w10="urn:schemas-microsoft-com:office:word" xmlns:w="http://schemas.openxmlformats.org/wordprocessingml/2006/main" xmlns:wne="http://schemas.microsoft.com/office/word/2006/wordml">
+  <w:tbl>
+    <w:tblPr>
+      <w:tblW w:w="5000" w:type="pct"/>
+      <w:tblBorders>
+        <w:bottom w:val="single" w:sz="18" w:space="0" w:color="808080" w:themeColor="background1" w:themeShade="80"/>
+        <w:insideV w:val="single" w:sz="18" w:space="0" w:color="808080" w:themeColor="background1" w:themeShade="80"/>
+      </w:tblBorders>
+      <w:tblCellMar>
+        <w:top w:w="72" w:type="dxa"/>
+        <w:left w:w="115" w:type="dxa"/>
+        <w:bottom w:w="72" w:type="dxa"/>
+        <w:right w:w="115" w:type="dxa"/>
+      </w:tblCellMar>
+      <w:tblLook w:val="04A0"/>
+    </w:tblPr>
+    <w:tblGrid>
+      <w:gridCol w:w="7632"/>
+      <w:gridCol w:w="1102"/>
+    </w:tblGrid>
+    <w:tr>
+      <w:trPr>
+        <w:trHeight w:val="288"/>
+      </w:trPr>
+      <w:sdt>
+        <w:sdtPr>
+          <w:rPr>
+            <w:rFonts w:asciiTheme="majorHAnsi" w:eastAsiaTheme="majorEastAsia" w:hAnsiTheme="majorHAnsi" w:cstheme="majorBidi"/>
+            <w:sz w:val="36"/>
+            <w:szCs w:val="36"/>
+          </w:rPr>
+          <w:alias w:val="Título"/>
+          <w:id w:val="77761602"/>
+          <w:placeholder>
+            <w:docPart w:val="82CD4F53BF9C4B99BF1EAAC3B333F477"/>
+          </w:placeholder>
+          <w:dataBinding w:prefixMappings="xmlns:ns0='http://schemas.openxmlformats.org/package/2006/metadata/core-properties' xmlns:ns1='http://purl.org/dc/elements/1.1/'" w:xpath="/ns0:coreProperties[1]/ns1:title[1]" w:storeItemID="{6C3C8BC8-F283-45AE-878A-BAB7291924A1}"/>
+          <w:text/>
+        </w:sdtPr>
+        <w:sdtContent>
+          <w:tc>
+            <w:tcPr>
+              <w:tcW w:w="7765" w:type="dxa"/>
+            </w:tcPr>
+            <w:p>
+              <w:pPr>
+                <w:pStyle w:val="Encabezado"/>
+                <w:jc w:val="right"/>
+                <w:rPr>
+                  <w:rFonts w:asciiTheme="majorHAnsi" w:eastAsiaTheme="majorEastAsia" w:hAnsiTheme="majorHAnsi" w:cstheme="majorBidi"/>
+                  <w:sz w:val="36"/>
+                  <w:szCs w:val="36"/>
+                </w:rPr>
+              </w:pPr>
+              <w:r>
+                <w:rPr>
+                  <w:rFonts w:asciiTheme="majorHAnsi" w:eastAsiaTheme="majorEastAsia" w:hAnsiTheme="majorHAnsi" w:cstheme="majorBidi"/>
+                  <w:sz w:val="36"/>
+                  <w:szCs w:val="36"/>
+                </w:rPr>
+                <w:t>Lando</w:t>
+              </w:r>
+            </w:p>
+          </w:tc>
+        </w:sdtContent>
+      </w:sdt>
+      <w:sdt>
+        <w:sdtPr>
+          <w:rPr>
+            <w:rFonts w:asciiTheme="majorHAnsi" w:eastAsiaTheme="majorEastAsia" w:hAnsiTheme="majorHAnsi" w:cstheme="majorBidi"/>
+            <w:b/>
+            <w:bCs/>
+            <w:color w:val="4472C4" w:themeColor="accent1"/>
+            <w:sz w:val="36"/>
+            <w:szCs w:val="36"/>
+          </w:rPr>
+          <w:alias w:val="Año"/>
+          <w:id w:val="77761609"/>
+          <w:placeholder>
+            <w:docPart w:val="3C7134D5185543078EA92877055E392E"/>
+          </w:placeholder>
+          <w:dataBinding w:prefixMappings="xmlns:ns0='http://schemas.microsoft.com/office/2006/coverPageProps'" w:xpath="/ns0:CoverPageProperties[1]/ns0:PublishDate[1]" w:storeItemID="{55AF091B-3C7A-41E3-B477-F2FDAA23CFDA}"/>
+          <w:date w:fullDate="2019-05-31T00:00:00Z">
+            <w:dateFormat w:val="yyyy"/>
+            <w:lid w:val="es-ES"/>
+            <w:storeMappedDataAs w:val="dateTime"/>
+            <w:calendar w:val="gregorian"/>
+          </w:date>
+        </w:sdtPr>
+        <w:sdtContent>
+          <w:tc>
+            <w:tcPr>
+              <w:tcW w:w="1105" w:type="dxa"/>
+            </w:tcPr>
+            <w:p>
+              <w:pPr>
+                <w:pStyle w:val="Encabezado"/>
+                <w:rPr>
+                  <w:rFonts w:asciiTheme="majorHAnsi" w:eastAsiaTheme="majorEastAsia" w:hAnsiTheme="majorHAnsi" w:cstheme="majorBidi"/>
+                  <w:b/>
+                  <w:bCs/>
+                  <w:color w:val="4472C4" w:themeColor="accent1"/>
+                  <w:sz w:val="36"/>
+                  <w:szCs w:val="36"/>
+                </w:rPr>
+              </w:pPr>
+              <w:r>
+                <w:rPr>
+                  <w:rFonts w:asciiTheme="majorHAnsi" w:eastAsiaTheme="majorEastAsia" w:hAnsiTheme="majorHAnsi" w:cstheme="majorBidi"/>
+                  <w:b/>
+                  <w:bCs/>
+                  <w:color w:val="4472C4" w:themeColor="accent1"/>
+                  <w:sz w:val="36"/>
+                  <w:szCs w:val="36"/>
+                </w:rPr>
+                <w:t>2019</w:t>
+              </w:r>
+            </w:p>
+          </w:tc>
+        </w:sdtContent>
+      </w:sdt>
+    </w:tr>
+  </w:tbl>
+  <w:p>
+    <w:pPr>
+      <w:pStyle w:val="Encabezado"/>
+    </w:pPr>
+  </w:p>
+</w:hdr>
+</file>
+
 <file path=word/styles.xml><?xml version="1.0" encoding="utf-8"?>
-<w:styles xmlns:mc="http://schemas.openxmlformats.org/markup-compatibility/2006" xmlns:r="http://schemas.openxmlformats.org/officeDocument/2006/relationships" xmlns:w="http://schemas.openxmlformats.org/wordprocessingml/2006/main" xmlns:w14="http://schemas.microsoft.com/office/word/2010/wordml" xmlns:w15="http://schemas.microsoft.com/office/word/2012/wordml" xmlns:w16cid="http://schemas.microsoft.com/office/word/2016/wordml/cid" xmlns:w16se="http://schemas.microsoft.com/office/word/2015/wordml/symex" mc:Ignorable="w14 w15 w16se w16cid">
+<w:styles xmlns:r="http://schemas.openxmlformats.org/officeDocument/2006/relationships" xmlns:w="http://schemas.openxmlformats.org/wordprocessingml/2006/main">
   <w:docDefaults>
     <w:rPrDefault>
       <w:rPr>
@@ -2874,383 +2693,144 @@
       </w:pPr>
     </w:pPrDefault>
   </w:docDefaults>
-  <w:latentStyles w:defLockedState="0" w:defUIPriority="99" w:defSemiHidden="0" w:defUnhideWhenUsed="0" w:defQFormat="0" w:count="376">
-    <w:lsdException w:name="Normal" w:uiPriority="0" w:qFormat="1"/>
-    <w:lsdException w:name="heading 1" w:uiPriority="9" w:qFormat="1"/>
-    <w:lsdException w:name="heading 2" w:semiHidden="1" w:uiPriority="9" w:unhideWhenUsed="1" w:qFormat="1"/>
-    <w:lsdException w:name="heading 3" w:semiHidden="1" w:uiPriority="9" w:unhideWhenUsed="1" w:qFormat="1"/>
-    <w:lsdException w:name="heading 4" w:semiHidden="1" w:uiPriority="9" w:unhideWhenUsed="1" w:qFormat="1"/>
-    <w:lsdException w:name="heading 5" w:semiHidden="1" w:uiPriority="9" w:unhideWhenUsed="1" w:qFormat="1"/>
-    <w:lsdException w:name="heading 6" w:semiHidden="1" w:uiPriority="9" w:unhideWhenUsed="1" w:qFormat="1"/>
-    <w:lsdException w:name="heading 7" w:semiHidden="1" w:uiPriority="9" w:unhideWhenUsed="1" w:qFormat="1"/>
-    <w:lsdException w:name="heading 8" w:semiHidden="1" w:uiPriority="9" w:unhideWhenUsed="1" w:qFormat="1"/>
-    <w:lsdException w:name="heading 9" w:semiHidden="1" w:uiPriority="9" w:unhideWhenUsed="1" w:qFormat="1"/>
-    <w:lsdException w:name="index 1" w:semiHidden="1" w:unhideWhenUsed="1"/>
-    <w:lsdException w:name="index 2" w:semiHidden="1" w:unhideWhenUsed="1"/>
-    <w:lsdException w:name="index 3" w:semiHidden="1" w:unhideWhenUsed="1"/>
-    <w:lsdException w:name="index 4" w:semiHidden="1" w:unhideWhenUsed="1"/>
-    <w:lsdException w:name="index 5" w:semiHidden="1" w:unhideWhenUsed="1"/>
-    <w:lsdException w:name="index 6" w:semiHidden="1" w:unhideWhenUsed="1"/>
-    <w:lsdException w:name="index 7" w:semiHidden="1" w:unhideWhenUsed="1"/>
-    <w:lsdException w:name="index 8" w:semiHidden="1" w:unhideWhenUsed="1"/>
-    <w:lsdException w:name="index 9" w:semiHidden="1" w:unhideWhenUsed="1"/>
-    <w:lsdException w:name="toc 1" w:semiHidden="1" w:uiPriority="39" w:unhideWhenUsed="1"/>
-    <w:lsdException w:name="toc 2" w:semiHidden="1" w:uiPriority="39" w:unhideWhenUsed="1"/>
-    <w:lsdException w:name="toc 3" w:semiHidden="1" w:uiPriority="39" w:unhideWhenUsed="1"/>
-    <w:lsdException w:name="toc 4" w:semiHidden="1" w:uiPriority="39" w:unhideWhenUsed="1"/>
-    <w:lsdException w:name="toc 5" w:semiHidden="1" w:uiPriority="39" w:unhideWhenUsed="1"/>
-    <w:lsdException w:name="toc 6" w:semiHidden="1" w:uiPriority="39" w:unhideWhenUsed="1"/>
-    <w:lsdException w:name="toc 7" w:semiHidden="1" w:uiPriority="39" w:unhideWhenUsed="1"/>
-    <w:lsdException w:name="toc 8" w:semiHidden="1" w:uiPriority="39" w:unhideWhenUsed="1"/>
-    <w:lsdException w:name="toc 9" w:semiHidden="1" w:uiPriority="39" w:unhideWhenUsed="1"/>
-    <w:lsdException w:name="Normal Indent" w:semiHidden="1" w:unhideWhenUsed="1"/>
-    <w:lsdException w:name="footnote text" w:semiHidden="1" w:unhideWhenUsed="1"/>
-    <w:lsdException w:name="annotation text" w:semiHidden="1" w:unhideWhenUsed="1"/>
-    <w:lsdException w:name="header" w:semiHidden="1" w:unhideWhenUsed="1"/>
-    <w:lsdException w:name="footer" w:semiHidden="1" w:unhideWhenUsed="1"/>
-    <w:lsdException w:name="index heading" w:semiHidden="1" w:unhideWhenUsed="1"/>
-    <w:lsdException w:name="caption" w:semiHidden="1" w:uiPriority="35" w:unhideWhenUsed="1" w:qFormat="1"/>
-    <w:lsdException w:name="table of figures" w:semiHidden="1" w:unhideWhenUsed="1"/>
-    <w:lsdException w:name="envelope address" w:semiHidden="1" w:unhideWhenUsed="1"/>
-    <w:lsdException w:name="envelope return" w:semiHidden="1" w:unhideWhenUsed="1"/>
-    <w:lsdException w:name="footnote reference" w:semiHidden="1" w:unhideWhenUsed="1"/>
-    <w:lsdException w:name="annotation reference" w:semiHidden="1" w:unhideWhenUsed="1"/>
-    <w:lsdException w:name="line number" w:semiHidden="1" w:unhideWhenUsed="1"/>
-    <w:lsdException w:name="page number" w:semiHidden="1" w:unhideWhenUsed="1"/>
-    <w:lsdException w:name="endnote reference" w:semiHidden="1" w:unhideWhenUsed="1"/>
-    <w:lsdException w:name="endnote text" w:semiHidden="1" w:unhideWhenUsed="1"/>
-    <w:lsdException w:name="table of authorities" w:semiHidden="1" w:unhideWhenUsed="1"/>
-    <w:lsdException w:name="macro" w:semiHidden="1" w:unhideWhenUsed="1"/>
-    <w:lsdException w:name="toa heading" w:semiHidden="1" w:unhideWhenUsed="1"/>
-    <w:lsdException w:name="List" w:semiHidden="1" w:unhideWhenUsed="1"/>
-    <w:lsdException w:name="List Bullet" w:semiHidden="1" w:unhideWhenUsed="1"/>
-    <w:lsdException w:name="List Number" w:semiHidden="1" w:unhideWhenUsed="1"/>
-    <w:lsdException w:name="List 2" w:semiHidden="1" w:unhideWhenUsed="1"/>
-    <w:lsdException w:name="List 3" w:semiHidden="1" w:unhideWhenUsed="1"/>
-    <w:lsdException w:name="List 4" w:semiHidden="1" w:unhideWhenUsed="1"/>
-    <w:lsdException w:name="List 5" w:semiHidden="1" w:unhideWhenUsed="1"/>
-    <w:lsdException w:name="List Bullet 2" w:semiHidden="1" w:unhideWhenUsed="1"/>
-    <w:lsdException w:name="List Bullet 3" w:semiHidden="1" w:unhideWhenUsed="1"/>
-    <w:lsdException w:name="List Bullet 4" w:semiHidden="1" w:unhideWhenUsed="1"/>
-    <w:lsdException w:name="List Bullet 5" w:semiHidden="1" w:unhideWhenUsed="1"/>
-    <w:lsdException w:name="List Number 2" w:semiHidden="1" w:unhideWhenUsed="1"/>
-    <w:lsdException w:name="List Number 3" w:semiHidden="1" w:unhideWhenUsed="1"/>
-    <w:lsdException w:name="List Number 4" w:semiHidden="1" w:unhideWhenUsed="1"/>
-    <w:lsdException w:name="List Number 5" w:semiHidden="1" w:unhideWhenUsed="1"/>
-    <w:lsdException w:name="Title" w:uiPriority="10" w:qFormat="1"/>
-    <w:lsdException w:name="Closing" w:semiHidden="1" w:unhideWhenUsed="1"/>
-    <w:lsdException w:name="Signature" w:semiHidden="1" w:unhideWhenUsed="1"/>
-    <w:lsdException w:name="Default Paragraph Font" w:semiHidden="1" w:uiPriority="1" w:unhideWhenUsed="1"/>
-    <w:lsdException w:name="Body Text" w:semiHidden="1" w:unhideWhenUsed="1"/>
-    <w:lsdException w:name="Body Text Indent" w:semiHidden="1" w:unhideWhenUsed="1"/>
-    <w:lsdException w:name="List Continue" w:semiHidden="1" w:unhideWhenUsed="1"/>
-    <w:lsdException w:name="List Continue 2" w:semiHidden="1" w:unhideWhenUsed="1"/>
-    <w:lsdException w:name="List Continue 3" w:semiHidden="1" w:unhideWhenUsed="1"/>
-    <w:lsdException w:name="List Continue 4" w:semiHidden="1" w:unhideWhenUsed="1"/>
-    <w:lsdException w:name="List Continue 5" w:semiHidden="1" w:unhideWhenUsed="1"/>
-    <w:lsdException w:name="Message Header" w:semiHidden="1" w:unhideWhenUsed="1"/>
-    <w:lsdException w:name="Subtitle" w:uiPriority="11" w:qFormat="1"/>
-    <w:lsdException w:name="Salutation" w:semiHidden="1" w:unhideWhenUsed="1"/>
-    <w:lsdException w:name="Date" w:semiHidden="1" w:unhideWhenUsed="1"/>
-    <w:lsdException w:name="Body Text First Indent" w:semiHidden="1" w:unhideWhenUsed="1"/>
-    <w:lsdException w:name="Body Text First Indent 2" w:semiHidden="1" w:unhideWhenUsed="1"/>
-    <w:lsdException w:name="Note Heading" w:semiHidden="1" w:unhideWhenUsed="1"/>
-    <w:lsdException w:name="Body Text 2" w:semiHidden="1" w:unhideWhenUsed="1"/>
-    <w:lsdException w:name="Body Text 3" w:semiHidden="1" w:unhideWhenUsed="1"/>
-    <w:lsdException w:name="Body Text Indent 2" w:semiHidden="1" w:unhideWhenUsed="1"/>
-    <w:lsdException w:name="Body Text Indent 3" w:semiHidden="1" w:unhideWhenUsed="1"/>
-    <w:lsdException w:name="Block Text" w:semiHidden="1" w:unhideWhenUsed="1"/>
-    <w:lsdException w:name="Hyperlink" w:semiHidden="1" w:unhideWhenUsed="1"/>
-    <w:lsdException w:name="FollowedHyperlink" w:semiHidden="1" w:unhideWhenUsed="1"/>
-    <w:lsdException w:name="Strong" w:uiPriority="22" w:qFormat="1"/>
-    <w:lsdException w:name="Emphasis" w:uiPriority="20" w:qFormat="1"/>
-    <w:lsdException w:name="Document Map" w:semiHidden="1" w:unhideWhenUsed="1"/>
-    <w:lsdException w:name="Plain Text" w:semiHidden="1" w:unhideWhenUsed="1"/>
-    <w:lsdException w:name="E-mail Signature" w:semiHidden="1" w:unhideWhenUsed="1"/>
-    <w:lsdException w:name="HTML Top of Form" w:semiHidden="1" w:unhideWhenUsed="1"/>
-    <w:lsdException w:name="HTML Bottom of Form" w:semiHidden="1" w:unhideWhenUsed="1"/>
-    <w:lsdException w:name="Normal (Web)" w:semiHidden="1" w:unhideWhenUsed="1"/>
-    <w:lsdException w:name="HTML Acronym" w:semiHidden="1" w:unhideWhenUsed="1"/>
-    <w:lsdException w:name="HTML Address" w:semiHidden="1" w:unhideWhenUsed="1"/>
-    <w:lsdException w:name="HTML Cite" w:semiHidden="1" w:unhideWhenUsed="1"/>
-    <w:lsdException w:name="HTML Code" w:semiHidden="1" w:unhideWhenUsed="1"/>
-    <w:lsdException w:name="HTML Definition" w:semiHidden="1" w:unhideWhenUsed="1"/>
-    <w:lsdException w:name="HTML Keyboard" w:semiHidden="1" w:unhideWhenUsed="1"/>
-    <w:lsdException w:name="HTML Preformatted" w:semiHidden="1" w:unhideWhenUsed="1"/>
-    <w:lsdException w:name="HTML Sample" w:semiHidden="1" w:unhideWhenUsed="1"/>
-    <w:lsdException w:name="HTML Typewriter" w:semiHidden="1" w:unhideWhenUsed="1"/>
-    <w:lsdException w:name="HTML Variable" w:semiHidden="1" w:unhideWhenUsed="1"/>
-    <w:lsdException w:name="Normal Table" w:semiHidden="1" w:unhideWhenUsed="1"/>
-    <w:lsdException w:name="annotation subject" w:semiHidden="1" w:unhideWhenUsed="1"/>
-    <w:lsdException w:name="No List" w:semiHidden="1" w:unhideWhenUsed="1"/>
-    <w:lsdException w:name="Outline List 1" w:semiHidden="1" w:unhideWhenUsed="1"/>
-    <w:lsdException w:name="Outline List 2" w:semiHidden="1" w:unhideWhenUsed="1"/>
-    <w:lsdException w:name="Outline List 3" w:semiHidden="1" w:unhideWhenUsed="1"/>
-    <w:lsdException w:name="Table Simple 1" w:semiHidden="1" w:unhideWhenUsed="1"/>
-    <w:lsdException w:name="Table Simple 2" w:semiHidden="1" w:unhideWhenUsed="1"/>
-    <w:lsdException w:name="Table Simple 3" w:semiHidden="1" w:unhideWhenUsed="1"/>
-    <w:lsdException w:name="Table Classic 1" w:semiHidden="1" w:unhideWhenUsed="1"/>
-    <w:lsdException w:name="Table Classic 2" w:semiHidden="1" w:unhideWhenUsed="1"/>
-    <w:lsdException w:name="Table Classic 3" w:semiHidden="1" w:unhideWhenUsed="1"/>
-    <w:lsdException w:name="Table Classic 4" w:semiHidden="1" w:unhideWhenUsed="1"/>
-    <w:lsdException w:name="Table Colorful 1" w:semiHidden="1" w:unhideWhenUsed="1"/>
-    <w:lsdException w:name="Table Colorful 2" w:semiHidden="1" w:unhideWhenUsed="1"/>
-    <w:lsdException w:name="Table Colorful 3" w:semiHidden="1" w:unhideWhenUsed="1"/>
-    <w:lsdException w:name="Table Columns 1" w:semiHidden="1" w:unhideWhenUsed="1"/>
-    <w:lsdException w:name="Table Columns 2" w:semiHidden="1" w:unhideWhenUsed="1"/>
-    <w:lsdException w:name="Table Columns 3" w:semiHidden="1" w:unhideWhenUsed="1"/>
-    <w:lsdException w:name="Table Columns 4" w:semiHidden="1" w:unhideWhenUsed="1"/>
-    <w:lsdException w:name="Table Columns 5" w:semiHidden="1" w:unhideWhenUsed="1"/>
-    <w:lsdException w:name="Table Grid 1" w:semiHidden="1" w:unhideWhenUsed="1"/>
-    <w:lsdException w:name="Table Grid 2" w:semiHidden="1" w:unhideWhenUsed="1"/>
-    <w:lsdException w:name="Table Grid 3" w:semiHidden="1" w:unhideWhenUsed="1"/>
-    <w:lsdException w:name="Table Grid 4" w:semiHidden="1" w:unhideWhenUsed="1"/>
-    <w:lsdException w:name="Table Grid 5" w:semiHidden="1" w:unhideWhenUsed="1"/>
-    <w:lsdException w:name="Table Grid 6" w:semiHidden="1" w:unhideWhenUsed="1"/>
-    <w:lsdException w:name="Table Grid 7" w:semiHidden="1" w:unhideWhenUsed="1"/>
-    <w:lsdException w:name="Table Grid 8" w:semiHidden="1" w:unhideWhenUsed="1"/>
-    <w:lsdException w:name="Table List 1" w:semiHidden="1" w:unhideWhenUsed="1"/>
-    <w:lsdException w:name="Table List 2" w:semiHidden="1" w:unhideWhenUsed="1"/>
-    <w:lsdException w:name="Table List 3" w:semiHidden="1" w:unhideWhenUsed="1"/>
-    <w:lsdException w:name="Table List 4" w:semiHidden="1" w:unhideWhenUsed="1"/>
-    <w:lsdException w:name="Table List 5" w:semiHidden="1" w:unhideWhenUsed="1"/>
-    <w:lsdException w:name="Table List 6" w:semiHidden="1" w:unhideWhenUsed="1"/>
-    <w:lsdException w:name="Table List 7" w:semiHidden="1" w:unhideWhenUsed="1"/>
-    <w:lsdException w:name="Table List 8" w:semiHidden="1" w:unhideWhenUsed="1"/>
-    <w:lsdException w:name="Table 3D effects 1" w:semiHidden="1" w:unhideWhenUsed="1"/>
-    <w:lsdException w:name="Table 3D effects 2" w:semiHidden="1" w:unhideWhenUsed="1"/>
-    <w:lsdException w:name="Table 3D effects 3" w:semiHidden="1" w:unhideWhenUsed="1"/>
-    <w:lsdException w:name="Table Contemporary" w:semiHidden="1" w:unhideWhenUsed="1"/>
-    <w:lsdException w:name="Table Elegant" w:semiHidden="1" w:unhideWhenUsed="1"/>
-    <w:lsdException w:name="Table Professional" w:semiHidden="1" w:unhideWhenUsed="1"/>
-    <w:lsdException w:name="Table Subtle 1" w:semiHidden="1" w:unhideWhenUsed="1"/>
-    <w:lsdException w:name="Table Subtle 2" w:semiHidden="1" w:unhideWhenUsed="1"/>
-    <w:lsdException w:name="Table Web 1" w:semiHidden="1" w:unhideWhenUsed="1"/>
-    <w:lsdException w:name="Table Web 2" w:semiHidden="1" w:unhideWhenUsed="1"/>
-    <w:lsdException w:name="Table Web 3" w:semiHidden="1" w:unhideWhenUsed="1"/>
-    <w:lsdException w:name="Balloon Text" w:semiHidden="1" w:unhideWhenUsed="1"/>
-    <w:lsdException w:name="Table Grid" w:uiPriority="39"/>
-    <w:lsdException w:name="Table Theme" w:semiHidden="1" w:unhideWhenUsed="1"/>
-    <w:lsdException w:name="Placeholder Text" w:semiHidden="1"/>
-    <w:lsdException w:name="No Spacing" w:uiPriority="1" w:qFormat="1"/>
-    <w:lsdException w:name="Light Shading" w:uiPriority="60"/>
-    <w:lsdException w:name="Light List" w:uiPriority="61"/>
-    <w:lsdException w:name="Light Grid" w:uiPriority="62"/>
-    <w:lsdException w:name="Medium Shading 1" w:uiPriority="63"/>
-    <w:lsdException w:name="Medium Shading 2" w:uiPriority="64"/>
-    <w:lsdException w:name="Medium List 1" w:uiPriority="65"/>
-    <w:lsdException w:name="Medium List 2" w:uiPriority="66"/>
-    <w:lsdException w:name="Medium Grid 1" w:uiPriority="67"/>
-    <w:lsdException w:name="Medium Grid 2" w:uiPriority="68"/>
-    <w:lsdException w:name="Medium Grid 3" w:uiPriority="69"/>
-    <w:lsdException w:name="Dark List" w:uiPriority="70"/>
-    <w:lsdException w:name="Colorful Shading" w:uiPriority="71"/>
-    <w:lsdException w:name="Colorful List" w:uiPriority="72"/>
-    <w:lsdException w:name="Colorful Grid" w:uiPriority="73"/>
-    <w:lsdException w:name="Light Shading Accent 1" w:uiPriority="60"/>
-    <w:lsdException w:name="Light List Accent 1" w:uiPriority="61"/>
-    <w:lsdException w:name="Light Grid Accent 1" w:uiPriority="62"/>
-    <w:lsdException w:name="Medium Shading 1 Accent 1" w:uiPriority="63"/>
-    <w:lsdException w:name="Medium Shading 2 Accent 1" w:uiPriority="64"/>
-    <w:lsdException w:name="Medium List 1 Accent 1" w:uiPriority="65"/>
-    <w:lsdException w:name="Revision" w:semiHidden="1"/>
-    <w:lsdException w:name="List Paragraph" w:uiPriority="34" w:qFormat="1"/>
-    <w:lsdException w:name="Quote" w:uiPriority="29" w:qFormat="1"/>
-    <w:lsdException w:name="Intense Quote" w:uiPriority="30" w:qFormat="1"/>
-    <w:lsdException w:name="Medium List 2 Accent 1" w:uiPriority="66"/>
-    <w:lsdException w:name="Medium Grid 1 Accent 1" w:uiPriority="67"/>
-    <w:lsdException w:name="Medium Grid 2 Accent 1" w:uiPriority="68"/>
-    <w:lsdException w:name="Medium Grid 3 Accent 1" w:uiPriority="69"/>
-    <w:lsdException w:name="Dark List Accent 1" w:uiPriority="70"/>
-    <w:lsdException w:name="Colorful Shading Accent 1" w:uiPriority="71"/>
-    <w:lsdException w:name="Colorful List Accent 1" w:uiPriority="72"/>
-    <w:lsdException w:name="Colorful Grid Accent 1" w:uiPriority="73"/>
-    <w:lsdException w:name="Light Shading Accent 2" w:uiPriority="60"/>
-    <w:lsdException w:name="Light List Accent 2" w:uiPriority="61"/>
-    <w:lsdException w:name="Light Grid Accent 2" w:uiPriority="62"/>
-    <w:lsdException w:name="Medium Shading 1 Accent 2" w:uiPriority="63"/>
-    <w:lsdException w:name="Medium Shading 2 Accent 2" w:uiPriority="64"/>
-    <w:lsdException w:name="Medium List 1 Accent 2" w:uiPriority="65"/>
-    <w:lsdException w:name="Medium List 2 Accent 2" w:uiPriority="66"/>
-    <w:lsdException w:name="Medium Grid 1 Accent 2" w:uiPriority="67"/>
-    <w:lsdException w:name="Medium Grid 2 Accent 2" w:uiPriority="68"/>
-    <w:lsdException w:name="Medium Grid 3 Accent 2" w:uiPriority="69"/>
-    <w:lsdException w:name="Dark List Accent 2" w:uiPriority="70"/>
-    <w:lsdException w:name="Colorful Shading Accent 2" w:uiPriority="71"/>
-    <w:lsdException w:name="Colorful List Accent 2" w:uiPriority="72"/>
-    <w:lsdException w:name="Colorful Grid Accent 2" w:uiPriority="73"/>
-    <w:lsdException w:name="Light Shading Accent 3" w:uiPriority="60"/>
-    <w:lsdException w:name="Light List Accent 3" w:uiPriority="61"/>
-    <w:lsdException w:name="Light Grid Accent 3" w:uiPriority="62"/>
-    <w:lsdException w:name="Medium Shading 1 Accent 3" w:uiPriority="63"/>
-    <w:lsdException w:name="Medium Shading 2 Accent 3" w:uiPriority="64"/>
-    <w:lsdException w:name="Medium List 1 Accent 3" w:uiPriority="65"/>
-    <w:lsdException w:name="Medium List 2 Accent 3" w:uiPriority="66"/>
-    <w:lsdException w:name="Medium Grid 1 Accent 3" w:uiPriority="67"/>
-    <w:lsdException w:name="Medium Grid 2 Accent 3" w:uiPriority="68"/>
-    <w:lsdException w:name="Medium Grid 3 Accent 3" w:uiPriority="69"/>
-    <w:lsdException w:name="Dark List Accent 3" w:uiPriority="70"/>
-    <w:lsdException w:name="Colorful Shading Accent 3" w:uiPriority="71"/>
-    <w:lsdException w:name="Colorful List Accent 3" w:uiPriority="72"/>
-    <w:lsdException w:name="Colorful Grid Accent 3" w:uiPriority="73"/>
-    <w:lsdException w:name="Light Shading Accent 4" w:uiPriority="60"/>
-    <w:lsdException w:name="Light List Accent 4" w:uiPriority="61"/>
-    <w:lsdException w:name="Light Grid Accent 4" w:uiPriority="62"/>
-    <w:lsdException w:name="Medium Shading 1 Accent 4" w:uiPriority="63"/>
-    <w:lsdException w:name="Medium Shading 2 Accent 4" w:uiPriority="64"/>
-    <w:lsdException w:name="Medium List 1 Accent 4" w:uiPriority="65"/>
-    <w:lsdException w:name="Medium List 2 Accent 4" w:uiPriority="66"/>
-    <w:lsdException w:name="Medium Grid 1 Accent 4" w:uiPriority="67"/>
-    <w:lsdException w:name="Medium Grid 2 Accent 4" w:uiPriority="68"/>
-    <w:lsdException w:name="Medium Grid 3 Accent 4" w:uiPriority="69"/>
-    <w:lsdException w:name="Dark List Accent 4" w:uiPriority="70"/>
-    <w:lsdException w:name="Colorful Shading Accent 4" w:uiPriority="71"/>
-    <w:lsdException w:name="Colorful List Accent 4" w:uiPriority="72"/>
-    <w:lsdException w:name="Colorful Grid Accent 4" w:uiPriority="73"/>
-    <w:lsdException w:name="Light Shading Accent 5" w:uiPriority="60"/>
-    <w:lsdException w:name="Light List Accent 5" w:uiPriority="61"/>
-    <w:lsdException w:name="Light Grid Accent 5" w:uiPriority="62"/>
-    <w:lsdException w:name="Medium Shading 1 Accent 5" w:uiPriority="63"/>
-    <w:lsdException w:name="Medium Shading 2 Accent 5" w:uiPriority="64"/>
-    <w:lsdException w:name="Medium List 1 Accent 5" w:uiPriority="65"/>
-    <w:lsdException w:name="Medium List 2 Accent 5" w:uiPriority="66"/>
-    <w:lsdException w:name="Medium Grid 1 Accent 5" w:uiPriority="67"/>
-    <w:lsdException w:name="Medium Grid 2 Accent 5" w:uiPriority="68"/>
-    <w:lsdException w:name="Medium Grid 3 Accent 5" w:uiPriority="69"/>
-    <w:lsdException w:name="Dark List Accent 5" w:uiPriority="70"/>
-    <w:lsdException w:name="Colorful Shading Accent 5" w:uiPriority="71"/>
-    <w:lsdException w:name="Colorful List Accent 5" w:uiPriority="72"/>
-    <w:lsdException w:name="Colorful Grid Accent 5" w:uiPriority="73"/>
-    <w:lsdException w:name="Light Shading Accent 6" w:uiPriority="60"/>
-    <w:lsdException w:name="Light List Accent 6" w:uiPriority="61"/>
-    <w:lsdException w:name="Light Grid Accent 6" w:uiPriority="62"/>
-    <w:lsdException w:name="Medium Shading 1 Accent 6" w:uiPriority="63"/>
-    <w:lsdException w:name="Medium Shading 2 Accent 6" w:uiPriority="64"/>
-    <w:lsdException w:name="Medium List 1 Accent 6" w:uiPriority="65"/>
-    <w:lsdException w:name="Medium List 2 Accent 6" w:uiPriority="66"/>
-    <w:lsdException w:name="Medium Grid 1 Accent 6" w:uiPriority="67"/>
-    <w:lsdException w:name="Medium Grid 2 Accent 6" w:uiPriority="68"/>
-    <w:lsdException w:name="Medium Grid 3 Accent 6" w:uiPriority="69"/>
-    <w:lsdException w:name="Dark List Accent 6" w:uiPriority="70"/>
-    <w:lsdException w:name="Colorful Shading Accent 6" w:uiPriority="71"/>
-    <w:lsdException w:name="Colorful List Accent 6" w:uiPriority="72"/>
-    <w:lsdException w:name="Colorful Grid Accent 6" w:uiPriority="73"/>
-    <w:lsdException w:name="Subtle Emphasis" w:uiPriority="19" w:qFormat="1"/>
-    <w:lsdException w:name="Intense Emphasis" w:uiPriority="21" w:qFormat="1"/>
-    <w:lsdException w:name="Subtle Reference" w:uiPriority="31" w:qFormat="1"/>
-    <w:lsdException w:name="Intense Reference" w:uiPriority="32" w:qFormat="1"/>
-    <w:lsdException w:name="Book Title" w:uiPriority="33" w:qFormat="1"/>
-    <w:lsdException w:name="Bibliography" w:semiHidden="1" w:uiPriority="37" w:unhideWhenUsed="1"/>
-    <w:lsdException w:name="TOC Heading" w:semiHidden="1" w:uiPriority="39" w:unhideWhenUsed="1" w:qFormat="1"/>
-    <w:lsdException w:name="Plain Table 1" w:uiPriority="41"/>
-    <w:lsdException w:name="Plain Table 2" w:uiPriority="42"/>
-    <w:lsdException w:name="Plain Table 3" w:uiPriority="43"/>
-    <w:lsdException w:name="Plain Table 4" w:uiPriority="44"/>
-    <w:lsdException w:name="Plain Table 5" w:uiPriority="45"/>
-    <w:lsdException w:name="Grid Table Light" w:uiPriority="40"/>
-    <w:lsdException w:name="Grid Table 1 Light" w:uiPriority="46"/>
-    <w:lsdException w:name="Grid Table 2" w:uiPriority="47"/>
-    <w:lsdException w:name="Grid Table 3" w:uiPriority="48"/>
-    <w:lsdException w:name="Grid Table 4" w:uiPriority="49"/>
-    <w:lsdException w:name="Grid Table 5 Dark" w:uiPriority="50"/>
-    <w:lsdException w:name="Grid Table 6 Colorful" w:uiPriority="51"/>
-    <w:lsdException w:name="Grid Table 7 Colorful" w:uiPriority="52"/>
-    <w:lsdException w:name="Grid Table 1 Light Accent 1" w:uiPriority="46"/>
-    <w:lsdException w:name="Grid Table 2 Accent 1" w:uiPriority="47"/>
-    <w:lsdException w:name="Grid Table 3 Accent 1" w:uiPriority="48"/>
-    <w:lsdException w:name="Grid Table 4 Accent 1" w:uiPriority="49"/>
-    <w:lsdException w:name="Grid Table 5 Dark Accent 1" w:uiPriority="50"/>
-    <w:lsdException w:name="Grid Table 6 Colorful Accent 1" w:uiPriority="51"/>
-    <w:lsdException w:name="Grid Table 7 Colorful Accent 1" w:uiPriority="52"/>
-    <w:lsdException w:name="Grid Table 1 Light Accent 2" w:uiPriority="46"/>
-    <w:lsdException w:name="Grid Table 2 Accent 2" w:uiPriority="47"/>
-    <w:lsdException w:name="Grid Table 3 Accent 2" w:uiPriority="48"/>
-    <w:lsdException w:name="Grid Table 4 Accent 2" w:uiPriority="49"/>
-    <w:lsdException w:name="Grid Table 5 Dark Accent 2" w:uiPriority="50"/>
-    <w:lsdException w:name="Grid Table 6 Colorful Accent 2" w:uiPriority="51"/>
-    <w:lsdException w:name="Grid Table 7 Colorful Accent 2" w:uiPriority="52"/>
-    <w:lsdException w:name="Grid Table 1 Light Accent 3" w:uiPriority="46"/>
-    <w:lsdException w:name="Grid Table 2 Accent 3" w:uiPriority="47"/>
-    <w:lsdException w:name="Grid Table 3 Accent 3" w:uiPriority="48"/>
-    <w:lsdException w:name="Grid Table 4 Accent 3" w:uiPriority="49"/>
-    <w:lsdException w:name="Grid Table 5 Dark Accent 3" w:uiPriority="50"/>
-    <w:lsdException w:name="Grid Table 6 Colorful Accent 3" w:uiPriority="51"/>
-    <w:lsdException w:name="Grid Table 7 Colorful Accent 3" w:uiPriority="52"/>
-    <w:lsdException w:name="Grid Table 1 Light Accent 4" w:uiPriority="46"/>
-    <w:lsdException w:name="Grid Table 2 Accent 4" w:uiPriority="47"/>
-    <w:lsdException w:name="Grid Table 3 Accent 4" w:uiPriority="48"/>
-    <w:lsdException w:name="Grid Table 4 Accent 4" w:uiPriority="49"/>
-    <w:lsdException w:name="Grid Table 5 Dark Accent 4" w:uiPriority="50"/>
-    <w:lsdException w:name="Grid Table 6 Colorful Accent 4" w:uiPriority="51"/>
-    <w:lsdException w:name="Grid Table 7 Colorful Accent 4" w:uiPriority="52"/>
-    <w:lsdException w:name="Grid Table 1 Light Accent 5" w:uiPriority="46"/>
-    <w:lsdException w:name="Grid Table 2 Accent 5" w:uiPriority="47"/>
-    <w:lsdException w:name="Grid Table 3 Accent 5" w:uiPriority="48"/>
-    <w:lsdException w:name="Grid Table 4 Accent 5" w:uiPriority="49"/>
-    <w:lsdException w:name="Grid Table 5 Dark Accent 5" w:uiPriority="50"/>
-    <w:lsdException w:name="Grid Table 6 Colorful Accent 5" w:uiPriority="51"/>
-    <w:lsdException w:name="Grid Table 7 Colorful Accent 5" w:uiPriority="52"/>
-    <w:lsdException w:name="Grid Table 1 Light Accent 6" w:uiPriority="46"/>
-    <w:lsdException w:name="Grid Table 2 Accent 6" w:uiPriority="47"/>
-    <w:lsdException w:name="Grid Table 3 Accent 6" w:uiPriority="48"/>
-    <w:lsdException w:name="Grid Table 4 Accent 6" w:uiPriority="49"/>
-    <w:lsdException w:name="Grid Table 5 Dark Accent 6" w:uiPriority="50"/>
-    <w:lsdException w:name="Grid Table 6 Colorful Accent 6" w:uiPriority="51"/>
-    <w:lsdException w:name="Grid Table 7 Colorful Accent 6" w:uiPriority="52"/>
-    <w:lsdException w:name="List Table 1 Light" w:uiPriority="46"/>
-    <w:lsdException w:name="List Table 2" w:uiPriority="47"/>
-    <w:lsdException w:name="List Table 3" w:uiPriority="48"/>
-    <w:lsdException w:name="List Table 4" w:uiPriority="49"/>
-    <w:lsdException w:name="List Table 5 Dark" w:uiPriority="50"/>
-    <w:lsdException w:name="List Table 6 Colorful" w:uiPriority="51"/>
-    <w:lsdException w:name="List Table 7 Colorful" w:uiPriority="52"/>
-    <w:lsdException w:name="List Table 1 Light Accent 1" w:uiPriority="46"/>
-    <w:lsdException w:name="List Table 2 Accent 1" w:uiPriority="47"/>
-    <w:lsdException w:name="List Table 3 Accent 1" w:uiPriority="48"/>
-    <w:lsdException w:name="List Table 4 Accent 1" w:uiPriority="49"/>
-    <w:lsdException w:name="List Table 5 Dark Accent 1" w:uiPriority="50"/>
-    <w:lsdException w:name="List Table 6 Colorful Accent 1" w:uiPriority="51"/>
-    <w:lsdException w:name="List Table 7 Colorful Accent 1" w:uiPriority="52"/>
-    <w:lsdException w:name="List Table 1 Light Accent 2" w:uiPriority="46"/>
-    <w:lsdException w:name="List Table 2 Accent 2" w:uiPriority="47"/>
-    <w:lsdException w:name="List Table 3 Accent 2" w:uiPriority="48"/>
-    <w:lsdException w:name="List Table 4 Accent 2" w:uiPriority="49"/>
-    <w:lsdException w:name="List Table 5 Dark Accent 2" w:uiPriority="50"/>
-    <w:lsdException w:name="List Table 6 Colorful Accent 2" w:uiPriority="51"/>
-    <w:lsdException w:name="List Table 7 Colorful Accent 2" w:uiPriority="52"/>
-    <w:lsdException w:name="List Table 1 Light Accent 3" w:uiPriority="46"/>
-    <w:lsdException w:name="List Table 2 Accent 3" w:uiPriority="47"/>
-    <w:lsdException w:name="List Table 3 Accent 3" w:uiPriority="48"/>
-    <w:lsdException w:name="List Table 4 Accent 3" w:uiPriority="49"/>
-    <w:lsdException w:name="List Table 5 Dark Accent 3" w:uiPriority="50"/>
-    <w:lsdException w:name="List Table 6 Colorful Accent 3" w:uiPriority="51"/>
-    <w:lsdException w:name="List Table 7 Colorful Accent 3" w:uiPriority="52"/>
-    <w:lsdException w:name="List Table 1 Light Accent 4" w:uiPriority="46"/>
-    <w:lsdException w:name="List Table 2 Accent 4" w:uiPriority="47"/>
-    <w:lsdException w:name="List Table 3 Accent 4" w:uiPriority="48"/>
-    <w:lsdException w:name="List Table 4 Accent 4" w:uiPriority="49"/>
-    <w:lsdException w:name="List Table 5 Dark Accent 4" w:uiPriority="50"/>
-    <w:lsdException w:name="List Table 6 Colorful Accent 4" w:uiPriority="51"/>
-    <w:lsdException w:name="List Table 7 Colorful Accent 4" w:uiPriority="52"/>
-    <w:lsdException w:name="List Table 1 Light Accent 5" w:uiPriority="46"/>
-    <w:lsdException w:name="List Table 2 Accent 5" w:uiPriority="47"/>
-    <w:lsdException w:name="List Table 3 Accent 5" w:uiPriority="48"/>
-    <w:lsdException w:name="List Table 4 Accent 5" w:uiPriority="49"/>
-    <w:lsdException w:name="List Table 5 Dark Accent 5" w:uiPriority="50"/>
-    <w:lsdException w:name="List Table 6 Colorful Accent 5" w:uiPriority="51"/>
-    <w:lsdException w:name="List Table 7 Colorful Accent 5" w:uiPriority="52"/>
-    <w:lsdException w:name="List Table 1 Light Accent 6" w:uiPriority="46"/>
-    <w:lsdException w:name="List Table 2 Accent 6" w:uiPriority="47"/>
-    <w:lsdException w:name="List Table 3 Accent 6" w:uiPriority="48"/>
-    <w:lsdException w:name="List Table 4 Accent 6" w:uiPriority="49"/>
-    <w:lsdException w:name="List Table 5 Dark Accent 6" w:uiPriority="50"/>
-    <w:lsdException w:name="List Table 6 Colorful Accent 6" w:uiPriority="51"/>
-    <w:lsdException w:name="List Table 7 Colorful Accent 6" w:uiPriority="52"/>
-    <w:lsdException w:name="Mention" w:semiHidden="1" w:unhideWhenUsed="1"/>
-    <w:lsdException w:name="Smart Hyperlink" w:semiHidden="1" w:unhideWhenUsed="1"/>
-    <w:lsdException w:name="Hashtag" w:semiHidden="1" w:unhideWhenUsed="1"/>
-    <w:lsdException w:name="Unresolved Mention" w:semiHidden="1" w:unhideWhenUsed="1"/>
-    <w:lsdException w:name="Smart Link" w:semiHidden="1" w:unhideWhenUsed="1"/>
+  <w:latentStyles w:defLockedState="0" w:defUIPriority="99" w:defSemiHidden="1" w:defUnhideWhenUsed="1" w:defQFormat="0" w:count="267">
+    <w:lsdException w:name="Normal" w:semiHidden="0" w:uiPriority="0" w:unhideWhenUsed="0" w:qFormat="1"/>
+    <w:lsdException w:name="heading 1" w:semiHidden="0" w:uiPriority="9" w:unhideWhenUsed="0" w:qFormat="1"/>
+    <w:lsdException w:name="heading 2" w:uiPriority="9" w:qFormat="1"/>
+    <w:lsdException w:name="heading 3" w:uiPriority="9" w:qFormat="1"/>
+    <w:lsdException w:name="heading 4" w:uiPriority="9" w:qFormat="1"/>
+    <w:lsdException w:name="heading 5" w:uiPriority="9" w:qFormat="1"/>
+    <w:lsdException w:name="heading 6" w:uiPriority="9" w:qFormat="1"/>
+    <w:lsdException w:name="heading 7" w:uiPriority="9" w:qFormat="1"/>
+    <w:lsdException w:name="heading 8" w:uiPriority="9" w:qFormat="1"/>
+    <w:lsdException w:name="heading 9" w:uiPriority="9" w:qFormat="1"/>
+    <w:lsdException w:name="toc 1" w:uiPriority="39"/>
+    <w:lsdException w:name="toc 2" w:uiPriority="39"/>
+    <w:lsdException w:name="toc 3" w:uiPriority="39"/>
+    <w:lsdException w:name="toc 4" w:uiPriority="39"/>
+    <w:lsdException w:name="toc 5" w:uiPriority="39"/>
+    <w:lsdException w:name="toc 6" w:uiPriority="39"/>
+    <w:lsdException w:name="toc 7" w:uiPriority="39"/>
+    <w:lsdException w:name="toc 8" w:uiPriority="39"/>
+    <w:lsdException w:name="toc 9" w:uiPriority="39"/>
+    <w:lsdException w:name="caption" w:uiPriority="35" w:qFormat="1"/>
+    <w:lsdException w:name="Title" w:semiHidden="0" w:uiPriority="10" w:unhideWhenUsed="0" w:qFormat="1"/>
+    <w:lsdException w:name="Default Paragraph Font" w:uiPriority="1"/>
+    <w:lsdException w:name="Subtitle" w:semiHidden="0" w:uiPriority="11" w:unhideWhenUsed="0" w:qFormat="1"/>
+    <w:lsdException w:name="Strong" w:semiHidden="0" w:uiPriority="22" w:unhideWhenUsed="0" w:qFormat="1"/>
+    <w:lsdException w:name="Emphasis" w:semiHidden="0" w:uiPriority="20" w:unhideWhenUsed="0" w:qFormat="1"/>
+    <w:lsdException w:name="Table Grid" w:semiHidden="0" w:uiPriority="39" w:unhideWhenUsed="0"/>
+    <w:lsdException w:name="Placeholder Text" w:unhideWhenUsed="0"/>
+    <w:lsdException w:name="No Spacing" w:semiHidden="0" w:uiPriority="1" w:unhideWhenUsed="0" w:qFormat="1"/>
+    <w:lsdException w:name="Light Shading" w:semiHidden="0" w:uiPriority="60" w:unhideWhenUsed="0"/>
+    <w:lsdException w:name="Light List" w:semiHidden="0" w:uiPriority="61" w:unhideWhenUsed="0"/>
+    <w:lsdException w:name="Light Grid" w:semiHidden="0" w:uiPriority="62" w:unhideWhenUsed="0"/>
+    <w:lsdException w:name="Medium Shading 1" w:semiHidden="0" w:uiPriority="63" w:unhideWhenUsed="0"/>
+    <w:lsdException w:name="Medium Shading 2" w:semiHidden="0" w:uiPriority="64" w:unhideWhenUsed="0"/>
+    <w:lsdException w:name="Medium List 1" w:semiHidden="0" w:uiPriority="65" w:unhideWhenUsed="0"/>
+    <w:lsdException w:name="Medium List 2" w:semiHidden="0" w:uiPriority="66" w:unhideWhenUsed="0"/>
+    <w:lsdException w:name="Medium Grid 1" w:semiHidden="0" w:uiPriority="67" w:unhideWhenUsed="0"/>
+    <w:lsdException w:name="Medium Grid 2" w:semiHidden="0" w:uiPriority="68" w:unhideWhenUsed="0"/>
+    <w:lsdException w:name="Medium Grid 3" w:semiHidden="0" w:uiPriority="69" w:unhideWhenUsed="0"/>
+    <w:lsdException w:name="Dark List" w:semiHidden="0" w:uiPriority="70" w:unhideWhenUsed="0"/>
+    <w:lsdException w:name="Colorful Shading" w:semiHidden="0" w:uiPriority="71" w:unhideWhenUsed="0"/>
+    <w:lsdException w:name="Colorful List" w:semiHidden="0" w:uiPriority="72" w:unhideWhenUsed="0"/>
+    <w:lsdException w:name="Colorful Grid" w:semiHidden="0" w:uiPriority="73" w:unhideWhenUsed="0"/>
+    <w:lsdException w:name="Light Shading Accent 1" w:semiHidden="0" w:uiPriority="60" w:unhideWhenUsed="0"/>
+    <w:lsdException w:name="Light List Accent 1" w:semiHidden="0" w:uiPriority="61" w:unhideWhenUsed="0"/>
+    <w:lsdException w:name="Light Grid Accent 1" w:semiHidden="0" w:uiPriority="62" w:unhideWhenUsed="0"/>
+    <w:lsdException w:name="Medium Shading 1 Accent 1" w:semiHidden="0" w:uiPriority="63" w:unhideWhenUsed="0"/>
+    <w:lsdException w:name="Medium Shading 2 Accent 1" w:semiHidden="0" w:uiPriority="64" w:unhideWhenUsed="0"/>
+    <w:lsdException w:name="Medium List 1 Accent 1" w:semiHidden="0" w:uiPriority="65" w:unhideWhenUsed="0"/>
+    <w:lsdException w:name="Revision" w:unhideWhenUsed="0"/>
+    <w:lsdException w:name="List Paragraph" w:semiHidden="0" w:uiPriority="34" w:unhideWhenUsed="0" w:qFormat="1"/>
+    <w:lsdException w:name="Quote" w:semiHidden="0" w:uiPriority="29" w:unhideWhenUsed="0" w:qFormat="1"/>
+    <w:lsdException w:name="Intense Quote" w:semiHidden="0" w:uiPriority="30" w:unhideWhenUsed="0" w:qFormat="1"/>
+    <w:lsdException w:name="Medium List 2 Accent 1" w:semiHidden="0" w:uiPriority="66" w:unhideWhenUsed="0"/>
+    <w:lsdException w:name="Medium Grid 1 Accent 1" w:semiHidden="0" w:uiPriority="67" w:unhideWhenUsed="0"/>
+    <w:lsdException w:name="Medium Grid 2 Accent 1" w:semiHidden="0" w:uiPriority="68" w:unhideWhenUsed="0"/>
+    <w:lsdException w:name="Medium Grid 3 Accent 1" w:semiHidden="0" w:uiPriority="69" w:unhideWhenUsed="0"/>
+    <w:lsdException w:name="Dark List Accent 1" w:semiHidden="0" w:uiPriority="70" w:unhideWhenUsed="0"/>
+    <w:lsdException w:name="Colorful Shading Accent 1" w:semiHidden="0" w:uiPriority="71" w:unhideWhenUsed="0"/>
+    <w:lsdException w:name="Colorful List Accent 1" w:semiHidden="0" w:uiPriority="72" w:unhideWhenUsed="0"/>
+    <w:lsdException w:name="Colorful Grid Accent 1" w:semiHidden="0" w:uiPriority="73" w:unhideWhenUsed="0"/>
+    <w:lsdException w:name="Light Shading Accent 2" w:semiHidden="0" w:uiPriority="60" w:unhideWhenUsed="0"/>
+    <w:lsdException w:name="Light List Accent 2" w:semiHidden="0" w:uiPriority="61" w:unhideWhenUsed="0"/>
+    <w:lsdException w:name="Light Grid Accent 2" w:semiHidden="0" w:uiPriority="62" w:unhideWhenUsed="0"/>
+    <w:lsdException w:name="Medium Shading 1 Accent 2" w:semiHidden="0" w:uiPriority="63" w:unhideWhenUsed="0"/>
+    <w:lsdException w:name="Medium Shading 2 Accent 2" w:semiHidden="0" w:uiPriority="64" w:unhideWhenUsed="0"/>
+    <w:lsdException w:name="Medium List 1 Accent 2" w:semiHidden="0" w:uiPriority="65" w:unhideWhenUsed="0"/>
+    <w:lsdException w:name="Medium List 2 Accent 2" w:semiHidden="0" w:uiPriority="66" w:unhideWhenUsed="0"/>
+    <w:lsdException w:name="Medium Grid 1 Accent 2" w:semiHidden="0" w:uiPriority="67" w:unhideWhenUsed="0"/>
+    <w:lsdException w:name="Medium Grid 2 Accent 2" w:semiHidden="0" w:uiPriority="68" w:unhideWhenUsed="0"/>
+    <w:lsdException w:name="Medium Grid 3 Accent 2" w:semiHidden="0" w:uiPriority="69" w:unhideWhenUsed="0"/>
+    <w:lsdException w:name="Dark List Accent 2" w:semiHidden="0" w:uiPriority="70" w:unhideWhenUsed="0"/>
+    <w:lsdException w:name="Colorful Shading Accent 2" w:semiHidden="0" w:uiPriority="71" w:unhideWhenUsed="0"/>
+    <w:lsdException w:name="Colorful List Accent 2" w:semiHidden="0" w:uiPriority="72" w:unhideWhenUsed="0"/>
+    <w:lsdException w:name="Colorful Grid Accent 2" w:semiHidden="0" w:uiPriority="73" w:unhideWhenUsed="0"/>
+    <w:lsdException w:name="Light Shading Accent 3" w:semiHidden="0" w:uiPriority="60" w:unhideWhenUsed="0"/>
+    <w:lsdException w:name="Light List Accent 3" w:semiHidden="0" w:uiPriority="61" w:unhideWhenUsed="0"/>
+    <w:lsdException w:name="Light Grid Accent 3" w:semiHidden="0" w:uiPriority="62" w:unhideWhenUsed="0"/>
+    <w:lsdException w:name="Medium Shading 1 Accent 3" w:semiHidden="0" w:uiPriority="63" w:unhideWhenUsed="0"/>
+    <w:lsdException w:name="Medium Shading 2 Accent 3" w:semiHidden="0" w:uiPriority="64" w:unhideWhenUsed="0"/>
+    <w:lsdException w:name="Medium List 1 Accent 3" w:semiHidden="0" w:uiPriority="65" w:unhideWhenUsed="0"/>
+    <w:lsdException w:name="Medium List 2 Accent 3" w:semiHidden="0" w:uiPriority="66" w:unhideWhenUsed="0"/>
+    <w:lsdException w:name="Medium Grid 1 Accent 3" w:semiHidden="0" w:uiPriority="67" w:unhideWhenUsed="0"/>
+    <w:lsdException w:name="Medium Grid 2 Accent 3" w:semiHidden="0" w:uiPriority="68" w:unhideWhenUsed="0"/>
+    <w:lsdException w:name="Medium Grid 3 Accent 3" w:semiHidden="0" w:uiPriority="69" w:unhideWhenUsed="0"/>
+    <w:lsdException w:name="Dark List Accent 3" w:semiHidden="0" w:uiPriority="70" w:unhideWhenUsed="0"/>
+    <w:lsdException w:name="Colorful Shading Accent 3" w:semiHidden="0" w:uiPriority="71" w:unhideWhenUsed="0"/>
+    <w:lsdException w:name="Colorful List Accent 3" w:semiHidden="0" w:uiPriority="72" w:unhideWhenUsed="0"/>
+    <w:lsdException w:name="Colorful Grid Accent 3" w:semiHidden="0" w:uiPriority="73" w:unhideWhenUsed="0"/>
+    <w:lsdException w:name="Light Shading Accent 4" w:semiHidden="0" w:uiPriority="60" w:unhideWhenUsed="0"/>
+    <w:lsdException w:name="Light List Accent 4" w:semiHidden="0" w:uiPriority="61" w:unhideWhenUsed="0"/>
+    <w:lsdException w:name="Light Grid Accent 4" w:semiHidden="0" w:uiPriority="62" w:unhideWhenUsed="0"/>
+    <w:lsdException w:name="Medium Shading 1 Accent 4" w:semiHidden="0" w:uiPriority="63" w:unhideWhenUsed="0"/>
+    <w:lsdException w:name="Medium Shading 2 Accent 4" w:semiHidden="0" w:uiPriority="64" w:unhideWhenUsed="0"/>
+    <w:lsdException w:name="Medium List 1 Accent 4" w:semiHidden="0" w:uiPriority="65" w:unhideWhenUsed="0"/>
+    <w:lsdException w:name="Medium List 2 Accent 4" w:semiHidden="0" w:uiPriority="66" w:unhideWhenUsed="0"/>
+    <w:lsdException w:name="Medium Grid 1 Accent 4" w:semiHidden="0" w:uiPriority="67" w:unhideWhenUsed="0"/>
+    <w:lsdException w:name="Medium Grid 2 Accent 4" w:semiHidden="0" w:uiPriority="68" w:unhideWhenUsed="0"/>
+    <w:lsdException w:name="Medium Grid 3 Accent 4" w:semiHidden="0" w:uiPriority="69" w:unhideWhenUsed="0"/>
+    <w:lsdException w:name="Dark List Accent 4" w:semiHidden="0" w:uiPriority="70" w:unhideWhenUsed="0"/>
+    <w:lsdException w:name="Colorful Shading Accent 4" w:semiHidden="0" w:uiPriority="71" w:unhideWhenUsed="0"/>
+    <w:lsdException w:name="Colorful List Accent 4" w:semiHidden="0" w:uiPriority="72" w:unhideWhenUsed="0"/>
+    <w:lsdException w:name="Colorful Grid Accent 4" w:semiHidden="0" w:uiPriority="73" w:unhideWhenUsed="0"/>
+    <w:lsdException w:name="Light Shading Accent 5" w:semiHidden="0" w:uiPriority="60" w:unhideWhenUsed="0"/>
+    <w:lsdException w:name="Light List Accent 5" w:semiHidden="0" w:uiPriority="61" w:unhideWhenUsed="0"/>
+    <w:lsdException w:name="Light Grid Accent 5" w:semiHidden="0" w:uiPriority="62" w:unhideWhenUsed="0"/>
+    <w:lsdException w:name="Medium Shading 1 Accent 5" w:semiHidden="0" w:uiPriority="63" w:unhideWhenUsed="0"/>
+    <w:lsdException w:name="Medium Shading 2 Accent 5" w:semiHidden="0" w:uiPriority="64" w:unhideWhenUsed="0"/>
+    <w:lsdException w:name="Medium List 1 Accent 5" w:semiHidden="0" w:uiPriority="65" w:unhideWhenUsed="0"/>
+    <w:lsdException w:name="Medium List 2 Accent 5" w:semiHidden="0" w:uiPriority="66" w:unhideWhenUsed="0"/>
+    <w:lsdException w:name="Medium Grid 1 Accent 5" w:semiHidden="0" w:uiPriority="67" w:unhideWhenUsed="0"/>
+    <w:lsdException w:name="Medium Grid 2 Accent 5" w:semiHidden="0" w:uiPriority="68" w:unhideWhenUsed="0"/>
+    <w:lsdException w:name="Medium Grid 3 Accent 5" w:semiHidden="0" w:uiPriority="69" w:unhideWhenUsed="0"/>
+    <w:lsdException w:name="Dark List Accent 5" w:semiHidden="0" w:uiPriority="70" w:unhideWhenUsed="0"/>
+    <w:lsdException w:name="Colorful Shading Accent 5" w:semiHidden="0" w:uiPriority="71" w:unhideWhenUsed="0"/>
+    <w:lsdException w:name="Colorful List Accent 5" w:semiHidden="0" w:uiPriority="72" w:unhideWhenUsed="0"/>
+    <w:lsdException w:name="Colorful Grid Accent 5" w:semiHidden="0" w:uiPriority="73" w:unhideWhenUsed="0"/>
+    <w:lsdException w:name="Light Shading Accent 6" w:semiHidden="0" w:uiPriority="60" w:unhideWhenUsed="0"/>
+    <w:lsdException w:name="Light List Accent 6" w:semiHidden="0" w:uiPriority="61" w:unhideWhenUsed="0"/>
+    <w:lsdException w:name="Light Grid Accent 6" w:semiHidden="0" w:uiPriority="62" w:unhideWhenUsed="0"/>
+    <w:lsdException w:name="Medium Shading 1 Accent 6" w:semiHidden="0" w:uiPriority="63" w:unhideWhenUsed="0"/>
+    <w:lsdException w:name="Medium Shading 2 Accent 6" w:semiHidden="0" w:uiPriority="64" w:unhideWhenUsed="0"/>
+    <w:lsdException w:name="Medium List 1 Accent 6" w:semiHidden="0" w:uiPriority="65" w:unhideWhenUsed="0"/>
+    <w:lsdException w:name="Medium List 2 Accent 6" w:semiHidden="0" w:uiPriority="66" w:unhideWhenUsed="0"/>
+    <w:lsdException w:name="Medium Grid 1 Accent 6" w:semiHidden="0" w:uiPriority="67" w:unhideWhenUsed="0"/>
+    <w:lsdException w:name="Medium Grid 2 Accent 6" w:semiHidden="0" w:uiPriority="68" w:unhideWhenUsed="0"/>
+    <w:lsdException w:name="Medium Grid 3 Accent 6" w:semiHidden="0" w:uiPriority="69" w:unhideWhenUsed="0"/>
+    <w:lsdException w:name="Dark List Accent 6" w:semiHidden="0" w:uiPriority="70" w:unhideWhenUsed="0"/>
+    <w:lsdException w:name="Colorful Shading Accent 6" w:semiHidden="0" w:uiPriority="71" w:unhideWhenUsed="0"/>
+    <w:lsdException w:name="Colorful List Accent 6" w:semiHidden="0" w:uiPriority="72" w:unhideWhenUsed="0"/>
+    <w:lsdException w:name="Colorful Grid Accent 6" w:semiHidden="0" w:uiPriority="73" w:unhideWhenUsed="0"/>
+    <w:lsdException w:name="Subtle Emphasis" w:semiHidden="0" w:uiPriority="19" w:unhideWhenUsed="0" w:qFormat="1"/>
+    <w:lsdException w:name="Intense Emphasis" w:semiHidden="0" w:uiPriority="21" w:unhideWhenUsed="0" w:qFormat="1"/>
+    <w:lsdException w:name="Subtle Reference" w:semiHidden="0" w:uiPriority="31" w:unhideWhenUsed="0" w:qFormat="1"/>
+    <w:lsdException w:name="Intense Reference" w:semiHidden="0" w:uiPriority="32" w:unhideWhenUsed="0" w:qFormat="1"/>
+    <w:lsdException w:name="Book Title" w:semiHidden="0" w:uiPriority="33" w:unhideWhenUsed="0" w:qFormat="1"/>
+    <w:lsdException w:name="Bibliography" w:uiPriority="37"/>
+    <w:lsdException w:name="TOC Heading" w:uiPriority="39" w:qFormat="1"/>
   </w:latentStyles>
   <w:style w:type="paragraph" w:default="1" w:styleId="Normal">
     <w:name w:val="Normal"/>
@@ -3340,6 +2920,7 @@
     <w:uiPriority w:val="99"/>
     <w:semiHidden/>
     <w:unhideWhenUsed/>
+    <w:qFormat/>
     <w:tblPr>
       <w:tblInd w:w="0" w:type="dxa"/>
       <w:tblCellMar>
@@ -3420,7 +3001,7 @@
       <w:szCs w:val="24"/>
     </w:rPr>
   </w:style>
-  <w:style w:type="paragraph" w:styleId="TtuloTDC">
+  <w:style w:type="paragraph" w:styleId="TtulodeTDC">
     <w:name w:val="TOC Heading"/>
     <w:basedOn w:val="Ttulo1"/>
     <w:next w:val="Normal"/>
@@ -3535,7 +3116,390 @@
       <w:lang w:eastAsia="es-ES"/>
     </w:rPr>
   </w:style>
+  <w:style w:type="paragraph" w:styleId="Textodeglobo">
+    <w:name w:val="Balloon Text"/>
+    <w:basedOn w:val="Normal"/>
+    <w:link w:val="TextodegloboCar"/>
+    <w:uiPriority w:val="99"/>
+    <w:semiHidden/>
+    <w:unhideWhenUsed/>
+    <w:rsid w:val="00423C99"/>
+    <w:pPr>
+      <w:spacing w:after="0" w:line="240" w:lineRule="auto"/>
+    </w:pPr>
+    <w:rPr>
+      <w:rFonts w:ascii="Tahoma" w:hAnsi="Tahoma" w:cs="Tahoma"/>
+      <w:sz w:val="16"/>
+      <w:szCs w:val="16"/>
+    </w:rPr>
+  </w:style>
+  <w:style w:type="character" w:customStyle="1" w:styleId="TextodegloboCar">
+    <w:name w:val="Texto de globo Car"/>
+    <w:basedOn w:val="Fuentedeprrafopredeter"/>
+    <w:link w:val="Textodeglobo"/>
+    <w:uiPriority w:val="99"/>
+    <w:semiHidden/>
+    <w:rsid w:val="00423C99"/>
+    <w:rPr>
+      <w:rFonts w:ascii="Tahoma" w:hAnsi="Tahoma" w:cs="Tahoma"/>
+      <w:sz w:val="16"/>
+      <w:szCs w:val="16"/>
+    </w:rPr>
+  </w:style>
+  <w:style w:type="paragraph" w:styleId="Encabezado">
+    <w:name w:val="header"/>
+    <w:basedOn w:val="Normal"/>
+    <w:link w:val="EncabezadoCar"/>
+    <w:uiPriority w:val="99"/>
+    <w:unhideWhenUsed/>
+    <w:rsid w:val="00AC618D"/>
+    <w:pPr>
+      <w:tabs>
+        <w:tab w:val="center" w:pos="4252"/>
+        <w:tab w:val="right" w:pos="8504"/>
+      </w:tabs>
+      <w:spacing w:after="0" w:line="240" w:lineRule="auto"/>
+    </w:pPr>
+  </w:style>
+  <w:style w:type="character" w:customStyle="1" w:styleId="EncabezadoCar">
+    <w:name w:val="Encabezado Car"/>
+    <w:basedOn w:val="Fuentedeprrafopredeter"/>
+    <w:link w:val="Encabezado"/>
+    <w:uiPriority w:val="99"/>
+    <w:rsid w:val="00AC618D"/>
+    <w:rPr>
+      <w:rFonts w:ascii="Arial" w:hAnsi="Arial"/>
+      <w:sz w:val="20"/>
+    </w:rPr>
+  </w:style>
+  <w:style w:type="paragraph" w:styleId="Piedepgina">
+    <w:name w:val="footer"/>
+    <w:basedOn w:val="Normal"/>
+    <w:link w:val="PiedepginaCar"/>
+    <w:uiPriority w:val="99"/>
+    <w:semiHidden/>
+    <w:unhideWhenUsed/>
+    <w:rsid w:val="00AC618D"/>
+    <w:pPr>
+      <w:tabs>
+        <w:tab w:val="center" w:pos="4252"/>
+        <w:tab w:val="right" w:pos="8504"/>
+      </w:tabs>
+      <w:spacing w:after="0" w:line="240" w:lineRule="auto"/>
+    </w:pPr>
+  </w:style>
+  <w:style w:type="character" w:customStyle="1" w:styleId="PiedepginaCar">
+    <w:name w:val="Pie de página Car"/>
+    <w:basedOn w:val="Fuentedeprrafopredeter"/>
+    <w:link w:val="Piedepgina"/>
+    <w:uiPriority w:val="99"/>
+    <w:semiHidden/>
+    <w:rsid w:val="00AC618D"/>
+    <w:rPr>
+      <w:rFonts w:ascii="Arial" w:hAnsi="Arial"/>
+      <w:sz w:val="20"/>
+    </w:rPr>
+  </w:style>
 </w:styles>
+</file>
+
+<file path=word/glossary/document.xml><?xml version="1.0" encoding="utf-8"?>
+<w:glossaryDocument xmlns:ve="http://schemas.openxmlformats.org/markup-compatibility/2006" xmlns:o="urn:schemas-microsoft-com:office:office" xmlns:r="http://schemas.openxmlformats.org/officeDocument/2006/relationships" xmlns:m="http://schemas.openxmlformats.org/officeDocument/2006/math" xmlns:v="urn:schemas-microsoft-com:vml" xmlns:wp="http://schemas.openxmlformats.org/drawingml/2006/wordprocessingDrawing" xmlns:w10="urn:schemas-microsoft-com:office:word" xmlns:w="http://schemas.openxmlformats.org/wordprocessingml/2006/main" xmlns:wne="http://schemas.microsoft.com/office/word/2006/wordml">
+  <w:docParts/>
+</w:glossaryDocument>
+</file>
+
+<file path=word/glossary/fontTable.xml><?xml version="1.0" encoding="utf-8"?>
+<w:fonts xmlns:r="http://schemas.openxmlformats.org/officeDocument/2006/relationships" xmlns:w="http://schemas.openxmlformats.org/wordprocessingml/2006/main">
+  <w:font w:name="Calibri">
+    <w:panose1 w:val="020F0502020204030204"/>
+    <w:charset w:val="00"/>
+    <w:family w:val="swiss"/>
+    <w:pitch w:val="variable"/>
+    <w:sig w:usb0="E0002EFF" w:usb1="C000247B" w:usb2="00000009" w:usb3="00000000" w:csb0="000001FF" w:csb1="00000000"/>
+  </w:font>
+  <w:font w:name="Times New Roman">
+    <w:panose1 w:val="02020603050405020304"/>
+    <w:charset w:val="00"/>
+    <w:family w:val="roman"/>
+    <w:pitch w:val="variable"/>
+    <w:sig w:usb0="E0002EFF" w:usb1="C000785B" w:usb2="00000009" w:usb3="00000000" w:csb0="000001FF" w:csb1="00000000"/>
+  </w:font>
+  <w:font w:name="Arial">
+    <w:panose1 w:val="020B0604020202020204"/>
+    <w:charset w:val="00"/>
+    <w:family w:val="swiss"/>
+    <w:pitch w:val="variable"/>
+    <w:sig w:usb0="E0002EFF" w:usb1="C000785B" w:usb2="00000009" w:usb3="00000000" w:csb0="000001FF" w:csb1="00000000"/>
+  </w:font>
+  <w:font w:name="Calibri Light">
+    <w:panose1 w:val="020F0302020204030204"/>
+    <w:charset w:val="00"/>
+    <w:family w:val="swiss"/>
+    <w:pitch w:val="variable"/>
+    <w:sig w:usb0="E0002AFF" w:usb1="C000247B" w:usb2="00000009" w:usb3="00000000" w:csb0="000001FF" w:csb1="00000000"/>
+  </w:font>
+  <w:font w:name="Courier New">
+    <w:panose1 w:val="02070309020205020404"/>
+    <w:charset w:val="00"/>
+    <w:family w:val="modern"/>
+    <w:pitch w:val="fixed"/>
+    <w:sig w:usb0="E0002EFF" w:usb1="C0007843" w:usb2="00000009" w:usb3="00000000" w:csb0="000001FF" w:csb1="00000000"/>
+  </w:font>
+  <w:font w:name="Tahoma">
+    <w:panose1 w:val="020B0604030504040204"/>
+    <w:charset w:val="00"/>
+    <w:family w:val="swiss"/>
+    <w:pitch w:val="variable"/>
+    <w:sig w:usb0="E1002EFF" w:usb1="C000605B" w:usb2="00000029" w:usb3="00000000" w:csb0="000101FF" w:csb1="00000000"/>
+  </w:font>
+  <w:font w:name="Cambria">
+    <w:panose1 w:val="02040503050406030204"/>
+    <w:charset w:val="00"/>
+    <w:family w:val="roman"/>
+    <w:pitch w:val="variable"/>
+    <w:sig w:usb0="E00006FF" w:usb1="420024FF" w:usb2="02000000" w:usb3="00000000" w:csb0="0000019F" w:csb1="00000000"/>
+  </w:font>
+</w:fonts>
+</file>
+
+<file path=word/glossary/settings.xml><?xml version="1.0" encoding="utf-8"?>
+<w:settings xmlns:o="urn:schemas-microsoft-com:office:office" xmlns:r="http://schemas.openxmlformats.org/officeDocument/2006/relationships" xmlns:m="http://schemas.openxmlformats.org/officeDocument/2006/math" xmlns:v="urn:schemas-microsoft-com:vml" xmlns:w10="urn:schemas-microsoft-com:office:word" xmlns:w="http://schemas.openxmlformats.org/wordprocessingml/2006/main" xmlns:sl="http://schemas.openxmlformats.org/schemaLibrary/2006/main">
+  <w:view w:val="normal"/>
+  <w:defaultTabStop w:val="708"/>
+  <w:hyphenationZone w:val="425"/>
+  <w:characterSpacingControl w:val="doNotCompress"/>
+  <w:compat>
+    <w:useFELayout/>
+  </w:compat>
+  <w:rsids>
+    <w:rsidRoot w:val="003A7232"/>
+    <w:rsid w:val="003314DD"/>
+    <w:rsid w:val="003A7232"/>
+  </w:rsids>
+  <m:mathPr>
+    <m:mathFont m:val="Cambria Math"/>
+    <m:brkBin m:val="before"/>
+    <m:brkBinSub m:val="--"/>
+    <m:smallFrac m:val="off"/>
+    <m:dispDef/>
+    <m:lMargin m:val="0"/>
+    <m:rMargin m:val="0"/>
+    <m:defJc m:val="centerGroup"/>
+    <m:wrapIndent m:val="1440"/>
+    <m:intLim m:val="subSup"/>
+    <m:naryLim m:val="undOvr"/>
+  </m:mathPr>
+  <w:themeFontLang w:val="es-ES"/>
+  <w:clrSchemeMapping w:bg1="light1" w:t1="dark1" w:bg2="light2" w:t2="dark2" w:accent1="accent1" w:accent2="accent2" w:accent3="accent3" w:accent4="accent4" w:accent5="accent5" w:accent6="accent6" w:hyperlink="hyperlink" w:followedHyperlink="followedHyperlink"/>
+  <w:decimalSymbol w:val=","/>
+  <w:listSeparator w:val=";"/>
+</w:settings>
+</file>
+
+<file path=word/glossary/styles.xml><?xml version="1.0" encoding="utf-8"?>
+<w:styles xmlns:r="http://schemas.openxmlformats.org/officeDocument/2006/relationships" xmlns:w="http://schemas.openxmlformats.org/wordprocessingml/2006/main">
+  <w:docDefaults>
+    <w:rPrDefault>
+      <w:rPr>
+        <w:rFonts w:asciiTheme="minorHAnsi" w:eastAsiaTheme="minorEastAsia" w:hAnsiTheme="minorHAnsi" w:cstheme="minorBidi"/>
+        <w:sz w:val="22"/>
+        <w:szCs w:val="22"/>
+        <w:lang w:val="es-ES" w:eastAsia="es-ES" w:bidi="ar-SA"/>
+      </w:rPr>
+    </w:rPrDefault>
+    <w:pPrDefault>
+      <w:pPr>
+        <w:spacing w:after="200" w:line="276" w:lineRule="auto"/>
+      </w:pPr>
+    </w:pPrDefault>
+  </w:docDefaults>
+  <w:latentStyles w:defLockedState="0" w:defUIPriority="99" w:defSemiHidden="1" w:defUnhideWhenUsed="1" w:defQFormat="0" w:count="267">
+    <w:lsdException w:name="Normal" w:semiHidden="0" w:uiPriority="0" w:unhideWhenUsed="0" w:qFormat="1"/>
+    <w:lsdException w:name="heading 1" w:semiHidden="0" w:uiPriority="9" w:unhideWhenUsed="0" w:qFormat="1"/>
+    <w:lsdException w:name="heading 2" w:uiPriority="9" w:qFormat="1"/>
+    <w:lsdException w:name="heading 3" w:uiPriority="9" w:qFormat="1"/>
+    <w:lsdException w:name="heading 4" w:uiPriority="9" w:qFormat="1"/>
+    <w:lsdException w:name="heading 5" w:uiPriority="9" w:qFormat="1"/>
+    <w:lsdException w:name="heading 6" w:uiPriority="9" w:qFormat="1"/>
+    <w:lsdException w:name="heading 7" w:uiPriority="9" w:qFormat="1"/>
+    <w:lsdException w:name="heading 8" w:uiPriority="9" w:qFormat="1"/>
+    <w:lsdException w:name="heading 9" w:uiPriority="9" w:qFormat="1"/>
+    <w:lsdException w:name="toc 1" w:uiPriority="39"/>
+    <w:lsdException w:name="toc 2" w:uiPriority="39"/>
+    <w:lsdException w:name="toc 3" w:uiPriority="39"/>
+    <w:lsdException w:name="toc 4" w:uiPriority="39"/>
+    <w:lsdException w:name="toc 5" w:uiPriority="39"/>
+    <w:lsdException w:name="toc 6" w:uiPriority="39"/>
+    <w:lsdException w:name="toc 7" w:uiPriority="39"/>
+    <w:lsdException w:name="toc 8" w:uiPriority="39"/>
+    <w:lsdException w:name="toc 9" w:uiPriority="39"/>
+    <w:lsdException w:name="caption" w:uiPriority="35" w:qFormat="1"/>
+    <w:lsdException w:name="Title" w:semiHidden="0" w:uiPriority="10" w:unhideWhenUsed="0" w:qFormat="1"/>
+    <w:lsdException w:name="Default Paragraph Font" w:uiPriority="1"/>
+    <w:lsdException w:name="Subtitle" w:semiHidden="0" w:uiPriority="11" w:unhideWhenUsed="0" w:qFormat="1"/>
+    <w:lsdException w:name="Strong" w:semiHidden="0" w:uiPriority="22" w:unhideWhenUsed="0" w:qFormat="1"/>
+    <w:lsdException w:name="Emphasis" w:semiHidden="0" w:uiPriority="20" w:unhideWhenUsed="0" w:qFormat="1"/>
+    <w:lsdException w:name="Table Grid" w:semiHidden="0" w:uiPriority="59" w:unhideWhenUsed="0"/>
+    <w:lsdException w:name="Placeholder Text" w:unhideWhenUsed="0"/>
+    <w:lsdException w:name="No Spacing" w:semiHidden="0" w:uiPriority="1" w:unhideWhenUsed="0" w:qFormat="1"/>
+    <w:lsdException w:name="Light Shading" w:semiHidden="0" w:uiPriority="60" w:unhideWhenUsed="0"/>
+    <w:lsdException w:name="Light List" w:semiHidden="0" w:uiPriority="61" w:unhideWhenUsed="0"/>
+    <w:lsdException w:name="Light Grid" w:semiHidden="0" w:uiPriority="62" w:unhideWhenUsed="0"/>
+    <w:lsdException w:name="Medium Shading 1" w:semiHidden="0" w:uiPriority="63" w:unhideWhenUsed="0"/>
+    <w:lsdException w:name="Medium Shading 2" w:semiHidden="0" w:uiPriority="64" w:unhideWhenUsed="0"/>
+    <w:lsdException w:name="Medium List 1" w:semiHidden="0" w:uiPriority="65" w:unhideWhenUsed="0"/>
+    <w:lsdException w:name="Medium List 2" w:semiHidden="0" w:uiPriority="66" w:unhideWhenUsed="0"/>
+    <w:lsdException w:name="Medium Grid 1" w:semiHidden="0" w:uiPriority="67" w:unhideWhenUsed="0"/>
+    <w:lsdException w:name="Medium Grid 2" w:semiHidden="0" w:uiPriority="68" w:unhideWhenUsed="0"/>
+    <w:lsdException w:name="Medium Grid 3" w:semiHidden="0" w:uiPriority="69" w:unhideWhenUsed="0"/>
+    <w:lsdException w:name="Dark List" w:semiHidden="0" w:uiPriority="70" w:unhideWhenUsed="0"/>
+    <w:lsdException w:name="Colorful Shading" w:semiHidden="0" w:uiPriority="71" w:unhideWhenUsed="0"/>
+    <w:lsdException w:name="Colorful List" w:semiHidden="0" w:uiPriority="72" w:unhideWhenUsed="0"/>
+    <w:lsdException w:name="Colorful Grid" w:semiHidden="0" w:uiPriority="73" w:unhideWhenUsed="0"/>
+    <w:lsdException w:name="Light Shading Accent 1" w:semiHidden="0" w:uiPriority="60" w:unhideWhenUsed="0"/>
+    <w:lsdException w:name="Light List Accent 1" w:semiHidden="0" w:uiPriority="61" w:unhideWhenUsed="0"/>
+    <w:lsdException w:name="Light Grid Accent 1" w:semiHidden="0" w:uiPriority="62" w:unhideWhenUsed="0"/>
+    <w:lsdException w:name="Medium Shading 1 Accent 1" w:semiHidden="0" w:uiPriority="63" w:unhideWhenUsed="0"/>
+    <w:lsdException w:name="Medium Shading 2 Accent 1" w:semiHidden="0" w:uiPriority="64" w:unhideWhenUsed="0"/>
+    <w:lsdException w:name="Medium List 1 Accent 1" w:semiHidden="0" w:uiPriority="65" w:unhideWhenUsed="0"/>
+    <w:lsdException w:name="Revision" w:unhideWhenUsed="0"/>
+    <w:lsdException w:name="List Paragraph" w:semiHidden="0" w:uiPriority="34" w:unhideWhenUsed="0" w:qFormat="1"/>
+    <w:lsdException w:name="Quote" w:semiHidden="0" w:uiPriority="29" w:unhideWhenUsed="0" w:qFormat="1"/>
+    <w:lsdException w:name="Intense Quote" w:semiHidden="0" w:uiPriority="30" w:unhideWhenUsed="0" w:qFormat="1"/>
+    <w:lsdException w:name="Medium List 2 Accent 1" w:semiHidden="0" w:uiPriority="66" w:unhideWhenUsed="0"/>
+    <w:lsdException w:name="Medium Grid 1 Accent 1" w:semiHidden="0" w:uiPriority="67" w:unhideWhenUsed="0"/>
+    <w:lsdException w:name="Medium Grid 2 Accent 1" w:semiHidden="0" w:uiPriority="68" w:unhideWhenUsed="0"/>
+    <w:lsdException w:name="Medium Grid 3 Accent 1" w:semiHidden="0" w:uiPriority="69" w:unhideWhenUsed="0"/>
+    <w:lsdException w:name="Dark List Accent 1" w:semiHidden="0" w:uiPriority="70" w:unhideWhenUsed="0"/>
+    <w:lsdException w:name="Colorful Shading Accent 1" w:semiHidden="0" w:uiPriority="71" w:unhideWhenUsed="0"/>
+    <w:lsdException w:name="Colorful List Accent 1" w:semiHidden="0" w:uiPriority="72" w:unhideWhenUsed="0"/>
+    <w:lsdException w:name="Colorful Grid Accent 1" w:semiHidden="0" w:uiPriority="73" w:unhideWhenUsed="0"/>
+    <w:lsdException w:name="Light Shading Accent 2" w:semiHidden="0" w:uiPriority="60" w:unhideWhenUsed="0"/>
+    <w:lsdException w:name="Light List Accent 2" w:semiHidden="0" w:uiPriority="61" w:unhideWhenUsed="0"/>
+    <w:lsdException w:name="Light Grid Accent 2" w:semiHidden="0" w:uiPriority="62" w:unhideWhenUsed="0"/>
+    <w:lsdException w:name="Medium Shading 1 Accent 2" w:semiHidden="0" w:uiPriority="63" w:unhideWhenUsed="0"/>
+    <w:lsdException w:name="Medium Shading 2 Accent 2" w:semiHidden="0" w:uiPriority="64" w:unhideWhenUsed="0"/>
+    <w:lsdException w:name="Medium List 1 Accent 2" w:semiHidden="0" w:uiPriority="65" w:unhideWhenUsed="0"/>
+    <w:lsdException w:name="Medium List 2 Accent 2" w:semiHidden="0" w:uiPriority="66" w:unhideWhenUsed="0"/>
+    <w:lsdException w:name="Medium Grid 1 Accent 2" w:semiHidden="0" w:uiPriority="67" w:unhideWhenUsed="0"/>
+    <w:lsdException w:name="Medium Grid 2 Accent 2" w:semiHidden="0" w:uiPriority="68" w:unhideWhenUsed="0"/>
+    <w:lsdException w:name="Medium Grid 3 Accent 2" w:semiHidden="0" w:uiPriority="69" w:unhideWhenUsed="0"/>
+    <w:lsdException w:name="Dark List Accent 2" w:semiHidden="0" w:uiPriority="70" w:unhideWhenUsed="0"/>
+    <w:lsdException w:name="Colorful Shading Accent 2" w:semiHidden="0" w:uiPriority="71" w:unhideWhenUsed="0"/>
+    <w:lsdException w:name="Colorful List Accent 2" w:semiHidden="0" w:uiPriority="72" w:unhideWhenUsed="0"/>
+    <w:lsdException w:name="Colorful Grid Accent 2" w:semiHidden="0" w:uiPriority="73" w:unhideWhenUsed="0"/>
+    <w:lsdException w:name="Light Shading Accent 3" w:semiHidden="0" w:uiPriority="60" w:unhideWhenUsed="0"/>
+    <w:lsdException w:name="Light List Accent 3" w:semiHidden="0" w:uiPriority="61" w:unhideWhenUsed="0"/>
+    <w:lsdException w:name="Light Grid Accent 3" w:semiHidden="0" w:uiPriority="62" w:unhideWhenUsed="0"/>
+    <w:lsdException w:name="Medium Shading 1 Accent 3" w:semiHidden="0" w:uiPriority="63" w:unhideWhenUsed="0"/>
+    <w:lsdException w:name="Medium Shading 2 Accent 3" w:semiHidden="0" w:uiPriority="64" w:unhideWhenUsed="0"/>
+    <w:lsdException w:name="Medium List 1 Accent 3" w:semiHidden="0" w:uiPriority="65" w:unhideWhenUsed="0"/>
+    <w:lsdException w:name="Medium List 2 Accent 3" w:semiHidden="0" w:uiPriority="66" w:unhideWhenUsed="0"/>
+    <w:lsdException w:name="Medium Grid 1 Accent 3" w:semiHidden="0" w:uiPriority="67" w:unhideWhenUsed="0"/>
+    <w:lsdException w:name="Medium Grid 2 Accent 3" w:semiHidden="0" w:uiPriority="68" w:unhideWhenUsed="0"/>
+    <w:lsdException w:name="Medium Grid 3 Accent 3" w:semiHidden="0" w:uiPriority="69" w:unhideWhenUsed="0"/>
+    <w:lsdException w:name="Dark List Accent 3" w:semiHidden="0" w:uiPriority="70" w:unhideWhenUsed="0"/>
+    <w:lsdException w:name="Colorful Shading Accent 3" w:semiHidden="0" w:uiPriority="71" w:unhideWhenUsed="0"/>
+    <w:lsdException w:name="Colorful List Accent 3" w:semiHidden="0" w:uiPriority="72" w:unhideWhenUsed="0"/>
+    <w:lsdException w:name="Colorful Grid Accent 3" w:semiHidden="0" w:uiPriority="73" w:unhideWhenUsed="0"/>
+    <w:lsdException w:name="Light Shading Accent 4" w:semiHidden="0" w:uiPriority="60" w:unhideWhenUsed="0"/>
+    <w:lsdException w:name="Light List Accent 4" w:semiHidden="0" w:uiPriority="61" w:unhideWhenUsed="0"/>
+    <w:lsdException w:name="Light Grid Accent 4" w:semiHidden="0" w:uiPriority="62" w:unhideWhenUsed="0"/>
+    <w:lsdException w:name="Medium Shading 1 Accent 4" w:semiHidden="0" w:uiPriority="63" w:unhideWhenUsed="0"/>
+    <w:lsdException w:name="Medium Shading 2 Accent 4" w:semiHidden="0" w:uiPriority="64" w:unhideWhenUsed="0"/>
+    <w:lsdException w:name="Medium List 1 Accent 4" w:semiHidden="0" w:uiPriority="65" w:unhideWhenUsed="0"/>
+    <w:lsdException w:name="Medium List 2 Accent 4" w:semiHidden="0" w:uiPriority="66" w:unhideWhenUsed="0"/>
+    <w:lsdException w:name="Medium Grid 1 Accent 4" w:semiHidden="0" w:uiPriority="67" w:unhideWhenUsed="0"/>
+    <w:lsdException w:name="Medium Grid 2 Accent 4" w:semiHidden="0" w:uiPriority="68" w:unhideWhenUsed="0"/>
+    <w:lsdException w:name="Medium Grid 3 Accent 4" w:semiHidden="0" w:uiPriority="69" w:unhideWhenUsed="0"/>
+    <w:lsdException w:name="Dark List Accent 4" w:semiHidden="0" w:uiPriority="70" w:unhideWhenUsed="0"/>
+    <w:lsdException w:name="Colorful Shading Accent 4" w:semiHidden="0" w:uiPriority="71" w:unhideWhenUsed="0"/>
+    <w:lsdException w:name="Colorful List Accent 4" w:semiHidden="0" w:uiPriority="72" w:unhideWhenUsed="0"/>
+    <w:lsdException w:name="Colorful Grid Accent 4" w:semiHidden="0" w:uiPriority="73" w:unhideWhenUsed="0"/>
+    <w:lsdException w:name="Light Shading Accent 5" w:semiHidden="0" w:uiPriority="60" w:unhideWhenUsed="0"/>
+    <w:lsdException w:name="Light List Accent 5" w:semiHidden="0" w:uiPriority="61" w:unhideWhenUsed="0"/>
+    <w:lsdException w:name="Light Grid Accent 5" w:semiHidden="0" w:uiPriority="62" w:unhideWhenUsed="0"/>
+    <w:lsdException w:name="Medium Shading 1 Accent 5" w:semiHidden="0" w:uiPriority="63" w:unhideWhenUsed="0"/>
+    <w:lsdException w:name="Medium Shading 2 Accent 5" w:semiHidden="0" w:uiPriority="64" w:unhideWhenUsed="0"/>
+    <w:lsdException w:name="Medium List 1 Accent 5" w:semiHidden="0" w:uiPriority="65" w:unhideWhenUsed="0"/>
+    <w:lsdException w:name="Medium List 2 Accent 5" w:semiHidden="0" w:uiPriority="66" w:unhideWhenUsed="0"/>
+    <w:lsdException w:name="Medium Grid 1 Accent 5" w:semiHidden="0" w:uiPriority="67" w:unhideWhenUsed="0"/>
+    <w:lsdException w:name="Medium Grid 2 Accent 5" w:semiHidden="0" w:uiPriority="68" w:unhideWhenUsed="0"/>
+    <w:lsdException w:name="Medium Grid 3 Accent 5" w:semiHidden="0" w:uiPriority="69" w:unhideWhenUsed="0"/>
+    <w:lsdException w:name="Dark List Accent 5" w:semiHidden="0" w:uiPriority="70" w:unhideWhenUsed="0"/>
+    <w:lsdException w:name="Colorful Shading Accent 5" w:semiHidden="0" w:uiPriority="71" w:unhideWhenUsed="0"/>
+    <w:lsdException w:name="Colorful List Accent 5" w:semiHidden="0" w:uiPriority="72" w:unhideWhenUsed="0"/>
+    <w:lsdException w:name="Colorful Grid Accent 5" w:semiHidden="0" w:uiPriority="73" w:unhideWhenUsed="0"/>
+    <w:lsdException w:name="Light Shading Accent 6" w:semiHidden="0" w:uiPriority="60" w:unhideWhenUsed="0"/>
+    <w:lsdException w:name="Light List Accent 6" w:semiHidden="0" w:uiPriority="61" w:unhideWhenUsed="0"/>
+    <w:lsdException w:name="Light Grid Accent 6" w:semiHidden="0" w:uiPriority="62" w:unhideWhenUsed="0"/>
+    <w:lsdException w:name="Medium Shading 1 Accent 6" w:semiHidden="0" w:uiPriority="63" w:unhideWhenUsed="0"/>
+    <w:lsdException w:name="Medium Shading 2 Accent 6" w:semiHidden="0" w:uiPriority="64" w:unhideWhenUsed="0"/>
+    <w:lsdException w:name="Medium List 1 Accent 6" w:semiHidden="0" w:uiPriority="65" w:unhideWhenUsed="0"/>
+    <w:lsdException w:name="Medium List 2 Accent 6" w:semiHidden="0" w:uiPriority="66" w:unhideWhenUsed="0"/>
+    <w:lsdException w:name="Medium Grid 1 Accent 6" w:semiHidden="0" w:uiPriority="67" w:unhideWhenUsed="0"/>
+    <w:lsdException w:name="Medium Grid 2 Accent 6" w:semiHidden="0" w:uiPriority="68" w:unhideWhenUsed="0"/>
+    <w:lsdException w:name="Medium Grid 3 Accent 6" w:semiHidden="0" w:uiPriority="69" w:unhideWhenUsed="0"/>
+    <w:lsdException w:name="Dark List Accent 6" w:semiHidden="0" w:uiPriority="70" w:unhideWhenUsed="0"/>
+    <w:lsdException w:name="Colorful Shading Accent 6" w:semiHidden="0" w:uiPriority="71" w:unhideWhenUsed="0"/>
+    <w:lsdException w:name="Colorful List Accent 6" w:semiHidden="0" w:uiPriority="72" w:unhideWhenUsed="0"/>
+    <w:lsdException w:name="Colorful Grid Accent 6" w:semiHidden="0" w:uiPriority="73" w:unhideWhenUsed="0"/>
+    <w:lsdException w:name="Subtle Emphasis" w:semiHidden="0" w:uiPriority="19" w:unhideWhenUsed="0" w:qFormat="1"/>
+    <w:lsdException w:name="Intense Emphasis" w:semiHidden="0" w:uiPriority="21" w:unhideWhenUsed="0" w:qFormat="1"/>
+    <w:lsdException w:name="Subtle Reference" w:semiHidden="0" w:uiPriority="31" w:unhideWhenUsed="0" w:qFormat="1"/>
+    <w:lsdException w:name="Intense Reference" w:semiHidden="0" w:uiPriority="32" w:unhideWhenUsed="0" w:qFormat="1"/>
+    <w:lsdException w:name="Book Title" w:semiHidden="0" w:uiPriority="33" w:unhideWhenUsed="0" w:qFormat="1"/>
+    <w:lsdException w:name="Bibliography" w:uiPriority="37"/>
+    <w:lsdException w:name="TOC Heading" w:uiPriority="39" w:qFormat="1"/>
+  </w:latentStyles>
+  <w:style w:type="paragraph" w:default="1" w:styleId="Normal">
+    <w:name w:val="Normal"/>
+    <w:qFormat/>
+  </w:style>
+  <w:style w:type="character" w:default="1" w:styleId="Fuentedeprrafopredeter">
+    <w:name w:val="Default Paragraph Font"/>
+    <w:uiPriority w:val="1"/>
+    <w:semiHidden/>
+    <w:unhideWhenUsed/>
+  </w:style>
+  <w:style w:type="table" w:default="1" w:styleId="Tablanormal">
+    <w:name w:val="Normal Table"/>
+    <w:uiPriority w:val="99"/>
+    <w:semiHidden/>
+    <w:unhideWhenUsed/>
+    <w:qFormat/>
+    <w:tblPr>
+      <w:tblInd w:w="0" w:type="dxa"/>
+      <w:tblCellMar>
+        <w:top w:w="0" w:type="dxa"/>
+        <w:left w:w="108" w:type="dxa"/>
+        <w:bottom w:w="0" w:type="dxa"/>
+        <w:right w:w="108" w:type="dxa"/>
+      </w:tblCellMar>
+    </w:tblPr>
+  </w:style>
+  <w:style w:type="numbering" w:default="1" w:styleId="Sinlista">
+    <w:name w:val="No List"/>
+    <w:uiPriority w:val="99"/>
+    <w:semiHidden/>
+    <w:unhideWhenUsed/>
+  </w:style>
+  <w:style w:type="paragraph" w:customStyle="1" w:styleId="82CD4F53BF9C4B99BF1EAAC3B333F477">
+    <w:name w:val="82CD4F53BF9C4B99BF1EAAC3B333F477"/>
+    <w:rsid w:val="003A7232"/>
+  </w:style>
+  <w:style w:type="paragraph" w:customStyle="1" w:styleId="3C7134D5185543078EA92877055E392E">
+    <w:name w:val="3C7134D5185543078EA92877055E392E"/>
+    <w:rsid w:val="003A7232"/>
+  </w:style>
+</w:styles>
+</file>
+
+<file path=word/glossary/webSettings.xml><?xml version="1.0" encoding="utf-8"?>
+<w:webSettings xmlns:r="http://schemas.openxmlformats.org/officeDocument/2006/relationships" xmlns:w="http://schemas.openxmlformats.org/wordprocessingml/2006/main">
+  <w:optimizeForBrowser/>
+</w:webSettings>
 </file>
 
 <file path=word/theme/theme1.xml><?xml version="1.0" encoding="utf-8"?>
@@ -3581,7 +3545,7 @@
     </a:clrScheme>
     <a:fontScheme name="Office">
       <a:majorFont>
-        <a:latin typeface="Calibri Light" panose="020F0302020204030204"/>
+        <a:latin typeface="Calibri Light"/>
         <a:ea typeface=""/>
         <a:cs typeface=""/>
         <a:font script="Jpan" typeface="游ゴシック Light"/>
@@ -3633,7 +3597,7 @@
         <a:font script="Tfng" typeface="Ebrima"/>
       </a:majorFont>
       <a:minorFont>
-        <a:latin typeface="Calibri" panose="020F0502020204030204"/>
+        <a:latin typeface="Calibri"/>
         <a:ea typeface=""/>
         <a:cs typeface=""/>
         <a:font script="Jpan" typeface="游明朝"/>
@@ -3827,7 +3791,7 @@
   <a:extraClrSchemeLst/>
   <a:extLst>
     <a:ext uri="{05A4C25C-085E-4340-85A3-A5531E510DB2}">
-      <thm15:themeFamily xmlns:thm15="http://schemas.microsoft.com/office/thememl/2012/main" name="Office Theme" id="{62F939B6-93AF-4DB8-9C6B-D6C7DFDC589F}" vid="{4A3C46E8-61CC-4603-A589-7422A47A8E4A}"/>
+      <thm15:themeFamily xmlns:thm15="http://schemas.microsoft.com/office/thememl/2012/main" xmlns="" name="Office Theme" id="{62F939B6-93AF-4DB8-9C6B-D6C7DFDC589F}" vid="{4A3C46E8-61CC-4603-A589-7422A47A8E4A}"/>
     </a:ext>
   </a:extLst>
 </a:theme>
@@ -3835,7 +3799,7 @@
 
 <file path=customXml/item1.xml><?xml version="1.0" encoding="utf-8"?>
 <CoverPageProperties xmlns="http://schemas.microsoft.com/office/2006/coverPageProps">
-  <PublishDate/>
+  <PublishDate>2019-05-31T00:00:00</PublishDate>
   <Abstract>Programación II</Abstract>
   <CompanyAddress/>
   <CompanyPhone/>

</xml_diff>